<commit_message>
Changes after next feedback session
</commit_message>
<xml_diff>
--- a/project_1_barsukov.docx
+++ b/project_1_barsukov.docx
@@ -57,6 +57,10 @@
     <w:p>
       <w:pPr>
         <w:pStyle w:val="Heading1"/>
+        <w:numPr>
+          <w:ilvl w:val="0"/>
+          <w:numId w:val="0"/>
+        </w:numPr>
         <w:rPr>
           <w:rStyle w:val="SubtleEmphasis"/>
           <w:i w:val="0"/>
@@ -183,6 +187,10 @@
     <w:p>
       <w:pPr>
         <w:pStyle w:val="Heading1"/>
+        <w:numPr>
+          <w:ilvl w:val="0"/>
+          <w:numId w:val="0"/>
+        </w:numPr>
         <w:rPr>
           <w:rStyle w:val="SubtleEmphasis"/>
           <w:i w:val="0"/>
@@ -250,10 +258,6 @@
     <w:p>
       <w:pPr>
         <w:pStyle w:val="Heading1"/>
-        <w:numPr>
-          <w:ilvl w:val="0"/>
-          <w:numId w:val="5"/>
-        </w:numPr>
         <w:rPr>
           <w:lang w:val="en-US"/>
         </w:rPr>
@@ -262,9 +266,15 @@
       <w:r>
         <w:rPr>
           <w:rStyle w:val="c2"/>
-          <w:lang w:val="en-US"/>
-        </w:rPr>
-        <w:t>Statistical Test</w:t>
+        </w:rPr>
+        <w:t>Statistical</w:t>
+      </w:r>
+      <w:r>
+        <w:rPr>
+          <w:rStyle w:val="c2"/>
+          <w:lang w:val="en-US"/>
+        </w:rPr>
+        <w:t xml:space="preserve"> Test</w:t>
       </w:r>
       <w:bookmarkEnd w:id="0"/>
     </w:p>
@@ -284,7 +294,21 @@
         <w:rPr>
           <w:lang w:val="en-US"/>
         </w:rPr>
-        <w:t xml:space="preserve"> I tried to determine if weather conditions influence subway ridership. Dataset contained indicators of rain and fog, I decided to check if rain has a statistically significant influence over</w:t>
+        <w:t xml:space="preserve"> I tried to determine if weather conditions influence subway ridership. Dataset contained indi</w:t>
+      </w:r>
+      <w:proofErr w:type="gramStart"/>
+      <w:r>
+        <w:rPr>
+          <w:lang w:val="en-US"/>
+        </w:rPr>
+        <w:t>cators</w:t>
+      </w:r>
+      <w:proofErr w:type="gramEnd"/>
+      <w:r>
+        <w:rPr>
+          <w:lang w:val="en-US"/>
+        </w:rPr>
+        <w:t xml:space="preserve"> of rain and fog, I decided to check if rain has a statistically significant influence over</w:t>
       </w:r>
       <w:r>
         <w:rPr>
@@ -322,10 +346,6 @@
     <w:p>
       <w:pPr>
         <w:pStyle w:val="Heading2"/>
-        <w:numPr>
-          <w:ilvl w:val="1"/>
-          <w:numId w:val="5"/>
-        </w:numPr>
         <w:rPr>
           <w:rFonts w:eastAsia="Times New Roman"/>
           <w:lang w:val="en-US" w:eastAsia="da-DK"/>
@@ -336,20 +356,51 @@
           <w:rFonts w:eastAsia="Times New Roman"/>
           <w:lang w:val="en-US" w:eastAsia="da-DK"/>
         </w:rPr>
-        <w:t>Which statistical test did you use to analyze the NYC subway data? Did you use a one-tail or a two-tail P value? What is the null hypothesis? What is your p-critical value?</w:t>
-      </w:r>
-    </w:p>
-    <w:p>
-      <w:pPr>
-        <w:rPr>
-          <w:lang w:val="en-US"/>
-        </w:rPr>
-      </w:pPr>
-      <w:r>
-        <w:rPr>
-          <w:lang w:val="en-US"/>
-        </w:rPr>
-        <w:t xml:space="preserve">Since its distribution is non-parametric, I used </w:t>
+        <w:t>Which statistical test did you use to analyze the NYC subway data? Did you use a one-tail or a two-</w:t>
+      </w:r>
+      <w:r>
+        <w:rPr>
+          <w:lang w:val="en-US"/>
+        </w:rPr>
+        <w:t>tail</w:t>
+      </w:r>
+      <w:r>
+        <w:rPr>
+          <w:rFonts w:eastAsia="Times New Roman"/>
+          <w:lang w:val="en-US" w:eastAsia="da-DK"/>
+        </w:rPr>
+        <w:t xml:space="preserve"> P value? What is the null hypothesis? What is your p-critical value?</w:t>
+      </w:r>
+    </w:p>
+    <w:p>
+      <w:pPr>
+        <w:rPr>
+          <w:lang w:val="en-US"/>
+        </w:rPr>
+      </w:pPr>
+      <w:r>
+        <w:rPr>
+          <w:lang w:val="en-US"/>
+        </w:rPr>
+        <w:t>Distribution of number of entries with and without rain is not normal, so it is incorrect to use t-tests</w:t>
+      </w:r>
+      <w:r>
+        <w:rPr>
+          <w:lang w:val="en-US"/>
+        </w:rPr>
+        <w:t>.</w:t>
+      </w:r>
+      <w:r>
+        <w:rPr>
+          <w:lang w:val="en-US"/>
+        </w:rPr>
+        <w:t xml:space="preserve"> </w:t>
+      </w:r>
+      <w:r>
+        <w:rPr>
+          <w:lang w:val="en-US"/>
+        </w:rPr>
+        <w:t xml:space="preserve">I used </w:t>
       </w:r>
       <w:r>
         <w:rPr>
@@ -380,7 +431,95 @@
         <w:rPr>
           <w:lang w:val="en-US"/>
         </w:rPr>
-        <w:t>subway usage</w:t>
+        <w:t>subway usage, since it does not make any assumptions about underlying distribution.</w:t>
+      </w:r>
+      <w:r>
+        <w:rPr>
+          <w:lang w:val="en-US"/>
+        </w:rPr>
+        <w:t xml:space="preserve"> </w:t>
+      </w:r>
+      <w:r>
+        <w:rPr>
+          <w:lang w:val="en-US"/>
+        </w:rPr>
+        <w:t xml:space="preserve">More detailed explanation of chosen test is given in section </w:t>
+      </w:r>
+      <w:r>
+        <w:rPr>
+          <w:lang w:val="en-US"/>
+        </w:rPr>
+        <w:fldChar w:fldCharType="begin"/>
+      </w:r>
+      <w:r>
+        <w:rPr>
+          <w:lang w:val="en-US"/>
+        </w:rPr>
+        <w:instrText xml:space="preserve"> REF _Ref421991642 \r \h </w:instrText>
+      </w:r>
+      <w:r>
+        <w:rPr>
+          <w:lang w:val="en-US"/>
+        </w:rPr>
+      </w:r>
+      <w:r>
+        <w:rPr>
+          <w:lang w:val="en-US"/>
+        </w:rPr>
+        <w:fldChar w:fldCharType="separate"/>
+      </w:r>
+      <w:r>
+        <w:rPr>
+          <w:lang w:val="en-US"/>
+        </w:rPr>
+        <w:t>1.2</w:t>
+      </w:r>
+      <w:r>
+        <w:rPr>
+          <w:lang w:val="en-US"/>
+        </w:rPr>
+        <w:fldChar w:fldCharType="end"/>
+      </w:r>
+      <w:r>
+        <w:rPr>
+          <w:lang w:val="en-US"/>
+        </w:rPr>
+        <w:t xml:space="preserve"> </w:t>
+      </w:r>
+      <w:r>
+        <w:rPr>
+          <w:lang w:val="en-US"/>
+        </w:rPr>
+        <w:fldChar w:fldCharType="begin"/>
+      </w:r>
+      <w:r>
+        <w:rPr>
+          <w:lang w:val="en-US"/>
+        </w:rPr>
+        <w:instrText xml:space="preserve"> REF _Ref421991642 \p \h </w:instrText>
+      </w:r>
+      <w:r>
+        <w:rPr>
+          <w:lang w:val="en-US"/>
+        </w:rPr>
+      </w:r>
+      <w:r>
+        <w:rPr>
+          <w:lang w:val="en-US"/>
+        </w:rPr>
+        <w:fldChar w:fldCharType="separate"/>
+      </w:r>
+      <w:r>
+        <w:rPr>
+          <w:lang w:val="en-US"/>
+        </w:rPr>
+        <w:t>below</w:t>
+      </w:r>
+      <w:r>
+        <w:rPr>
+          <w:lang w:val="en-US"/>
+        </w:rPr>
+        <w:fldChar w:fldCharType="end"/>
       </w:r>
       <w:r>
         <w:rPr>
@@ -388,93 +527,90 @@
         </w:rPr>
         <w:t>.</w:t>
       </w:r>
-      <w:r>
-        <w:rPr>
-          <w:lang w:val="en-US"/>
-        </w:rPr>
-        <w:t xml:space="preserve"> </w:t>
-      </w:r>
-      <w:r>
-        <w:rPr>
-          <w:lang w:val="en-US"/>
-        </w:rPr>
-        <w:t xml:space="preserve">More detailed explanation of chosen test is given in section </w:t>
-      </w:r>
-      <w:r>
-        <w:rPr>
-          <w:lang w:val="en-US"/>
-        </w:rPr>
-        <w:fldChar w:fldCharType="begin"/>
-      </w:r>
-      <w:r>
-        <w:rPr>
-          <w:lang w:val="en-US"/>
-        </w:rPr>
-        <w:instrText xml:space="preserve"> REF _Ref421991642 \r \h </w:instrText>
-      </w:r>
-      <w:r>
-        <w:rPr>
-          <w:lang w:val="en-US"/>
-        </w:rPr>
-      </w:r>
-      <w:r>
-        <w:rPr>
-          <w:lang w:val="en-US"/>
-        </w:rPr>
-        <w:fldChar w:fldCharType="separate"/>
-      </w:r>
-      <w:r>
-        <w:rPr>
-          <w:lang w:val="en-US"/>
-        </w:rPr>
-        <w:t>1.2</w:t>
-      </w:r>
-      <w:r>
-        <w:rPr>
-          <w:lang w:val="en-US"/>
-        </w:rPr>
-        <w:fldChar w:fldCharType="end"/>
-      </w:r>
-      <w:r>
-        <w:rPr>
-          <w:lang w:val="en-US"/>
-        </w:rPr>
-        <w:t xml:space="preserve"> </w:t>
-      </w:r>
-      <w:r>
-        <w:rPr>
-          <w:lang w:val="en-US"/>
-        </w:rPr>
-        <w:fldChar w:fldCharType="begin"/>
-      </w:r>
-      <w:r>
-        <w:rPr>
-          <w:lang w:val="en-US"/>
-        </w:rPr>
-        <w:instrText xml:space="preserve"> REF _Ref421991642 \p \h </w:instrText>
-      </w:r>
-      <w:r>
-        <w:rPr>
-          <w:lang w:val="en-US"/>
-        </w:rPr>
-      </w:r>
-      <w:r>
-        <w:rPr>
-          <w:lang w:val="en-US"/>
-        </w:rPr>
-        <w:fldChar w:fldCharType="separate"/>
-      </w:r>
-      <w:r>
-        <w:rPr>
-          <w:lang w:val="en-US"/>
-        </w:rPr>
-        <w:t>below</w:t>
-      </w:r>
-      <w:r>
-        <w:rPr>
-          <w:lang w:val="en-US"/>
-        </w:rPr>
-        <w:fldChar w:fldCharType="end"/>
+    </w:p>
+    <w:p>
+      <w:pPr>
+        <w:rPr>
+          <w:lang w:val="en-US"/>
+        </w:rPr>
+      </w:pPr>
+      <w:r>
+        <w:rPr>
+          <w:lang w:val="en-US"/>
+        </w:rPr>
+        <w:t xml:space="preserve">I used </w:t>
+      </w:r>
+      <w:r>
+        <w:rPr>
+          <w:b/>
+          <w:lang w:val="en-US"/>
+        </w:rPr>
+        <w:t>two-sided P-value</w:t>
+      </w:r>
+      <w:r>
+        <w:rPr>
+          <w:lang w:val="en-US"/>
+        </w:rPr>
+        <w:t xml:space="preserve">, with </w:t>
+      </w:r>
+      <w:r>
+        <w:rPr>
+          <w:b/>
+          <w:lang w:val="en-US"/>
+        </w:rPr>
+        <w:t>null hypothesis</w:t>
+      </w:r>
+      <w:r>
+        <w:rPr>
+          <w:lang w:val="en-US"/>
+        </w:rPr>
+        <w:t xml:space="preserve"> being </w:t>
+      </w:r>
+      <w:r>
+        <w:rPr>
+          <w:b/>
+          <w:lang w:val="en-US"/>
+        </w:rPr>
+        <w:t xml:space="preserve">two samples </w:t>
+      </w:r>
+      <w:r>
+        <w:rPr>
+          <w:lang w:val="en-US"/>
+        </w:rPr>
+        <w:t>(passenger turnover with and without respective weather condition)</w:t>
+      </w:r>
+      <w:r>
+        <w:rPr>
+          <w:b/>
+          <w:lang w:val="en-US"/>
+        </w:rPr>
+        <w:t xml:space="preserve"> come from the same distribution</w:t>
+      </w:r>
+      <w:r>
+        <w:rPr>
+          <w:lang w:val="en-US"/>
+        </w:rPr>
+        <w:t xml:space="preserve">. I chose </w:t>
+      </w:r>
+      <w:r>
+        <w:rPr>
+          <w:b/>
+          <w:lang w:val="en-US"/>
+        </w:rPr>
+        <w:t>P-critical</w:t>
+      </w:r>
+      <w:r>
+        <w:rPr>
+          <w:lang w:val="en-US"/>
+        </w:rPr>
+        <w:t xml:space="preserve"> value to be </w:t>
+      </w:r>
+      <w:r>
+        <w:rPr>
+          <w:b/>
+          <w:lang w:val="en-US"/>
+        </w:rPr>
+        <w:t>1%</w:t>
       </w:r>
       <w:r>
         <w:rPr>
@@ -485,102 +621,7 @@
     </w:p>
     <w:p>
       <w:pPr>
-        <w:rPr>
-          <w:lang w:val="en-US"/>
-        </w:rPr>
-      </w:pPr>
-      <w:r>
-        <w:rPr>
-          <w:lang w:val="en-US"/>
-        </w:rPr>
-        <w:t xml:space="preserve">I used </w:t>
-      </w:r>
-      <w:r>
-        <w:rPr>
-          <w:b/>
-          <w:lang w:val="en-US"/>
-        </w:rPr>
-        <w:t>two-sided P-value</w:t>
-      </w:r>
-      <w:r>
-        <w:rPr>
-          <w:lang w:val="en-US"/>
-        </w:rPr>
-        <w:t xml:space="preserve">, with </w:t>
-      </w:r>
-      <w:r>
-        <w:rPr>
-          <w:b/>
-          <w:lang w:val="en-US"/>
-        </w:rPr>
-        <w:t>null hypothesis</w:t>
-      </w:r>
-      <w:r>
-        <w:rPr>
-          <w:lang w:val="en-US"/>
-        </w:rPr>
-        <w:t xml:space="preserve"> being </w:t>
-      </w:r>
-      <w:r>
-        <w:rPr>
-          <w:b/>
-          <w:lang w:val="en-US"/>
-        </w:rPr>
-        <w:t xml:space="preserve">two samples </w:t>
-      </w:r>
-      <w:r>
-        <w:rPr>
-          <w:lang w:val="en-US"/>
-        </w:rPr>
-        <w:t>(passenger turnover with and without respective weather condition)</w:t>
-      </w:r>
-      <w:r>
-        <w:rPr>
-          <w:b/>
-          <w:lang w:val="en-US"/>
-        </w:rPr>
-        <w:t xml:space="preserve"> come from the same distribution</w:t>
-      </w:r>
-      <w:r>
-        <w:rPr>
-          <w:lang w:val="en-US"/>
-        </w:rPr>
-        <w:t xml:space="preserve">. I chose </w:t>
-      </w:r>
-      <w:r>
-        <w:rPr>
-          <w:b/>
-          <w:lang w:val="en-US"/>
-        </w:rPr>
-        <w:t>P-critical</w:t>
-      </w:r>
-      <w:r>
-        <w:rPr>
-          <w:lang w:val="en-US"/>
-        </w:rPr>
-        <w:t xml:space="preserve"> value to be </w:t>
-      </w:r>
-      <w:r>
-        <w:rPr>
-          <w:b/>
-          <w:lang w:val="en-US"/>
-        </w:rPr>
-        <w:t>1%</w:t>
-      </w:r>
-      <w:r>
-        <w:rPr>
-          <w:lang w:val="en-US"/>
-        </w:rPr>
-        <w:t>.</w:t>
-      </w:r>
-    </w:p>
-    <w:p>
-      <w:pPr>
         <w:pStyle w:val="Heading2"/>
-        <w:numPr>
-          <w:ilvl w:val="1"/>
-          <w:numId w:val="5"/>
-        </w:numPr>
         <w:rPr>
           <w:rStyle w:val="c0"/>
           <w:lang w:val="en-US"/>
@@ -926,21 +967,40 @@
     <w:p>
       <w:pPr>
         <w:pStyle w:val="Heading2"/>
-        <w:numPr>
-          <w:ilvl w:val="1"/>
-          <w:numId w:val="5"/>
-        </w:numPr>
         <w:rPr>
           <w:rStyle w:val="c0"/>
           <w:lang w:val="en-US"/>
         </w:rPr>
       </w:pPr>
+      <w:bookmarkStart w:id="3" w:name="_Ref422263492"/>
       <w:r>
         <w:rPr>
           <w:rStyle w:val="c0"/>
           <w:lang w:val="en-US"/>
         </w:rPr>
-        <w:t xml:space="preserve">What results did you get from this statistical test? </w:t>
+        <w:t xml:space="preserve">What results did you </w:t>
+      </w:r>
+      <w:r>
+        <w:rPr>
+          <w:rStyle w:val="c0"/>
+          <w:lang w:val="en-US"/>
+        </w:rPr>
+        <w:t>get</w:t>
+      </w:r>
+      <w:r>
+        <w:rPr>
+          <w:rStyle w:val="c0"/>
+          <w:lang w:val="en-US"/>
+        </w:rPr>
+        <w:t xml:space="preserve"> from this statistical test?</w:t>
+      </w:r>
+      <w:bookmarkEnd w:id="3"/>
+      <w:r>
+        <w:rPr>
+          <w:rStyle w:val="c0"/>
+          <w:lang w:val="en-US"/>
+        </w:rPr>
+        <w:t xml:space="preserve"> </w:t>
       </w:r>
     </w:p>
     <w:p>
@@ -1039,10 +1099,13 @@
               </w:rPr>
             </w:pPr>
             <w:r>
+              <w:t>~</w:t>
+            </w:r>
+            <w:r>
               <w:rPr>
                 <w:lang w:val="en-US"/>
               </w:rPr>
-              <w:t>~0</w:t>
+              <w:t>0</w:t>
             </w:r>
           </w:p>
         </w:tc>
@@ -1192,22 +1255,33 @@
     <w:p>
       <w:pPr>
         <w:pStyle w:val="Heading2"/>
-        <w:numPr>
-          <w:ilvl w:val="1"/>
-          <w:numId w:val="5"/>
-        </w:numPr>
         <w:rPr>
           <w:rFonts w:eastAsia="Times New Roman"/>
           <w:lang w:val="en-US" w:eastAsia="da-DK"/>
         </w:rPr>
       </w:pPr>
+      <w:bookmarkStart w:id="4" w:name="_Ref422263498"/>
       <w:r>
         <w:rPr>
           <w:rFonts w:eastAsia="Times New Roman"/>
           <w:lang w:val="en-US" w:eastAsia="da-DK"/>
         </w:rPr>
-        <w:t>What is the significance and interpretation of these results?</w:t>
-      </w:r>
+        <w:t xml:space="preserve">What is </w:t>
+      </w:r>
+      <w:r>
+        <w:rPr>
+          <w:lang w:val="en-US"/>
+        </w:rPr>
+        <w:t>the</w:t>
+      </w:r>
+      <w:r>
+        <w:rPr>
+          <w:rFonts w:eastAsia="Times New Roman"/>
+          <w:lang w:val="en-US" w:eastAsia="da-DK"/>
+        </w:rPr>
+        <w:t xml:space="preserve"> significance and interpretation of these results?</w:t>
+      </w:r>
+      <w:bookmarkEnd w:id="4"/>
     </w:p>
     <w:p>
       <w:pPr>
@@ -1291,21 +1365,22 @@
     <w:p>
       <w:pPr>
         <w:pStyle w:val="Heading1"/>
-        <w:numPr>
-          <w:ilvl w:val="0"/>
-          <w:numId w:val="5"/>
-        </w:numPr>
-        <w:rPr>
-          <w:lang w:val="en-US"/>
-        </w:rPr>
-      </w:pPr>
-      <w:r>
-        <w:rPr>
-          <w:lang w:val="en-US"/>
-        </w:rPr>
+        <w:rPr>
+          <w:lang w:val="en-US"/>
+        </w:rPr>
+      </w:pPr>
+      <w:bookmarkStart w:id="5" w:name="_Ref422264271"/>
+      <w:r>
         <w:lastRenderedPageBreak/>
-        <w:t>Linear Regression</w:t>
-      </w:r>
+        <w:t>Linear</w:t>
+      </w:r>
+      <w:r>
+        <w:rPr>
+          <w:lang w:val="en-US"/>
+        </w:rPr>
+        <w:t xml:space="preserve"> Regression</w:t>
+      </w:r>
+      <w:bookmarkEnd w:id="5"/>
     </w:p>
     <w:p>
       <w:pPr>
@@ -1548,7 +1623,19 @@
         <w:rPr>
           <w:lang w:val="en-US"/>
         </w:rPr>
-        <w:t>This choice was passed purely on intuition</w:t>
+        <w:t xml:space="preserve">This choice was </w:t>
+      </w:r>
+      <w:r>
+        <w:rPr>
+          <w:lang w:val="en-US"/>
+        </w:rPr>
+        <w:t>made</w:t>
+      </w:r>
+      <w:r>
+        <w:rPr>
+          <w:lang w:val="en-US"/>
+        </w:rPr>
+        <w:t xml:space="preserve"> purely on intuition</w:t>
       </w:r>
       <w:r>
         <w:rPr>
@@ -1847,7 +1934,7 @@
           <w:lang w:val="en-US"/>
         </w:rPr>
       </w:pPr>
-      <w:bookmarkStart w:id="3" w:name="_Ref421478995"/>
+      <w:bookmarkStart w:id="6" w:name="_Ref421478995"/>
       <w:r>
         <w:rPr>
           <w:lang w:val="en-US"/>
@@ -1885,7 +1972,7 @@
         </w:rPr>
         <w:fldChar w:fldCharType="end"/>
       </w:r>
-      <w:bookmarkEnd w:id="3"/>
+      <w:bookmarkEnd w:id="6"/>
       <w:r>
         <w:rPr>
           <w:lang w:val="en-US"/>
@@ -1956,7 +2043,7 @@
           <w:lang w:val="en-US"/>
         </w:rPr>
       </w:pPr>
-      <w:bookmarkStart w:id="4" w:name="_Ref421479002"/>
+      <w:bookmarkStart w:id="7" w:name="_Ref421479002"/>
       <w:r>
         <w:rPr>
           <w:lang w:val="en-US"/>
@@ -1994,7 +2081,7 @@
         </w:rPr>
         <w:fldChar w:fldCharType="end"/>
       </w:r>
-      <w:bookmarkEnd w:id="4"/>
+      <w:bookmarkEnd w:id="7"/>
       <w:r>
         <w:rPr>
           <w:lang w:val="en-US"/>
@@ -2005,10 +2092,6 @@
     <w:p>
       <w:pPr>
         <w:pStyle w:val="Heading2"/>
-        <w:numPr>
-          <w:ilvl w:val="1"/>
-          <w:numId w:val="5"/>
-        </w:numPr>
         <w:rPr>
           <w:rStyle w:val="c0"/>
           <w:lang w:val="en-US"/>
@@ -2086,10 +2169,6 @@
     <w:p>
       <w:pPr>
         <w:pStyle w:val="Heading2"/>
-        <w:numPr>
-          <w:ilvl w:val="1"/>
-          <w:numId w:val="5"/>
-        </w:numPr>
         <w:rPr>
           <w:lang w:val="en-US"/>
         </w:rPr>
@@ -2190,24 +2269,34 @@
     <w:p>
       <w:pPr>
         <w:pStyle w:val="Heading2"/>
-        <w:numPr>
-          <w:ilvl w:val="1"/>
-          <w:numId w:val="5"/>
-        </w:numPr>
         <w:rPr>
           <w:rStyle w:val="c0"/>
           <w:lang w:val="en-US"/>
         </w:rPr>
       </w:pPr>
-      <w:bookmarkStart w:id="5" w:name="_Ref422056041"/>
+      <w:bookmarkStart w:id="8" w:name="_Ref422056041"/>
       <w:r>
         <w:rPr>
           <w:rStyle w:val="c0"/>
           <w:lang w:val="en-US"/>
         </w:rPr>
-        <w:t>Why did you select these features in your model?</w:t>
-      </w:r>
-      <w:bookmarkEnd w:id="5"/>
+        <w:t xml:space="preserve">Why did you </w:t>
+      </w:r>
+      <w:r>
+        <w:rPr>
+          <w:rStyle w:val="c0"/>
+          <w:lang w:val="en-US"/>
+        </w:rPr>
+        <w:t>select</w:t>
+      </w:r>
+      <w:r>
+        <w:rPr>
+          <w:rStyle w:val="c0"/>
+          <w:lang w:val="en-US"/>
+        </w:rPr>
+        <w:t xml:space="preserve"> these features in your model?</w:t>
+      </w:r>
+      <w:bookmarkEnd w:id="8"/>
     </w:p>
     <w:p>
       <w:pPr>
@@ -2302,10 +2391,6 @@
     <w:p>
       <w:pPr>
         <w:pStyle w:val="Heading2"/>
-        <w:numPr>
-          <w:ilvl w:val="1"/>
-          <w:numId w:val="8"/>
-        </w:numPr>
         <w:rPr>
           <w:lang w:val="en-US"/>
         </w:rPr>
@@ -2315,8 +2400,21 @@
           <w:rStyle w:val="c0"/>
           <w:lang w:val="en-US"/>
         </w:rPr>
-        <w:lastRenderedPageBreak/>
-        <w:t>What are the parameters (also known as "coefficients" or "weights") of the non-dummy features in your linear regression model?</w:t>
+        <w:t xml:space="preserve">What are </w:t>
+      </w:r>
+      <w:r>
+        <w:rPr>
+          <w:rStyle w:val="c0"/>
+          <w:lang w:val="en-US"/>
+        </w:rPr>
+        <w:t>the</w:t>
+      </w:r>
+      <w:r>
+        <w:rPr>
+          <w:rStyle w:val="c0"/>
+          <w:lang w:val="en-US"/>
+        </w:rPr>
+        <w:t xml:space="preserve"> parameters (also known as "coefficients" or "weights") of the non-dummy features in your linear regression model?</w:t>
       </w:r>
     </w:p>
     <w:p>
@@ -2344,6 +2442,7 @@
         <w:rPr>
           <w:lang w:val="en-US"/>
         </w:rPr>
+        <w:lastRenderedPageBreak/>
         <w:t xml:space="preserve">Table </w:t>
       </w:r>
       <w:r>
@@ -2723,10 +2822,6 @@
     <w:p>
       <w:pPr>
         <w:pStyle w:val="Heading2"/>
-        <w:numPr>
-          <w:ilvl w:val="1"/>
-          <w:numId w:val="8"/>
-        </w:numPr>
         <w:rPr>
           <w:rStyle w:val="c0"/>
           <w:lang w:val="en-US"/>
@@ -2737,13 +2832,20 @@
           <w:rStyle w:val="c0"/>
           <w:lang w:val="en-US"/>
         </w:rPr>
-        <w:t>What is your model’s R-squared</w:t>
+        <w:t>What</w:t>
       </w:r>
       <w:r>
         <w:rPr>
           <w:rStyle w:val="c0"/>
           <w:lang w:val="en-US"/>
         </w:rPr>
+        <w:t xml:space="preserve"> is your model’s R-squared</w:t>
+      </w:r>
+      <w:r>
+        <w:rPr>
+          <w:rStyle w:val="c0"/>
+          <w:lang w:val="en-US"/>
+        </w:rPr>
         <w:t> (coefficients of determination) value?</w:t>
       </w:r>
     </w:p>
@@ -2867,10 +2969,6 @@
     <w:p>
       <w:pPr>
         <w:pStyle w:val="Heading2"/>
-        <w:numPr>
-          <w:ilvl w:val="1"/>
-          <w:numId w:val="8"/>
-        </w:numPr>
         <w:rPr>
           <w:rStyle w:val="c0"/>
           <w:lang w:val="en-US"/>
@@ -2881,7 +2979,21 @@
           <w:rStyle w:val="c0"/>
           <w:lang w:val="en-US"/>
         </w:rPr>
-        <w:t>What does this R2 value mean for the goodness of fit for your regression model? Do you think this linear model to predict ridership is appropriate for this dataset, given this R2</w:t>
+        <w:t xml:space="preserve">What does this R2 value mean for the goodness of fit for your regression model? Do you </w:t>
+      </w:r>
+      <w:r>
+        <w:rPr>
+          <w:rStyle w:val="c0"/>
+          <w:lang w:val="en-US"/>
+        </w:rPr>
+        <w:t>think</w:t>
+      </w:r>
+      <w:r>
+        <w:rPr>
+          <w:rStyle w:val="c0"/>
+          <w:lang w:val="en-US"/>
+        </w:rPr>
+        <w:t xml:space="preserve"> this linear model to predict ridership is appropriate for this dataset, given this R2</w:t>
       </w:r>
       <w:proofErr w:type="gramStart"/>
       <w:r>
@@ -2910,6 +3022,128 @@
         <w:rPr>
           <w:lang w:val="en-US"/>
         </w:rPr>
+        <w:t>In order t</w:t>
+      </w:r>
+      <w:r>
+        <w:rPr>
+          <w:lang w:val="en-US"/>
+        </w:rPr>
+        <w:t xml:space="preserve">o assess whether </w:t>
+      </w:r>
+      <w:r>
+        <w:rPr>
+          <w:lang w:val="en-US"/>
+        </w:rPr>
+        <w:t>the linear model is appropriate to predict ridership for this dataset, let’s start with plotting a histogram of residual errors of our selected model.</w:t>
+      </w:r>
+    </w:p>
+    <w:p>
+      <w:pPr>
+        <w:keepNext/>
+      </w:pPr>
+      <w:r>
+        <w:rPr>
+          <w:lang w:val="en-US"/>
+        </w:rPr>
+        <w:pict>
+          <v:shapetype id="_x0000_t75" coordsize="21600,21600" o:spt="75" o:preferrelative="t" path="m@4@5l@4@11@9@11@9@5xe" filled="f" stroked="f">
+            <v:stroke joinstyle="miter"/>
+            <v:formulas>
+              <v:f eqn="if lineDrawn pixelLineWidth 0"/>
+              <v:f eqn="sum @0 1 0"/>
+              <v:f eqn="sum 0 0 @1"/>
+              <v:f eqn="prod @2 1 2"/>
+              <v:f eqn="prod @3 21600 pixelWidth"/>
+              <v:f eqn="prod @3 21600 pixelHeight"/>
+              <v:f eqn="sum @0 0 1"/>
+              <v:f eqn="prod @6 1 2"/>
+              <v:f eqn="prod @7 21600 pixelWidth"/>
+              <v:f eqn="sum @8 21600 0"/>
+              <v:f eqn="prod @7 21600 pixelHeight"/>
+              <v:f eqn="sum @10 21600 0"/>
+            </v:formulas>
+            <v:path o:extrusionok="f" gradientshapeok="t" o:connecttype="rect"/>
+            <o:lock v:ext="edit" aspectratio="t"/>
+          </v:shapetype>
+          <v:shape id="_x0000_i1025" type="#_x0000_t75" style="width:386.5pt;height:279.85pt">
+            <v:imagedata r:id="rId11" o:title="figure_residuals"/>
+          </v:shape>
+        </w:pict>
+      </w:r>
+    </w:p>
+    <w:p>
+      <w:pPr>
+        <w:pStyle w:val="Caption"/>
+        <w:rPr>
+          <w:lang w:val="en-US"/>
+        </w:rPr>
+      </w:pPr>
+      <w:r>
+        <w:rPr>
+          <w:lang w:val="en-US"/>
+        </w:rPr>
+        <w:t xml:space="preserve">Figure </w:t>
+      </w:r>
+      <w:r>
+        <w:fldChar w:fldCharType="begin"/>
+      </w:r>
+      <w:r>
+        <w:rPr>
+          <w:lang w:val="en-US"/>
+        </w:rPr>
+        <w:instrText xml:space="preserve"> SEQ Figure \* ARABIC </w:instrText>
+      </w:r>
+      <w:r>
+        <w:fldChar w:fldCharType="separate"/>
+      </w:r>
+      <w:r>
+        <w:rPr>
+          <w:noProof/>
+          <w:lang w:val="en-US"/>
+        </w:rPr>
+        <w:t>4</w:t>
+      </w:r>
+      <w:r>
+        <w:fldChar w:fldCharType="end"/>
+      </w:r>
+      <w:r>
+        <w:rPr>
+          <w:lang w:val="en-US"/>
+        </w:rPr>
+        <w:t xml:space="preserve"> – Histogram of residual errors of chosen regression model</w:t>
+      </w:r>
+    </w:p>
+    <w:p>
+      <w:pPr>
+        <w:rPr>
+          <w:lang w:val="en-US"/>
+        </w:rPr>
+      </w:pPr>
+      <w:r>
+        <w:rPr>
+          <w:lang w:val="en-US"/>
+        </w:rPr>
+        <w:t xml:space="preserve">We can see that residual errors follow pattern of normal distribution. This suggests that linear model may be appropriate for this dataset. Let’s look at R-squared and mean absolute error to </w:t>
+      </w:r>
+      <w:r>
+        <w:rPr>
+          <w:lang w:val="en-US"/>
+        </w:rPr>
+        <w:t>estimate how effective is selected regression model.</w:t>
+      </w:r>
+      <w:bookmarkStart w:id="9" w:name="_GoBack"/>
+      <w:bookmarkEnd w:id="9"/>
+    </w:p>
+    <w:p>
+      <w:pPr>
+        <w:rPr>
+          <w:lang w:val="en-US"/>
+        </w:rPr>
+      </w:pPr>
+      <w:r>
+        <w:rPr>
+          <w:lang w:val="en-US"/>
+        </w:rPr>
         <w:t>The R-squared value in my regression model is small</w:t>
       </w:r>
       <w:r>
@@ -2967,7 +3201,14 @@
         <w:rPr>
           <w:lang w:val="en-US"/>
         </w:rPr>
-        <w:t xml:space="preserve">egression model designed in this paper is not </w:t>
+        <w:t xml:space="preserve">egression model designed in this </w:t>
+      </w:r>
+      <w:r>
+        <w:rPr>
+          <w:lang w:val="en-US"/>
+        </w:rPr>
+        <w:lastRenderedPageBreak/>
+        <w:t xml:space="preserve">paper is not </w:t>
       </w:r>
       <w:r>
         <w:rPr>
@@ -2998,18 +3239,10 @@
     <w:p>
       <w:pPr>
         <w:pStyle w:val="Heading1"/>
-        <w:numPr>
-          <w:ilvl w:val="0"/>
-          <w:numId w:val="5"/>
-        </w:numPr>
-        <w:rPr>
-          <w:lang w:val="en-US"/>
-        </w:rPr>
       </w:pPr>
       <w:r>
         <w:rPr>
           <w:rStyle w:val="c6"/>
-          <w:lang w:val="en-US"/>
         </w:rPr>
         <w:t>Visualization</w:t>
       </w:r>
@@ -3454,9 +3687,8 @@
           <w:noProof/>
           <w:lang w:eastAsia="da-DK"/>
         </w:rPr>
-        <w:lastRenderedPageBreak/>
         <w:drawing>
-          <wp:inline distT="0" distB="0" distL="0" distR="0">
+          <wp:inline distT="0" distB="0" distL="0" distR="0" wp14:anchorId="5728917B" wp14:editId="4A61F1DA">
             <wp:extent cx="6120130" cy="3959860"/>
             <wp:effectExtent l="0" t="0" r="0" b="2540"/>
             <wp:docPr id="5" name="Picture 5"/>
@@ -3471,7 +3703,7 @@
                     <pic:cNvPicPr/>
                   </pic:nvPicPr>
                   <pic:blipFill>
-                    <a:blip r:embed="rId11">
+                    <a:blip r:embed="rId12">
                       <a:extLst>
                         <a:ext uri="{28A0092B-C50C-407E-A947-70E740481C1C}">
                           <a14:useLocalDpi xmlns:a14="http://schemas.microsoft.com/office/drawing/2010/main" val="0"/>
@@ -3505,8 +3737,8 @@
           <w:lang w:val="en-US"/>
         </w:rPr>
       </w:pPr>
-      <w:bookmarkStart w:id="6" w:name="_Ref421653894"/>
-      <w:bookmarkStart w:id="7" w:name="_Ref421653889"/>
+      <w:bookmarkStart w:id="10" w:name="_Ref421653894"/>
+      <w:bookmarkStart w:id="11" w:name="_Ref421653889"/>
       <w:r>
         <w:rPr>
           <w:lang w:val="en-US"/>
@@ -3536,7 +3768,7 @@
           <w:noProof/>
           <w:lang w:val="en-US"/>
         </w:rPr>
-        <w:t>4</w:t>
+        <w:t>5</w:t>
       </w:r>
       <w:r>
         <w:rPr>
@@ -3544,14 +3776,20 @@
         </w:rPr>
         <w:fldChar w:fldCharType="end"/>
       </w:r>
-      <w:bookmarkEnd w:id="6"/>
-      <w:r>
-        <w:rPr>
-          <w:lang w:val="en-US"/>
-        </w:rPr>
-        <w:t xml:space="preserve"> - Distribution of entries to subway stations in New York City</w:t>
-      </w:r>
-      <w:bookmarkEnd w:id="7"/>
+      <w:bookmarkEnd w:id="10"/>
+      <w:r>
+        <w:rPr>
+          <w:lang w:val="en-US"/>
+        </w:rPr>
+        <w:t xml:space="preserve"> –</w:t>
+      </w:r>
+      <w:r>
+        <w:rPr>
+          <w:lang w:val="en-US"/>
+        </w:rPr>
+        <w:t xml:space="preserve"> Distribution of entries to subway stations in New York City</w:t>
+      </w:r>
+      <w:bookmarkEnd w:id="11"/>
     </w:p>
     <w:p>
       <w:pPr>
@@ -3565,8 +3803,9 @@
           <w:noProof/>
           <w:lang w:eastAsia="da-DK"/>
         </w:rPr>
+        <w:lastRenderedPageBreak/>
         <w:drawing>
-          <wp:inline distT="0" distB="0" distL="0" distR="0">
+          <wp:inline distT="0" distB="0" distL="0" distR="0" wp14:anchorId="2A880DB1" wp14:editId="4081FC71">
             <wp:extent cx="4680000" cy="3738245"/>
             <wp:effectExtent l="0" t="0" r="6350" b="0"/>
             <wp:docPr id="6" name="Picture 6"/>
@@ -3581,7 +3820,7 @@
                     <pic:cNvPicPr/>
                   </pic:nvPicPr>
                   <pic:blipFill rotWithShape="1">
-                    <a:blip r:embed="rId12">
+                    <a:blip r:embed="rId13">
                       <a:extLst>
                         <a:ext uri="{28A0092B-C50C-407E-A947-70E740481C1C}">
                           <a14:useLocalDpi xmlns:a14="http://schemas.microsoft.com/office/drawing/2010/main" val="0"/>
@@ -3623,7 +3862,7 @@
           <w:lang w:val="en-US"/>
         </w:rPr>
       </w:pPr>
-      <w:bookmarkStart w:id="8" w:name="_Ref421654226"/>
+      <w:bookmarkStart w:id="12" w:name="_Ref421654226"/>
       <w:r>
         <w:rPr>
           <w:lang w:val="en-US"/>
@@ -3653,7 +3892,7 @@
           <w:noProof/>
           <w:lang w:val="en-US"/>
         </w:rPr>
-        <w:t>5</w:t>
+        <w:t>6</w:t>
       </w:r>
       <w:r>
         <w:rPr>
@@ -3661,7 +3900,7 @@
         </w:rPr>
         <w:fldChar w:fldCharType="end"/>
       </w:r>
-      <w:bookmarkEnd w:id="8"/>
+      <w:bookmarkEnd w:id="12"/>
       <w:r>
         <w:rPr>
           <w:lang w:val="en-US"/>
@@ -3679,52 +3918,627 @@
     <w:p>
       <w:pPr>
         <w:pStyle w:val="Heading1"/>
-        <w:numPr>
-          <w:ilvl w:val="0"/>
-          <w:numId w:val="5"/>
-        </w:numPr>
-        <w:rPr>
-          <w:lang w:val="en-US"/>
-        </w:rPr>
       </w:pPr>
       <w:r>
         <w:rPr>
           <w:rStyle w:val="c6"/>
-          <w:lang w:val="en-US"/>
+        </w:rPr>
+        <w:t>Conclusion</w:t>
+      </w:r>
+    </w:p>
+    <w:p>
+      <w:pPr>
+        <w:rPr>
+          <w:lang w:val="en-US"/>
+        </w:rPr>
+      </w:pPr>
+      <w:r>
+        <w:rPr>
+          <w:lang w:val="en-US"/>
+        </w:rPr>
+        <w:t xml:space="preserve">In this paper I have found several insights to ridership patterns in New York City subway. </w:t>
+      </w:r>
+      <w:r>
+        <w:rPr>
+          <w:lang w:val="en-US"/>
+        </w:rPr>
+        <w:t>In particular, rain</w:t>
+      </w:r>
+      <w:r>
+        <w:rPr>
+          <w:lang w:val="en-US"/>
+        </w:rPr>
+        <w:t xml:space="preserve"> influence</w:t>
+      </w:r>
+      <w:r>
+        <w:rPr>
+          <w:lang w:val="en-US"/>
+        </w:rPr>
+        <w:t>s</w:t>
+      </w:r>
+      <w:r>
+        <w:rPr>
+          <w:lang w:val="en-US"/>
+        </w:rPr>
+        <w:t xml:space="preserve"> </w:t>
+      </w:r>
+      <w:r>
+        <w:rPr>
+          <w:lang w:val="en-US"/>
+        </w:rPr>
+        <w:t>significantly</w:t>
+      </w:r>
+      <w:r>
+        <w:rPr>
+          <w:lang w:val="en-US"/>
+        </w:rPr>
+        <w:t xml:space="preserve"> on num</w:t>
+      </w:r>
+      <w:r>
+        <w:rPr>
+          <w:lang w:val="en-US"/>
+        </w:rPr>
+        <w:t xml:space="preserve">ber of passengers using subway: subway usage </w:t>
+      </w:r>
+      <w:r>
+        <w:rPr>
+          <w:lang w:val="en-US"/>
+        </w:rPr>
+        <w:t xml:space="preserve">increases on rainy </w:t>
+      </w:r>
+      <w:r>
+        <w:rPr>
+          <w:lang w:val="en-US"/>
+        </w:rPr>
+        <w:t>days</w:t>
+      </w:r>
+      <w:r>
+        <w:rPr>
+          <w:lang w:val="en-US"/>
+        </w:rPr>
+        <w:t xml:space="preserve">. </w:t>
+      </w:r>
+    </w:p>
+    <w:p>
+      <w:pPr>
+        <w:rPr>
+          <w:lang w:val="en-US"/>
+        </w:rPr>
+      </w:pPr>
+      <w:r>
+        <w:rPr>
+          <w:lang w:val="en-US"/>
+        </w:rPr>
+        <w:t xml:space="preserve">I have also tried to develop a prediction model of number of entries bases on various features in the dataset. I tried several models with various number of features, using ordinary least squares algorithm and linear gradient descent algorithm. </w:t>
+      </w:r>
+      <w:r>
+        <w:rPr>
+          <w:lang w:val="en-US"/>
+        </w:rPr>
+        <w:t>Regression model u</w:t>
+      </w:r>
+      <w:r>
+        <w:rPr>
+          <w:lang w:val="en-US"/>
+        </w:rPr>
+        <w:t xml:space="preserve">sing </w:t>
+      </w:r>
+      <w:r>
+        <w:rPr>
+          <w:lang w:val="en-US"/>
+        </w:rPr>
+        <w:t xml:space="preserve">5 </w:t>
+      </w:r>
+      <w:r>
+        <w:rPr>
+          <w:lang w:val="en-US"/>
+        </w:rPr>
+        <w:t xml:space="preserve">features </w:t>
+      </w:r>
+      <w:r>
+        <w:rPr>
+          <w:lang w:val="en-US"/>
+        </w:rPr>
+        <w:t xml:space="preserve">with ordinary least squares had </w:t>
+      </w:r>
+      <w:r>
+        <w:rPr>
+          <w:lang w:val="en-US"/>
+        </w:rPr>
+        <w:t>largest</w:t>
+      </w:r>
+      <w:r>
+        <w:rPr>
+          <w:lang w:val="en-US"/>
+        </w:rPr>
+        <w:t xml:space="preserve"> R-squared coefficient.</w:t>
+      </w:r>
+      <w:r>
+        <w:rPr>
+          <w:lang w:val="en-US"/>
+        </w:rPr>
+        <w:t xml:space="preserve"> However quality of that prediction model was not sufficient: mean square error was more than 60% of median, and R-squared coefficient was around 47%.</w:t>
+      </w:r>
+    </w:p>
+    <w:p>
+      <w:pPr>
+        <w:rPr>
+          <w:lang w:val="en-US"/>
+        </w:rPr>
+      </w:pPr>
+      <w:r>
+        <w:rPr>
+          <w:lang w:val="en-US"/>
+        </w:rPr>
+        <w:t>An additional visualization</w:t>
+      </w:r>
+      <w:r>
+        <w:rPr>
+          <w:lang w:val="en-US"/>
+        </w:rPr>
+        <w:t xml:space="preserve"> revealed geographical patterns in ridership in New York City subway. Most passengers use stations in middle Manhattan, and at the end of subway lines.</w:t>
+      </w:r>
+    </w:p>
+    <w:p>
+      <w:pPr>
+        <w:pStyle w:val="Heading2"/>
+        <w:rPr>
+          <w:lang w:val="en-US"/>
+        </w:rPr>
+      </w:pPr>
+      <w:r>
+        <w:rPr>
+          <w:lang w:val="en-US"/>
+        </w:rPr>
+        <w:t>From your analysis and interpretation of the data, do more people ride</w:t>
+      </w:r>
+      <w:r>
+        <w:rPr>
+          <w:lang w:val="en-US"/>
+        </w:rPr>
+        <w:t xml:space="preserve"> </w:t>
+      </w:r>
+      <w:r>
+        <w:rPr>
+          <w:lang w:val="en-US"/>
+        </w:rPr>
+        <w:t xml:space="preserve">the NYC subway when it is raining or when it is not raining?  </w:t>
+      </w:r>
+    </w:p>
+    <w:p>
+      <w:pPr>
+        <w:rPr>
+          <w:lang w:val="en-US"/>
+        </w:rPr>
+      </w:pPr>
+      <w:r>
+        <w:rPr>
+          <w:lang w:val="en-US"/>
+        </w:rPr>
+        <w:t xml:space="preserve">Statistical analysis performed in sections </w:t>
+      </w:r>
+      <w:r>
+        <w:rPr>
+          <w:lang w:val="en-US"/>
+        </w:rPr>
+        <w:fldChar w:fldCharType="begin"/>
+      </w:r>
+      <w:r>
+        <w:rPr>
+          <w:lang w:val="en-US"/>
+        </w:rPr>
+        <w:instrText xml:space="preserve"> REF _Ref422263492 \r \h </w:instrText>
+      </w:r>
+      <w:r>
+        <w:rPr>
+          <w:lang w:val="en-US"/>
+        </w:rPr>
+      </w:r>
+      <w:r>
+        <w:rPr>
+          <w:lang w:val="en-US"/>
+        </w:rPr>
+        <w:fldChar w:fldCharType="separate"/>
+      </w:r>
+      <w:r>
+        <w:rPr>
+          <w:lang w:val="en-US"/>
+        </w:rPr>
+        <w:t>1.3</w:t>
+      </w:r>
+      <w:r>
+        <w:rPr>
+          <w:lang w:val="en-US"/>
+        </w:rPr>
+        <w:fldChar w:fldCharType="end"/>
+      </w:r>
+      <w:r>
+        <w:rPr>
+          <w:lang w:val="en-US"/>
+        </w:rPr>
+        <w:t xml:space="preserve"> and </w:t>
+      </w:r>
+      <w:r>
+        <w:rPr>
+          <w:lang w:val="en-US"/>
+        </w:rPr>
+        <w:fldChar w:fldCharType="begin"/>
+      </w:r>
+      <w:r>
+        <w:rPr>
+          <w:lang w:val="en-US"/>
+        </w:rPr>
+        <w:instrText xml:space="preserve"> REF _Ref422263498 \r \h </w:instrText>
+      </w:r>
+      <w:r>
+        <w:rPr>
+          <w:lang w:val="en-US"/>
+        </w:rPr>
+      </w:r>
+      <w:r>
+        <w:rPr>
+          <w:lang w:val="en-US"/>
+        </w:rPr>
+        <w:fldChar w:fldCharType="separate"/>
+      </w:r>
+      <w:r>
+        <w:rPr>
+          <w:lang w:val="en-US"/>
+        </w:rPr>
+        <w:t>1.4</w:t>
+      </w:r>
+      <w:r>
+        <w:rPr>
+          <w:lang w:val="en-US"/>
+        </w:rPr>
+        <w:fldChar w:fldCharType="end"/>
+      </w:r>
+      <w:r>
+        <w:rPr>
+          <w:lang w:val="en-US"/>
+        </w:rPr>
+        <w:t xml:space="preserve"> above shows that we can almost certainly state that more people ride the NYC subway when it’s raining.</w:t>
+      </w:r>
+    </w:p>
+    <w:p>
+      <w:pPr>
+        <w:pStyle w:val="Heading2"/>
+        <w:rPr>
+          <w:rFonts w:eastAsia="Times New Roman"/>
+          <w:lang w:val="en-US" w:eastAsia="da-DK"/>
+        </w:rPr>
+      </w:pPr>
+      <w:r>
+        <w:rPr>
+          <w:rFonts w:eastAsia="Times New Roman"/>
+          <w:lang w:val="en-US" w:eastAsia="da-DK"/>
+        </w:rPr>
+        <w:t>What analys</w:t>
+      </w:r>
+      <w:r>
+        <w:rPr>
+          <w:rFonts w:eastAsia="Times New Roman"/>
+          <w:lang w:val="en-US" w:eastAsia="da-DK"/>
+        </w:rPr>
+        <w:t>es lead you to this conclusion?</w:t>
+      </w:r>
+    </w:p>
+    <w:p>
+      <w:pPr>
+        <w:rPr>
+          <w:lang w:val="en-US"/>
+        </w:rPr>
+      </w:pPr>
+      <w:r>
+        <w:rPr>
+          <w:lang w:val="en-US"/>
+        </w:rPr>
+        <w:t>Mann-</w:t>
+      </w:r>
+      <w:proofErr w:type="spellStart"/>
+      <w:r>
+        <w:rPr>
+          <w:lang w:val="en-US"/>
+        </w:rPr>
+        <w:t>Witney</w:t>
+      </w:r>
+      <w:proofErr w:type="spellEnd"/>
+      <w:r>
+        <w:rPr>
+          <w:lang w:val="en-US"/>
+        </w:rPr>
+        <w:t xml:space="preserve"> U test performed in section </w:t>
+      </w:r>
+      <w:r>
+        <w:rPr>
+          <w:lang w:val="en-US"/>
+        </w:rPr>
+        <w:fldChar w:fldCharType="begin"/>
+      </w:r>
+      <w:r>
+        <w:rPr>
+          <w:lang w:val="en-US"/>
+        </w:rPr>
+        <w:instrText xml:space="preserve"> REF _Ref422263492 \r \h </w:instrText>
+      </w:r>
+      <w:r>
+        <w:rPr>
+          <w:lang w:val="en-US"/>
+        </w:rPr>
+      </w:r>
+      <w:r>
+        <w:rPr>
+          <w:lang w:val="en-US"/>
+        </w:rPr>
+        <w:fldChar w:fldCharType="separate"/>
+      </w:r>
+      <w:r>
+        <w:rPr>
+          <w:lang w:val="en-US"/>
+        </w:rPr>
+        <w:t>1.3</w:t>
+      </w:r>
+      <w:r>
+        <w:rPr>
+          <w:lang w:val="en-US"/>
+        </w:rPr>
+        <w:fldChar w:fldCharType="end"/>
+      </w:r>
+      <w:r>
+        <w:rPr>
+          <w:lang w:val="en-US"/>
+        </w:rPr>
+        <w:t xml:space="preserve"> showed with that subway usage in NYC increases during rainy days with great confidence. We can also see that from linear regression model developed in section </w:t>
+      </w:r>
+      <w:r>
+        <w:rPr>
+          <w:lang w:val="en-US"/>
+        </w:rPr>
+        <w:fldChar w:fldCharType="begin"/>
+      </w:r>
+      <w:r>
+        <w:rPr>
+          <w:lang w:val="en-US"/>
+        </w:rPr>
+        <w:instrText xml:space="preserve"> REF _Ref422264271 \r \p \h </w:instrText>
+      </w:r>
+      <w:r>
+        <w:rPr>
+          <w:lang w:val="en-US"/>
+        </w:rPr>
+      </w:r>
+      <w:r>
+        <w:rPr>
+          <w:lang w:val="en-US"/>
+        </w:rPr>
+        <w:fldChar w:fldCharType="separate"/>
+      </w:r>
+      <w:r>
+        <w:rPr>
+          <w:lang w:val="en-US"/>
+        </w:rPr>
+        <w:t>2 above</w:t>
+      </w:r>
+      <w:r>
+        <w:rPr>
+          <w:lang w:val="en-US"/>
+        </w:rPr>
+        <w:fldChar w:fldCharType="end"/>
+      </w:r>
+      <w:r>
+        <w:rPr>
+          <w:lang w:val="en-US"/>
+        </w:rPr>
+        <w:t>. Feature parameter for ‘rain’ variable is 106.5. Since there are only two possible values for this variable</w:t>
+      </w:r>
+      <w:r>
+        <w:rPr>
+          <w:lang w:val="en-US"/>
+        </w:rPr>
+        <w:t xml:space="preserve">, 1 and 0, we can see that rain increases subway usage, given all other </w:t>
+      </w:r>
+      <w:r>
+        <w:rPr>
+          <w:lang w:val="en-US"/>
+        </w:rPr>
+        <w:t>values</w:t>
+      </w:r>
+      <w:r>
+        <w:rPr>
+          <w:lang w:val="en-US"/>
+        </w:rPr>
+        <w:t xml:space="preserve"> are the same.</w:t>
+      </w:r>
+    </w:p>
+    <w:p>
+      <w:pPr>
+        <w:pStyle w:val="Heading1"/>
+        <w:rPr>
+          <w:lang w:val="en-US"/>
+        </w:rPr>
+      </w:pPr>
+      <w:r>
+        <w:rPr>
+          <w:rStyle w:val="c6"/>
         </w:rPr>
         <w:lastRenderedPageBreak/>
-        <w:t>Conclusion</w:t>
-      </w:r>
-    </w:p>
-    <w:p>
-      <w:pPr>
-        <w:rPr>
-          <w:lang w:val="en-US"/>
-        </w:rPr>
-      </w:pPr>
-      <w:r>
-        <w:rPr>
-          <w:lang w:val="en-US"/>
-        </w:rPr>
-        <w:t xml:space="preserve">In this paper I have found several insights to ridership patterns in New York City subway. </w:t>
-      </w:r>
-      <w:r>
-        <w:rPr>
-          <w:lang w:val="en-US"/>
-        </w:rPr>
-        <w:t>In particular, rain</w:t>
-      </w:r>
-      <w:r>
-        <w:rPr>
-          <w:lang w:val="en-US"/>
-        </w:rPr>
-        <w:t xml:space="preserve"> influence</w:t>
-      </w:r>
-      <w:r>
-        <w:rPr>
-          <w:lang w:val="en-US"/>
-        </w:rPr>
-        <w:t>s</w:t>
+        <w:t>Reflection</w:t>
+      </w:r>
+    </w:p>
+    <w:p>
+      <w:pPr>
+        <w:rPr>
+          <w:lang w:val="en-US"/>
+        </w:rPr>
+      </w:pPr>
+      <w:r>
+        <w:rPr>
+          <w:lang w:val="en-US"/>
+        </w:rPr>
+        <w:t>When I developed linear regression model, I tried to see which of two approaches, OLS or linear regression, produces better results. I also wanted to determine if adding more features to the model increases model efficiency.</w:t>
+      </w:r>
+    </w:p>
+    <w:p>
+      <w:pPr>
+        <w:rPr>
+          <w:lang w:val="en-US"/>
+        </w:rPr>
+      </w:pPr>
+      <w:r>
+        <w:rPr>
+          <w:lang w:val="en-US"/>
+        </w:rPr>
+        <w:t xml:space="preserve">Not surprisingly, </w:t>
+      </w:r>
+      <w:r>
+        <w:rPr>
+          <w:lang w:val="en-US"/>
+        </w:rPr>
+        <w:t>regression</w:t>
+      </w:r>
+      <w:r>
+        <w:rPr>
+          <w:lang w:val="en-US"/>
+        </w:rPr>
+        <w:t xml:space="preserve"> models perform differently, based on </w:t>
+      </w:r>
+      <w:r>
+        <w:rPr>
+          <w:lang w:val="en-US"/>
+        </w:rPr>
+        <w:t>selected approach</w:t>
+      </w:r>
+      <w:r>
+        <w:rPr>
+          <w:lang w:val="en-US"/>
+        </w:rPr>
+        <w:t xml:space="preserve">. Models with gradient descent have significantly lower mean absolute errors. That means that predictions of hourly entries differ less on average from actual hourly entries. However R-squared coefficient, which shows how close data is fitted to regression line, is visibly better for OLS models. </w:t>
+      </w:r>
+    </w:p>
+    <w:p>
+      <w:pPr>
+        <w:rPr>
+          <w:lang w:val="en-US"/>
+        </w:rPr>
+      </w:pPr>
+      <w:r>
+        <w:rPr>
+          <w:lang w:val="en-US"/>
+        </w:rPr>
+        <w:t xml:space="preserve"> Generally, adding more features increases model performance. It is </w:t>
+      </w:r>
+      <w:r>
+        <w:rPr>
+          <w:lang w:val="en-US"/>
+        </w:rPr>
+        <w:t xml:space="preserve">also </w:t>
+      </w:r>
+      <w:r>
+        <w:rPr>
+          <w:lang w:val="en-US"/>
+        </w:rPr>
+        <w:t>important to note that the improving rate is not even. Both OLS and gradient descent models had a leap in efficiency after adding thir</w:t>
+      </w:r>
+      <w:r>
+        <w:rPr>
+          <w:lang w:val="en-US"/>
+        </w:rPr>
+        <w:t xml:space="preserve">d variable. </w:t>
+      </w:r>
+      <w:r>
+        <w:rPr>
+          <w:lang w:val="en-US"/>
+        </w:rPr>
+        <w:t>Also it worth noting that adding two last parameters, ‘fog’ and ‘</w:t>
+      </w:r>
+      <w:proofErr w:type="spellStart"/>
+      <w:r>
+        <w:rPr>
+          <w:lang w:val="en-US"/>
+        </w:rPr>
+        <w:t>wspdi</w:t>
+      </w:r>
+      <w:proofErr w:type="spellEnd"/>
+      <w:r>
+        <w:rPr>
+          <w:lang w:val="en-US"/>
+        </w:rPr>
+        <w:t>’ had almost no effect on our fitness parameters.</w:t>
+      </w:r>
+    </w:p>
+    <w:p>
+      <w:pPr>
+        <w:rPr>
+          <w:lang w:val="en-US"/>
+        </w:rPr>
+      </w:pPr>
+      <w:r>
+        <w:rPr>
+          <w:lang w:val="en-US"/>
+        </w:rPr>
+        <w:t>There are several shortcomings in this research, relating both to the research itself and to dataset used.</w:t>
+      </w:r>
+    </w:p>
+    <w:p>
+      <w:pPr>
+        <w:rPr>
+          <w:lang w:val="en-US"/>
+        </w:rPr>
+      </w:pPr>
+      <w:r>
+        <w:rPr>
+          <w:lang w:val="en-US"/>
+        </w:rPr>
+        <w:t xml:space="preserve">Dataset contains ridership information from November 2011, which is almost four years old as of date of writing. </w:t>
+      </w:r>
+      <w:r>
+        <w:rPr>
+          <w:lang w:val="en-US"/>
+        </w:rPr>
+        <w:t xml:space="preserve">Updating this dataset would add new stations built during these years. Ridership patterns might change as well. Having larger timespan, perhaps several months or even a year, would greatly improve quality </w:t>
+      </w:r>
+      <w:r>
+        <w:rPr>
+          <w:lang w:val="en-US"/>
+        </w:rPr>
+        <w:t>of dataset. We will see not only temporal</w:t>
+      </w:r>
+      <w:r>
+        <w:rPr>
+          <w:lang w:val="en-US"/>
+        </w:rPr>
+        <w:t xml:space="preserve"> patterns within a day or week, but withi</w:t>
+      </w:r>
+      <w:r>
+        <w:rPr>
+          <w:lang w:val="en-US"/>
+        </w:rPr>
+        <w:t>n whole</w:t>
+      </w:r>
+      <w:r>
+        <w:rPr>
+          <w:lang w:val="en-US"/>
+        </w:rPr>
+        <w:t xml:space="preserve"> year as well. </w:t>
+      </w:r>
+    </w:p>
+    <w:p>
+      <w:pPr>
+        <w:rPr>
+          <w:lang w:val="en-US"/>
+        </w:rPr>
+      </w:pPr>
+      <w:r>
+        <w:rPr>
+          <w:lang w:val="en-US"/>
+        </w:rPr>
+        <w:t>My research has several potential shortcomings too. For example, I did not test linear gradient descent with larger number of iterations, this can yield even better performance of my regression model.</w:t>
+      </w:r>
+      <w:r>
+        <w:rPr>
+          <w:lang w:val="en-US"/>
+        </w:rPr>
+        <w:t xml:space="preserve"> Using non-linear function in gradient descent could produce more effective model too.</w:t>
       </w:r>
       <w:r>
         <w:rPr>
@@ -3736,319 +4550,47 @@
         <w:rPr>
           <w:lang w:val="en-US"/>
         </w:rPr>
-        <w:t>significantly</w:t>
-      </w:r>
-      <w:r>
-        <w:rPr>
-          <w:lang w:val="en-US"/>
-        </w:rPr>
-        <w:t xml:space="preserve"> on num</w:t>
-      </w:r>
-      <w:r>
-        <w:rPr>
-          <w:lang w:val="en-US"/>
-        </w:rPr>
-        <w:t xml:space="preserve">ber of passengers using subway: subway usage </w:t>
-      </w:r>
-      <w:r>
-        <w:rPr>
-          <w:lang w:val="en-US"/>
-        </w:rPr>
-        <w:t xml:space="preserve">increases on rainy </w:t>
-      </w:r>
-      <w:r>
-        <w:rPr>
-          <w:lang w:val="en-US"/>
-        </w:rPr>
-        <w:t>days</w:t>
-      </w:r>
-      <w:r>
-        <w:rPr>
-          <w:lang w:val="en-US"/>
-        </w:rPr>
-        <w:t xml:space="preserve">. </w:t>
-      </w:r>
-    </w:p>
-    <w:p>
-      <w:pPr>
-        <w:rPr>
-          <w:lang w:val="en-US"/>
-        </w:rPr>
-      </w:pPr>
-      <w:r>
-        <w:rPr>
-          <w:lang w:val="en-US"/>
-        </w:rPr>
-        <w:t xml:space="preserve">I have also tried to develop a prediction model of number of entries bases on various features in the dataset. I tried several models with various number of features, using ordinary least squares algorithm and linear gradient descent algorithm. </w:t>
-      </w:r>
-      <w:r>
-        <w:rPr>
-          <w:lang w:val="en-US"/>
-        </w:rPr>
-        <w:t>Regression model u</w:t>
-      </w:r>
-      <w:r>
-        <w:rPr>
-          <w:lang w:val="en-US"/>
-        </w:rPr>
-        <w:t xml:space="preserve">sing </w:t>
-      </w:r>
-      <w:r>
-        <w:rPr>
-          <w:lang w:val="en-US"/>
-        </w:rPr>
-        <w:t xml:space="preserve">5 </w:t>
-      </w:r>
-      <w:r>
-        <w:rPr>
-          <w:lang w:val="en-US"/>
-        </w:rPr>
-        <w:t xml:space="preserve">features </w:t>
-      </w:r>
-      <w:r>
-        <w:rPr>
-          <w:lang w:val="en-US"/>
-        </w:rPr>
-        <w:t>with ordinary least squares had best R-squared coefficient.</w:t>
-      </w:r>
-      <w:r>
-        <w:rPr>
-          <w:lang w:val="en-US"/>
-        </w:rPr>
-        <w:t xml:space="preserve"> However quality of that prediction model was not sufficient: mean square error was more than 60% of median, and R-squared coefficient was around 47%.</w:t>
-      </w:r>
-    </w:p>
-    <w:p>
-      <w:pPr>
-        <w:rPr>
-          <w:lang w:val="en-US"/>
-        </w:rPr>
-      </w:pPr>
-      <w:r>
-        <w:rPr>
-          <w:lang w:val="en-US"/>
-        </w:rPr>
-        <w:t>An additional visualization</w:t>
-      </w:r>
-      <w:r>
-        <w:rPr>
-          <w:lang w:val="en-US"/>
-        </w:rPr>
-        <w:t xml:space="preserve"> revealed geographical patterns in ridership in New York City subway. Most passengers use stations in middle Manhattan, and at the end of subway lines.</w:t>
+        <w:t>Also I chose features based purely on intuition. Using more formal methods for feature selection, like principal component analysis would add rigor to my regression model.</w:t>
+      </w:r>
+    </w:p>
+    <w:p>
+      <w:pPr>
+        <w:rPr>
+          <w:lang w:val="en-US"/>
+        </w:rPr>
+      </w:pPr>
+      <w:r>
+        <w:rPr>
+          <w:lang w:val="en-US"/>
+        </w:rPr>
+        <w:t xml:space="preserve">Topics for further analysis might include elements of spatial analysis. For example we could try to find turnover not just by station, but by route, and answer questions like “Where do passengers go in the morning on a weekday”. We can also juxtapose the dataset with other publicly available data. Using ridership data with, for example, crime rate in the area, residential density or average income might give us  interesting insights into how new </w:t>
+      </w:r>
+      <w:proofErr w:type="spellStart"/>
+      <w:r>
+        <w:rPr>
+          <w:lang w:val="en-US"/>
+        </w:rPr>
+        <w:t>yorkers</w:t>
+      </w:r>
+      <w:proofErr w:type="spellEnd"/>
+      <w:r>
+        <w:rPr>
+          <w:lang w:val="en-US"/>
+        </w:rPr>
+        <w:t xml:space="preserve"> use subway.</w:t>
       </w:r>
     </w:p>
     <w:p>
       <w:pPr>
         <w:pStyle w:val="Heading1"/>
-        <w:numPr>
-          <w:ilvl w:val="0"/>
-          <w:numId w:val="5"/>
-        </w:numPr>
-        <w:rPr>
-          <w:lang w:val="en-US"/>
-        </w:rPr>
-      </w:pPr>
-      <w:r>
-        <w:rPr>
-          <w:rStyle w:val="c6"/>
-          <w:lang w:val="en-US"/>
-        </w:rPr>
-        <w:t>Reflection</w:t>
-      </w:r>
-      <w:bookmarkStart w:id="9" w:name="_GoBack"/>
-      <w:bookmarkEnd w:id="9"/>
-    </w:p>
-    <w:p>
-      <w:pPr>
-        <w:rPr>
-          <w:lang w:val="en-US"/>
-        </w:rPr>
-      </w:pPr>
-      <w:r>
-        <w:rPr>
-          <w:lang w:val="en-US"/>
-        </w:rPr>
-        <w:t>When I developed linear regression model, I tried to see which of two approaches, OLS or linear regression, produces better results. I also wanted to determine if adding more features to the model increases model efficiency.</w:t>
-      </w:r>
-    </w:p>
-    <w:p>
-      <w:pPr>
-        <w:rPr>
-          <w:lang w:val="en-US"/>
-        </w:rPr>
-      </w:pPr>
-      <w:r>
-        <w:rPr>
-          <w:lang w:val="en-US"/>
-        </w:rPr>
-        <w:t xml:space="preserve">Not surprisingly, </w:t>
-      </w:r>
-      <w:r>
-        <w:rPr>
-          <w:lang w:val="en-US"/>
-        </w:rPr>
-        <w:t>regression</w:t>
-      </w:r>
-      <w:r>
-        <w:rPr>
-          <w:lang w:val="en-US"/>
-        </w:rPr>
-        <w:t xml:space="preserve"> models perform differently, based on </w:t>
-      </w:r>
-      <w:r>
-        <w:rPr>
-          <w:lang w:val="en-US"/>
-        </w:rPr>
-        <w:t>selected approach</w:t>
-      </w:r>
-      <w:r>
-        <w:rPr>
-          <w:lang w:val="en-US"/>
-        </w:rPr>
-        <w:t xml:space="preserve">. Models with gradient descent have significantly lower mean absolute errors. That means that predictions of hourly entries differ less on average from actual hourly entries. However R-squared coefficient, which shows how close data is fitted to regression line, is visibly better for OLS models. </w:t>
-      </w:r>
-    </w:p>
-    <w:p>
-      <w:pPr>
-        <w:rPr>
-          <w:lang w:val="en-US"/>
-        </w:rPr>
-      </w:pPr>
-      <w:r>
-        <w:rPr>
-          <w:lang w:val="en-US"/>
-        </w:rPr>
-        <w:t xml:space="preserve"> Generally, adding more features increases model performance. It is </w:t>
-      </w:r>
-      <w:r>
-        <w:rPr>
-          <w:lang w:val="en-US"/>
-        </w:rPr>
-        <w:t xml:space="preserve">also </w:t>
-      </w:r>
-      <w:r>
-        <w:rPr>
-          <w:lang w:val="en-US"/>
-        </w:rPr>
-        <w:t>important to note that the improving rate is not even. Both OLS and gradient descent models had a leap in efficiency after adding third variable. These four variable s were default variables used for training regression models in exercises for accompanying course ‘Intro to Data Science’. Also it worth noting that adding two last parameters, ‘fog’ and ‘</w:t>
-      </w:r>
-      <w:proofErr w:type="spellStart"/>
-      <w:r>
-        <w:rPr>
-          <w:lang w:val="en-US"/>
-        </w:rPr>
-        <w:t>wspdi</w:t>
-      </w:r>
-      <w:proofErr w:type="spellEnd"/>
-      <w:r>
-        <w:rPr>
-          <w:lang w:val="en-US"/>
-        </w:rPr>
-        <w:t>’ had almost no effect on our fitness parameters.</w:t>
-      </w:r>
-    </w:p>
-    <w:p>
-      <w:pPr>
-        <w:rPr>
-          <w:lang w:val="en-US"/>
-        </w:rPr>
-      </w:pPr>
-      <w:r>
-        <w:rPr>
-          <w:lang w:val="en-US"/>
-        </w:rPr>
-        <w:t>There are several shortcomings in this research, relating both to the research itself and to dataset used.</w:t>
-      </w:r>
-    </w:p>
-    <w:p>
-      <w:pPr>
-        <w:rPr>
-          <w:lang w:val="en-US"/>
-        </w:rPr>
-      </w:pPr>
-      <w:r>
-        <w:rPr>
-          <w:lang w:val="en-US"/>
-        </w:rPr>
-        <w:t xml:space="preserve">Dataset contains ridership information from November 2011, which is almost four years old as of date of writing. </w:t>
-      </w:r>
-      <w:r>
-        <w:rPr>
-          <w:lang w:val="en-US"/>
-        </w:rPr>
-        <w:t>Updating this dataset would add new stations built during these years. Ridership patterns might change as well. Having larger timespan, perhaps several months or even a year, would greatly improve quality of dataset. We will see not only patterns within a day or week, but withi</w:t>
-      </w:r>
-      <w:r>
-        <w:rPr>
-          <w:lang w:val="en-US"/>
-        </w:rPr>
-        <w:t>n whole</w:t>
-      </w:r>
-      <w:r>
-        <w:rPr>
-          <w:lang w:val="en-US"/>
-        </w:rPr>
-        <w:t xml:space="preserve"> year as well. </w:t>
-      </w:r>
-    </w:p>
-    <w:p>
-      <w:pPr>
-        <w:rPr>
-          <w:lang w:val="en-US"/>
-        </w:rPr>
-      </w:pPr>
-      <w:r>
-        <w:rPr>
-          <w:lang w:val="en-US"/>
-        </w:rPr>
-        <w:t xml:space="preserve">My research has several potential shortcomings too. For example, I did not test linear gradient descent with larger number of iterations, this can yield even better performance of my regression model. </w:t>
-      </w:r>
-      <w:r>
-        <w:rPr>
-          <w:lang w:val="en-US"/>
-        </w:rPr>
-        <w:t>Also I chose features based purely on intuition. Using more formal methods for feature selection, like principal component analysis would add rigor to my regression model.</w:t>
-      </w:r>
-    </w:p>
-    <w:p>
-      <w:pPr>
-        <w:rPr>
-          <w:lang w:val="en-US"/>
-        </w:rPr>
-      </w:pPr>
-      <w:r>
-        <w:rPr>
-          <w:lang w:val="en-US"/>
-        </w:rPr>
-        <w:t xml:space="preserve">Topics for further analysis might include elements of spatial analysis. For example we could try to find turnover not just by station, but by route, and answer questions like “Where do passengers go in the morning on a weekday”. We can also juxtapose the dataset with other publicly available data. Using ridership data with, for example, crime rate in the area, residential density or average income might give us  interesting insights into how new </w:t>
-      </w:r>
-      <w:proofErr w:type="spellStart"/>
-      <w:r>
-        <w:rPr>
-          <w:lang w:val="en-US"/>
-        </w:rPr>
-        <w:t>yorkers</w:t>
-      </w:r>
-      <w:proofErr w:type="spellEnd"/>
-      <w:r>
-        <w:rPr>
-          <w:lang w:val="en-US"/>
-        </w:rPr>
-        <w:t xml:space="preserve"> use subway.</w:t>
-      </w:r>
-    </w:p>
-    <w:p>
-      <w:pPr>
-        <w:pStyle w:val="Heading1"/>
-        <w:rPr>
-          <w:lang w:val="en-US"/>
-        </w:rPr>
-      </w:pPr>
-      <w:r>
-        <w:rPr>
-          <w:lang w:val="en-US"/>
-        </w:rPr>
-        <w:lastRenderedPageBreak/>
+        <w:rPr>
+          <w:lang w:val="en-US"/>
+        </w:rPr>
+      </w:pPr>
+      <w:r>
+        <w:rPr>
+          <w:lang w:val="en-US"/>
+        </w:rPr>
         <w:t>List of sources</w:t>
       </w:r>
     </w:p>
@@ -4147,7 +4689,7 @@
         </w:rPr>
         <w:t xml:space="preserve">, 22-30 (2011), </w:t>
       </w:r>
-      <w:hyperlink r:id="rId13" w:history="1">
+      <w:hyperlink r:id="rId14" w:history="1">
         <w:r>
           <w:rPr>
             <w:rStyle w:val="Hyperlink"/>
@@ -4265,7 +4807,7 @@
         </w:rPr>
         <w:t xml:space="preserve">144-161. URL </w:t>
       </w:r>
-      <w:hyperlink r:id="rId14" w:history="1">
+      <w:hyperlink r:id="rId15" w:history="1">
         <w:r>
           <w:rPr>
             <w:rStyle w:val="Hyperlink"/>
@@ -4371,15 +4913,8 @@
         <w:t>http://barsukov.net/programming/2014/07/26/endomondo-code/</w:t>
       </w:r>
     </w:p>
-    <w:p>
-      <w:pPr>
-        <w:rPr>
-          <w:lang w:val="en-US"/>
-        </w:rPr>
-      </w:pPr>
-    </w:p>
     <w:sectPr>
-      <w:footerReference w:type="default" r:id="rId15"/>
+      <w:footerReference w:type="default" r:id="rId16"/>
       <w:pgSz w:w="11906" w:h="16838"/>
       <w:pgMar w:top="1701" w:right="1134" w:bottom="1701" w:left="1134" w:header="708" w:footer="708" w:gutter="0"/>
       <w:cols w:space="708"/>
@@ -4448,7 +4983,7 @@
           <w:rPr>
             <w:noProof/>
           </w:rPr>
-          <w:t>1</w:t>
+          <w:t>8</w:t>
         </w:r>
         <w:r>
           <w:rPr>
@@ -4581,6 +5116,101 @@
     </w:lvl>
   </w:abstractNum>
   <w:abstractNum w:abstractNumId="1" w15:restartNumberingAfterBreak="0">
+    <w:nsid w:val="03904F2F"/>
+    <w:multiLevelType w:val="multilevel"/>
+    <w:tmpl w:val="04060025"/>
+    <w:lvl w:ilvl="0">
+      <w:start w:val="1"/>
+      <w:numFmt w:val="decimal"/>
+      <w:pStyle w:val="Heading1"/>
+      <w:lvlText w:val="%1"/>
+      <w:lvlJc w:val="left"/>
+      <w:pPr>
+        <w:ind w:left="432" w:hanging="432"/>
+      </w:pPr>
+    </w:lvl>
+    <w:lvl w:ilvl="1">
+      <w:start w:val="1"/>
+      <w:numFmt w:val="decimal"/>
+      <w:pStyle w:val="Heading2"/>
+      <w:lvlText w:val="%1.%2"/>
+      <w:lvlJc w:val="left"/>
+      <w:pPr>
+        <w:ind w:left="576" w:hanging="576"/>
+      </w:pPr>
+    </w:lvl>
+    <w:lvl w:ilvl="2">
+      <w:start w:val="1"/>
+      <w:numFmt w:val="decimal"/>
+      <w:pStyle w:val="Heading3"/>
+      <w:lvlText w:val="%1.%2.%3"/>
+      <w:lvlJc w:val="left"/>
+      <w:pPr>
+        <w:ind w:left="720" w:hanging="720"/>
+      </w:pPr>
+    </w:lvl>
+    <w:lvl w:ilvl="3">
+      <w:start w:val="1"/>
+      <w:numFmt w:val="decimal"/>
+      <w:pStyle w:val="Heading4"/>
+      <w:lvlText w:val="%1.%2.%3.%4"/>
+      <w:lvlJc w:val="left"/>
+      <w:pPr>
+        <w:ind w:left="864" w:hanging="864"/>
+      </w:pPr>
+    </w:lvl>
+    <w:lvl w:ilvl="4">
+      <w:start w:val="1"/>
+      <w:numFmt w:val="decimal"/>
+      <w:pStyle w:val="Heading5"/>
+      <w:lvlText w:val="%1.%2.%3.%4.%5"/>
+      <w:lvlJc w:val="left"/>
+      <w:pPr>
+        <w:ind w:left="1008" w:hanging="1008"/>
+      </w:pPr>
+    </w:lvl>
+    <w:lvl w:ilvl="5">
+      <w:start w:val="1"/>
+      <w:numFmt w:val="decimal"/>
+      <w:pStyle w:val="Heading6"/>
+      <w:lvlText w:val="%1.%2.%3.%4.%5.%6"/>
+      <w:lvlJc w:val="left"/>
+      <w:pPr>
+        <w:ind w:left="1152" w:hanging="1152"/>
+      </w:pPr>
+    </w:lvl>
+    <w:lvl w:ilvl="6">
+      <w:start w:val="1"/>
+      <w:numFmt w:val="decimal"/>
+      <w:pStyle w:val="Heading7"/>
+      <w:lvlText w:val="%1.%2.%3.%4.%5.%6.%7"/>
+      <w:lvlJc w:val="left"/>
+      <w:pPr>
+        <w:ind w:left="1296" w:hanging="1296"/>
+      </w:pPr>
+    </w:lvl>
+    <w:lvl w:ilvl="7">
+      <w:start w:val="1"/>
+      <w:numFmt w:val="decimal"/>
+      <w:pStyle w:val="Heading8"/>
+      <w:lvlText w:val="%1.%2.%3.%4.%5.%6.%7.%8"/>
+      <w:lvlJc w:val="left"/>
+      <w:pPr>
+        <w:ind w:left="1440" w:hanging="1440"/>
+      </w:pPr>
+    </w:lvl>
+    <w:lvl w:ilvl="8">
+      <w:start w:val="1"/>
+      <w:numFmt w:val="decimal"/>
+      <w:pStyle w:val="Heading9"/>
+      <w:lvlText w:val="%1.%2.%3.%4.%5.%6.%7.%8.%9"/>
+      <w:lvlJc w:val="left"/>
+      <w:pPr>
+        <w:ind w:left="1584" w:hanging="1584"/>
+      </w:pPr>
+    </w:lvl>
+  </w:abstractNum>
+  <w:abstractNum w:abstractNumId="2" w15:restartNumberingAfterBreak="0">
     <w:nsid w:val="185D4F87"/>
     <w:multiLevelType w:val="hybridMultilevel"/>
     <w:tmpl w:val="4BEC0706"/>
@@ -4693,7 +5323,7 @@
       </w:rPr>
     </w:lvl>
   </w:abstractNum>
-  <w:abstractNum w:abstractNumId="2" w15:restartNumberingAfterBreak="0">
+  <w:abstractNum w:abstractNumId="3" w15:restartNumberingAfterBreak="0">
     <w:nsid w:val="1BDD23D8"/>
     <w:multiLevelType w:val="multilevel"/>
     <w:tmpl w:val="14E4C030"/>
@@ -4814,7 +5444,7 @@
       </w:rPr>
     </w:lvl>
   </w:abstractNum>
-  <w:abstractNum w:abstractNumId="3" w15:restartNumberingAfterBreak="0">
+  <w:abstractNum w:abstractNumId="4" w15:restartNumberingAfterBreak="0">
     <w:nsid w:val="218F2023"/>
     <w:multiLevelType w:val="hybridMultilevel"/>
     <w:tmpl w:val="4202A9EA"/>
@@ -4927,7 +5557,7 @@
       </w:rPr>
     </w:lvl>
   </w:abstractNum>
-  <w:abstractNum w:abstractNumId="4" w15:restartNumberingAfterBreak="0">
+  <w:abstractNum w:abstractNumId="5" w15:restartNumberingAfterBreak="0">
     <w:nsid w:val="2E6F15EC"/>
     <w:multiLevelType w:val="hybridMultilevel"/>
     <w:tmpl w:val="53BA7AF4"/>
@@ -5040,7 +5670,7 @@
       </w:rPr>
     </w:lvl>
   </w:abstractNum>
-  <w:abstractNum w:abstractNumId="5" w15:restartNumberingAfterBreak="0">
+  <w:abstractNum w:abstractNumId="6" w15:restartNumberingAfterBreak="0">
     <w:nsid w:val="37B56A7A"/>
     <w:multiLevelType w:val="multilevel"/>
     <w:tmpl w:val="14E4C030"/>
@@ -5161,7 +5791,7 @@
       </w:rPr>
     </w:lvl>
   </w:abstractNum>
-  <w:abstractNum w:abstractNumId="6" w15:restartNumberingAfterBreak="0">
+  <w:abstractNum w:abstractNumId="7" w15:restartNumberingAfterBreak="0">
     <w:nsid w:val="39523710"/>
     <w:multiLevelType w:val="multilevel"/>
     <w:tmpl w:val="40461066"/>
@@ -5282,7 +5912,93 @@
       </w:rPr>
     </w:lvl>
   </w:abstractNum>
-  <w:abstractNum w:abstractNumId="7" w15:restartNumberingAfterBreak="0">
+  <w:abstractNum w:abstractNumId="8" w15:restartNumberingAfterBreak="0">
+    <w:nsid w:val="4D963E35"/>
+    <w:multiLevelType w:val="hybridMultilevel"/>
+    <w:tmpl w:val="6964B512"/>
+    <w:lvl w:ilvl="0" w:tplc="0406000F">
+      <w:start w:val="1"/>
+      <w:numFmt w:val="decimal"/>
+      <w:lvlText w:val="%1."/>
+      <w:lvlJc w:val="left"/>
+      <w:pPr>
+        <w:ind w:left="720" w:hanging="360"/>
+      </w:pPr>
+    </w:lvl>
+    <w:lvl w:ilvl="1" w:tplc="04060019" w:tentative="1">
+      <w:start w:val="1"/>
+      <w:numFmt w:val="lowerLetter"/>
+      <w:lvlText w:val="%2."/>
+      <w:lvlJc w:val="left"/>
+      <w:pPr>
+        <w:ind w:left="1440" w:hanging="360"/>
+      </w:pPr>
+    </w:lvl>
+    <w:lvl w:ilvl="2" w:tplc="0406001B" w:tentative="1">
+      <w:start w:val="1"/>
+      <w:numFmt w:val="lowerRoman"/>
+      <w:lvlText w:val="%3."/>
+      <w:lvlJc w:val="right"/>
+      <w:pPr>
+        <w:ind w:left="2160" w:hanging="180"/>
+      </w:pPr>
+    </w:lvl>
+    <w:lvl w:ilvl="3" w:tplc="0406000F" w:tentative="1">
+      <w:start w:val="1"/>
+      <w:numFmt w:val="decimal"/>
+      <w:lvlText w:val="%4."/>
+      <w:lvlJc w:val="left"/>
+      <w:pPr>
+        <w:ind w:left="2880" w:hanging="360"/>
+      </w:pPr>
+    </w:lvl>
+    <w:lvl w:ilvl="4" w:tplc="04060019" w:tentative="1">
+      <w:start w:val="1"/>
+      <w:numFmt w:val="lowerLetter"/>
+      <w:lvlText w:val="%5."/>
+      <w:lvlJc w:val="left"/>
+      <w:pPr>
+        <w:ind w:left="3600" w:hanging="360"/>
+      </w:pPr>
+    </w:lvl>
+    <w:lvl w:ilvl="5" w:tplc="0406001B" w:tentative="1">
+      <w:start w:val="1"/>
+      <w:numFmt w:val="lowerRoman"/>
+      <w:lvlText w:val="%6."/>
+      <w:lvlJc w:val="right"/>
+      <w:pPr>
+        <w:ind w:left="4320" w:hanging="180"/>
+      </w:pPr>
+    </w:lvl>
+    <w:lvl w:ilvl="6" w:tplc="0406000F" w:tentative="1">
+      <w:start w:val="1"/>
+      <w:numFmt w:val="decimal"/>
+      <w:lvlText w:val="%7."/>
+      <w:lvlJc w:val="left"/>
+      <w:pPr>
+        <w:ind w:left="5040" w:hanging="360"/>
+      </w:pPr>
+    </w:lvl>
+    <w:lvl w:ilvl="7" w:tplc="04060019" w:tentative="1">
+      <w:start w:val="1"/>
+      <w:numFmt w:val="lowerLetter"/>
+      <w:lvlText w:val="%8."/>
+      <w:lvlJc w:val="left"/>
+      <w:pPr>
+        <w:ind w:left="5760" w:hanging="360"/>
+      </w:pPr>
+    </w:lvl>
+    <w:lvl w:ilvl="8" w:tplc="0406001B" w:tentative="1">
+      <w:start w:val="1"/>
+      <w:numFmt w:val="lowerRoman"/>
+      <w:lvlText w:val="%9."/>
+      <w:lvlJc w:val="right"/>
+      <w:pPr>
+        <w:ind w:left="6480" w:hanging="180"/>
+      </w:pPr>
+    </w:lvl>
+  </w:abstractNum>
+  <w:abstractNum w:abstractNumId="9" w15:restartNumberingAfterBreak="0">
     <w:nsid w:val="68C87E6E"/>
     <w:multiLevelType w:val="hybridMultilevel"/>
     <w:tmpl w:val="3F982BF0"/>
@@ -5395,7 +6111,7 @@
       </w:rPr>
     </w:lvl>
   </w:abstractNum>
-  <w:abstractNum w:abstractNumId="8" w15:restartNumberingAfterBreak="0">
+  <w:abstractNum w:abstractNumId="10" w15:restartNumberingAfterBreak="0">
     <w:nsid w:val="7D087034"/>
     <w:multiLevelType w:val="multilevel"/>
     <w:tmpl w:val="40045624"/>
@@ -5517,31 +6233,37 @@
     </w:lvl>
   </w:abstractNum>
   <w:num w:numId="1">
-    <w:abstractNumId w:val="1"/>
+    <w:abstractNumId w:val="2"/>
   </w:num>
   <w:num w:numId="2">
+    <w:abstractNumId w:val="5"/>
+  </w:num>
+  <w:num w:numId="3">
     <w:abstractNumId w:val="4"/>
   </w:num>
-  <w:num w:numId="3">
-    <w:abstractNumId w:val="3"/>
-  </w:num>
   <w:num w:numId="4">
-    <w:abstractNumId w:val="7"/>
+    <w:abstractNumId w:val="9"/>
   </w:num>
   <w:num w:numId="5">
-    <w:abstractNumId w:val="2"/>
+    <w:abstractNumId w:val="3"/>
   </w:num>
   <w:num w:numId="6">
     <w:abstractNumId w:val="0"/>
   </w:num>
   <w:num w:numId="7">
+    <w:abstractNumId w:val="7"/>
+  </w:num>
+  <w:num w:numId="8">
+    <w:abstractNumId w:val="10"/>
+  </w:num>
+  <w:num w:numId="9">
     <w:abstractNumId w:val="6"/>
   </w:num>
-  <w:num w:numId="8">
+  <w:num w:numId="10">
     <w:abstractNumId w:val="8"/>
   </w:num>
-  <w:num w:numId="9">
-    <w:abstractNumId w:val="5"/>
+  <w:num w:numId="11">
+    <w:abstractNumId w:val="1"/>
   </w:num>
 </w:numbering>
 </file>
@@ -5939,6 +6661,10 @@
   <w:style w:type="paragraph" w:default="1" w:styleId="Normal">
     <w:name w:val="Normal"/>
     <w:qFormat/>
+    <w:rsid w:val="004A3F35"/>
+    <w:pPr>
+      <w:jc w:val="both"/>
+    </w:pPr>
   </w:style>
   <w:style w:type="paragraph" w:styleId="Heading1">
     <w:name w:val="heading 1"/>
@@ -5951,6 +6677,9 @@
     <w:pPr>
       <w:keepNext/>
       <w:keepLines/>
+      <w:numPr>
+        <w:numId w:val="11"/>
+      </w:numPr>
       <w:spacing w:before="240" w:after="0"/>
       <w:outlineLvl w:val="0"/>
     </w:pPr>
@@ -5973,6 +6702,10 @@
     <w:pPr>
       <w:keepNext/>
       <w:keepLines/>
+      <w:numPr>
+        <w:ilvl w:val="1"/>
+        <w:numId w:val="11"/>
+      </w:numPr>
       <w:spacing w:before="40" w:after="0"/>
       <w:outlineLvl w:val="1"/>
     </w:pPr>
@@ -5981,6 +6714,193 @@
       <w:color w:val="2E74B5" w:themeColor="accent1" w:themeShade="BF"/>
       <w:sz w:val="26"/>
       <w:szCs w:val="26"/>
+    </w:rPr>
+  </w:style>
+  <w:style w:type="paragraph" w:styleId="Heading3">
+    <w:name w:val="heading 3"/>
+    <w:basedOn w:val="Normal"/>
+    <w:next w:val="Normal"/>
+    <w:link w:val="Heading3Char"/>
+    <w:uiPriority w:val="9"/>
+    <w:semiHidden/>
+    <w:unhideWhenUsed/>
+    <w:qFormat/>
+    <w:rsid w:val="0038189E"/>
+    <w:pPr>
+      <w:keepNext/>
+      <w:keepLines/>
+      <w:numPr>
+        <w:ilvl w:val="2"/>
+        <w:numId w:val="11"/>
+      </w:numPr>
+      <w:spacing w:before="40" w:after="0"/>
+      <w:outlineLvl w:val="2"/>
+    </w:pPr>
+    <w:rPr>
+      <w:rFonts w:asciiTheme="majorHAnsi" w:eastAsiaTheme="majorEastAsia" w:hAnsiTheme="majorHAnsi" w:cstheme="majorBidi"/>
+      <w:color w:val="1F4D78" w:themeColor="accent1" w:themeShade="7F"/>
+      <w:sz w:val="24"/>
+      <w:szCs w:val="24"/>
+    </w:rPr>
+  </w:style>
+  <w:style w:type="paragraph" w:styleId="Heading4">
+    <w:name w:val="heading 4"/>
+    <w:basedOn w:val="Normal"/>
+    <w:next w:val="Normal"/>
+    <w:link w:val="Heading4Char"/>
+    <w:uiPriority w:val="9"/>
+    <w:semiHidden/>
+    <w:unhideWhenUsed/>
+    <w:qFormat/>
+    <w:rsid w:val="0038189E"/>
+    <w:pPr>
+      <w:keepNext/>
+      <w:keepLines/>
+      <w:numPr>
+        <w:ilvl w:val="3"/>
+        <w:numId w:val="11"/>
+      </w:numPr>
+      <w:spacing w:before="40" w:after="0"/>
+      <w:outlineLvl w:val="3"/>
+    </w:pPr>
+    <w:rPr>
+      <w:rFonts w:asciiTheme="majorHAnsi" w:eastAsiaTheme="majorEastAsia" w:hAnsiTheme="majorHAnsi" w:cstheme="majorBidi"/>
+      <w:i/>
+      <w:iCs/>
+      <w:color w:val="2E74B5" w:themeColor="accent1" w:themeShade="BF"/>
+    </w:rPr>
+  </w:style>
+  <w:style w:type="paragraph" w:styleId="Heading5">
+    <w:name w:val="heading 5"/>
+    <w:basedOn w:val="Normal"/>
+    <w:next w:val="Normal"/>
+    <w:link w:val="Heading5Char"/>
+    <w:uiPriority w:val="9"/>
+    <w:semiHidden/>
+    <w:unhideWhenUsed/>
+    <w:qFormat/>
+    <w:rsid w:val="0038189E"/>
+    <w:pPr>
+      <w:keepNext/>
+      <w:keepLines/>
+      <w:numPr>
+        <w:ilvl w:val="4"/>
+        <w:numId w:val="11"/>
+      </w:numPr>
+      <w:spacing w:before="40" w:after="0"/>
+      <w:outlineLvl w:val="4"/>
+    </w:pPr>
+    <w:rPr>
+      <w:rFonts w:asciiTheme="majorHAnsi" w:eastAsiaTheme="majorEastAsia" w:hAnsiTheme="majorHAnsi" w:cstheme="majorBidi"/>
+      <w:color w:val="2E74B5" w:themeColor="accent1" w:themeShade="BF"/>
+    </w:rPr>
+  </w:style>
+  <w:style w:type="paragraph" w:styleId="Heading6">
+    <w:name w:val="heading 6"/>
+    <w:basedOn w:val="Normal"/>
+    <w:next w:val="Normal"/>
+    <w:link w:val="Heading6Char"/>
+    <w:uiPriority w:val="9"/>
+    <w:semiHidden/>
+    <w:unhideWhenUsed/>
+    <w:qFormat/>
+    <w:rsid w:val="0038189E"/>
+    <w:pPr>
+      <w:keepNext/>
+      <w:keepLines/>
+      <w:numPr>
+        <w:ilvl w:val="5"/>
+        <w:numId w:val="11"/>
+      </w:numPr>
+      <w:spacing w:before="40" w:after="0"/>
+      <w:outlineLvl w:val="5"/>
+    </w:pPr>
+    <w:rPr>
+      <w:rFonts w:asciiTheme="majorHAnsi" w:eastAsiaTheme="majorEastAsia" w:hAnsiTheme="majorHAnsi" w:cstheme="majorBidi"/>
+      <w:color w:val="1F4D78" w:themeColor="accent1" w:themeShade="7F"/>
+    </w:rPr>
+  </w:style>
+  <w:style w:type="paragraph" w:styleId="Heading7">
+    <w:name w:val="heading 7"/>
+    <w:basedOn w:val="Normal"/>
+    <w:next w:val="Normal"/>
+    <w:link w:val="Heading7Char"/>
+    <w:uiPriority w:val="9"/>
+    <w:semiHidden/>
+    <w:unhideWhenUsed/>
+    <w:qFormat/>
+    <w:rsid w:val="0038189E"/>
+    <w:pPr>
+      <w:keepNext/>
+      <w:keepLines/>
+      <w:numPr>
+        <w:ilvl w:val="6"/>
+        <w:numId w:val="11"/>
+      </w:numPr>
+      <w:spacing w:before="40" w:after="0"/>
+      <w:outlineLvl w:val="6"/>
+    </w:pPr>
+    <w:rPr>
+      <w:rFonts w:asciiTheme="majorHAnsi" w:eastAsiaTheme="majorEastAsia" w:hAnsiTheme="majorHAnsi" w:cstheme="majorBidi"/>
+      <w:i/>
+      <w:iCs/>
+      <w:color w:val="1F4D78" w:themeColor="accent1" w:themeShade="7F"/>
+    </w:rPr>
+  </w:style>
+  <w:style w:type="paragraph" w:styleId="Heading8">
+    <w:name w:val="heading 8"/>
+    <w:basedOn w:val="Normal"/>
+    <w:next w:val="Normal"/>
+    <w:link w:val="Heading8Char"/>
+    <w:uiPriority w:val="9"/>
+    <w:semiHidden/>
+    <w:unhideWhenUsed/>
+    <w:qFormat/>
+    <w:rsid w:val="0038189E"/>
+    <w:pPr>
+      <w:keepNext/>
+      <w:keepLines/>
+      <w:numPr>
+        <w:ilvl w:val="7"/>
+        <w:numId w:val="11"/>
+      </w:numPr>
+      <w:spacing w:before="40" w:after="0"/>
+      <w:outlineLvl w:val="7"/>
+    </w:pPr>
+    <w:rPr>
+      <w:rFonts w:asciiTheme="majorHAnsi" w:eastAsiaTheme="majorEastAsia" w:hAnsiTheme="majorHAnsi" w:cstheme="majorBidi"/>
+      <w:color w:val="272727" w:themeColor="text1" w:themeTint="D8"/>
+      <w:sz w:val="21"/>
+      <w:szCs w:val="21"/>
+    </w:rPr>
+  </w:style>
+  <w:style w:type="paragraph" w:styleId="Heading9">
+    <w:name w:val="heading 9"/>
+    <w:basedOn w:val="Normal"/>
+    <w:next w:val="Normal"/>
+    <w:link w:val="Heading9Char"/>
+    <w:uiPriority w:val="9"/>
+    <w:semiHidden/>
+    <w:unhideWhenUsed/>
+    <w:qFormat/>
+    <w:rsid w:val="0038189E"/>
+    <w:pPr>
+      <w:keepNext/>
+      <w:keepLines/>
+      <w:numPr>
+        <w:ilvl w:val="8"/>
+        <w:numId w:val="11"/>
+      </w:numPr>
+      <w:spacing w:before="40" w:after="0"/>
+      <w:outlineLvl w:val="8"/>
+    </w:pPr>
+    <w:rPr>
+      <w:rFonts w:asciiTheme="majorHAnsi" w:eastAsiaTheme="majorEastAsia" w:hAnsiTheme="majorHAnsi" w:cstheme="majorBidi"/>
+      <w:i/>
+      <w:iCs/>
+      <w:color w:val="272727" w:themeColor="text1" w:themeTint="D8"/>
+      <w:sz w:val="21"/>
+      <w:szCs w:val="21"/>
     </w:rPr>
   </w:style>
   <w:style w:type="character" w:default="1" w:styleId="DefaultParagraphFont">
@@ -6643,6 +7563,102 @@
     <w:link w:val="Footer"/>
     <w:uiPriority w:val="99"/>
     <w:rsid w:val="00C72A75"/>
+  </w:style>
+  <w:style w:type="character" w:customStyle="1" w:styleId="Heading3Char">
+    <w:name w:val="Heading 3 Char"/>
+    <w:basedOn w:val="DefaultParagraphFont"/>
+    <w:link w:val="Heading3"/>
+    <w:uiPriority w:val="9"/>
+    <w:semiHidden/>
+    <w:rsid w:val="0038189E"/>
+    <w:rPr>
+      <w:rFonts w:asciiTheme="majorHAnsi" w:eastAsiaTheme="majorEastAsia" w:hAnsiTheme="majorHAnsi" w:cstheme="majorBidi"/>
+      <w:color w:val="1F4D78" w:themeColor="accent1" w:themeShade="7F"/>
+      <w:sz w:val="24"/>
+      <w:szCs w:val="24"/>
+    </w:rPr>
+  </w:style>
+  <w:style w:type="character" w:customStyle="1" w:styleId="Heading4Char">
+    <w:name w:val="Heading 4 Char"/>
+    <w:basedOn w:val="DefaultParagraphFont"/>
+    <w:link w:val="Heading4"/>
+    <w:uiPriority w:val="9"/>
+    <w:semiHidden/>
+    <w:rsid w:val="0038189E"/>
+    <w:rPr>
+      <w:rFonts w:asciiTheme="majorHAnsi" w:eastAsiaTheme="majorEastAsia" w:hAnsiTheme="majorHAnsi" w:cstheme="majorBidi"/>
+      <w:i/>
+      <w:iCs/>
+      <w:color w:val="2E74B5" w:themeColor="accent1" w:themeShade="BF"/>
+    </w:rPr>
+  </w:style>
+  <w:style w:type="character" w:customStyle="1" w:styleId="Heading5Char">
+    <w:name w:val="Heading 5 Char"/>
+    <w:basedOn w:val="DefaultParagraphFont"/>
+    <w:link w:val="Heading5"/>
+    <w:uiPriority w:val="9"/>
+    <w:semiHidden/>
+    <w:rsid w:val="0038189E"/>
+    <w:rPr>
+      <w:rFonts w:asciiTheme="majorHAnsi" w:eastAsiaTheme="majorEastAsia" w:hAnsiTheme="majorHAnsi" w:cstheme="majorBidi"/>
+      <w:color w:val="2E74B5" w:themeColor="accent1" w:themeShade="BF"/>
+    </w:rPr>
+  </w:style>
+  <w:style w:type="character" w:customStyle="1" w:styleId="Heading6Char">
+    <w:name w:val="Heading 6 Char"/>
+    <w:basedOn w:val="DefaultParagraphFont"/>
+    <w:link w:val="Heading6"/>
+    <w:uiPriority w:val="9"/>
+    <w:semiHidden/>
+    <w:rsid w:val="0038189E"/>
+    <w:rPr>
+      <w:rFonts w:asciiTheme="majorHAnsi" w:eastAsiaTheme="majorEastAsia" w:hAnsiTheme="majorHAnsi" w:cstheme="majorBidi"/>
+      <w:color w:val="1F4D78" w:themeColor="accent1" w:themeShade="7F"/>
+    </w:rPr>
+  </w:style>
+  <w:style w:type="character" w:customStyle="1" w:styleId="Heading7Char">
+    <w:name w:val="Heading 7 Char"/>
+    <w:basedOn w:val="DefaultParagraphFont"/>
+    <w:link w:val="Heading7"/>
+    <w:uiPriority w:val="9"/>
+    <w:semiHidden/>
+    <w:rsid w:val="0038189E"/>
+    <w:rPr>
+      <w:rFonts w:asciiTheme="majorHAnsi" w:eastAsiaTheme="majorEastAsia" w:hAnsiTheme="majorHAnsi" w:cstheme="majorBidi"/>
+      <w:i/>
+      <w:iCs/>
+      <w:color w:val="1F4D78" w:themeColor="accent1" w:themeShade="7F"/>
+    </w:rPr>
+  </w:style>
+  <w:style w:type="character" w:customStyle="1" w:styleId="Heading8Char">
+    <w:name w:val="Heading 8 Char"/>
+    <w:basedOn w:val="DefaultParagraphFont"/>
+    <w:link w:val="Heading8"/>
+    <w:uiPriority w:val="9"/>
+    <w:semiHidden/>
+    <w:rsid w:val="0038189E"/>
+    <w:rPr>
+      <w:rFonts w:asciiTheme="majorHAnsi" w:eastAsiaTheme="majorEastAsia" w:hAnsiTheme="majorHAnsi" w:cstheme="majorBidi"/>
+      <w:color w:val="272727" w:themeColor="text1" w:themeTint="D8"/>
+      <w:sz w:val="21"/>
+      <w:szCs w:val="21"/>
+    </w:rPr>
+  </w:style>
+  <w:style w:type="character" w:customStyle="1" w:styleId="Heading9Char">
+    <w:name w:val="Heading 9 Char"/>
+    <w:basedOn w:val="DefaultParagraphFont"/>
+    <w:link w:val="Heading9"/>
+    <w:uiPriority w:val="9"/>
+    <w:semiHidden/>
+    <w:rsid w:val="0038189E"/>
+    <w:rPr>
+      <w:rFonts w:asciiTheme="majorHAnsi" w:eastAsiaTheme="majorEastAsia" w:hAnsiTheme="majorHAnsi" w:cstheme="majorBidi"/>
+      <w:i/>
+      <w:iCs/>
+      <w:color w:val="272727" w:themeColor="text1" w:themeTint="D8"/>
+      <w:sz w:val="21"/>
+      <w:szCs w:val="21"/>
+    </w:rPr>
   </w:style>
 </w:styles>
 </file>
@@ -6913,7 +7929,7 @@
 </file>
 
 <file path=customXml/itemProps1.xml><?xml version="1.0" encoding="utf-8"?>
-<ds:datastoreItem xmlns:ds="http://schemas.openxmlformats.org/officeDocument/2006/customXml" ds:itemID="{0C68325B-AF6F-4B18-B950-48092E203391}">
+<ds:datastoreItem xmlns:ds="http://schemas.openxmlformats.org/officeDocument/2006/customXml" ds:itemID="{E50C9B0F-DD3D-4286-97EC-730A336BC30F}">
   <ds:schemaRefs>
     <ds:schemaRef ds:uri="http://schemas.openxmlformats.org/officeDocument/2006/bibliography"/>
   </ds:schemaRefs>

</xml_diff>

<commit_message>
removed wrong conclusions and incorrect statements from report.
</commit_message>
<xml_diff>
--- a/project_1_barsukov.docx
+++ b/project_1_barsukov.docx
@@ -28,16 +28,8 @@
         <w:rPr>
           <w:lang w:val="en-US"/>
         </w:rPr>
-        <w:t xml:space="preserve">Project for Data Analysis </w:t>
-      </w:r>
-      <w:proofErr w:type="spellStart"/>
-      <w:r>
-        <w:rPr>
-          <w:lang w:val="en-US"/>
-        </w:rPr>
-        <w:t>Nanodegree</w:t>
-      </w:r>
-      <w:proofErr w:type="spellEnd"/>
+        <w:t>Project for Data Analysis Nanodegree</w:t>
+      </w:r>
     </w:p>
     <w:p>
       <w:pPr>
@@ -90,35 +82,7 @@
         <w:rPr>
           <w:lang w:val="en-US"/>
         </w:rPr>
-        <w:t xml:space="preserve">This is my first project for a Data Scientist </w:t>
-      </w:r>
-      <w:proofErr w:type="spellStart"/>
-      <w:r>
-        <w:rPr>
-          <w:lang w:val="en-US"/>
-        </w:rPr>
-        <w:t>nanodegree</w:t>
-      </w:r>
-      <w:proofErr w:type="spellEnd"/>
-      <w:r>
-        <w:rPr>
-          <w:lang w:val="en-US"/>
-        </w:rPr>
-        <w:t xml:space="preserve">, which is a series of courses on various topics of Data Science created by </w:t>
-      </w:r>
-      <w:proofErr w:type="spellStart"/>
-      <w:r>
-        <w:rPr>
-          <w:lang w:val="en-US"/>
-        </w:rPr>
-        <w:t>Udacity</w:t>
-      </w:r>
-      <w:proofErr w:type="spellEnd"/>
-      <w:r>
-        <w:rPr>
-          <w:lang w:val="en-US"/>
-        </w:rPr>
-        <w:t xml:space="preserve">. </w:t>
+        <w:t xml:space="preserve">This is my first project for a Data Scientist nanodegree, which is a series of courses on various topics of Data Science created by Udacity. </w:t>
       </w:r>
       <w:r>
         <w:rPr>
@@ -130,21 +94,7 @@
         <w:rPr>
           <w:lang w:val="en-US"/>
         </w:rPr>
-        <w:t xml:space="preserve">Dataset was provided by </w:t>
-      </w:r>
-      <w:proofErr w:type="spellStart"/>
-      <w:r>
-        <w:rPr>
-          <w:lang w:val="en-US"/>
-        </w:rPr>
-        <w:t>Udacity</w:t>
-      </w:r>
-      <w:proofErr w:type="spellEnd"/>
-      <w:r>
-        <w:rPr>
-          <w:lang w:val="en-US"/>
-        </w:rPr>
-        <w:t xml:space="preserve">. </w:t>
+        <w:t xml:space="preserve">Dataset was provided by Udacity. </w:t>
       </w:r>
     </w:p>
     <w:p>
@@ -232,21 +182,7 @@
         <w:rPr>
           <w:lang w:val="en-US"/>
         </w:rPr>
-        <w:t xml:space="preserve">on-line documentation on Python and R packages, I used during writing this paper. I also used Q&amp;A portals like </w:t>
-      </w:r>
-      <w:proofErr w:type="spellStart"/>
-      <w:r>
-        <w:rPr>
-          <w:lang w:val="en-US"/>
-        </w:rPr>
-        <w:t>StackOverflow</w:t>
-      </w:r>
-      <w:proofErr w:type="spellEnd"/>
-      <w:r>
-        <w:rPr>
-          <w:lang w:val="en-US"/>
-        </w:rPr>
-        <w:t>, or specialized blog posts to solve specific code issues or get coding tips, especially in Python.  An</w:t>
+        <w:t>on-line documentation on Python and R packages, I used during writing this paper. I also used Q&amp;A portals like StackOverflow, or specialized blog posts to solve specific code issues or get coding tips, especially in Python.  An</w:t>
       </w:r>
       <w:r>
         <w:rPr>
@@ -294,21 +230,7 @@
         <w:rPr>
           <w:lang w:val="en-US"/>
         </w:rPr>
-        <w:t xml:space="preserve"> I tried to determine if weather conditions influence subway ridership. Dataset contained indi</w:t>
-      </w:r>
-      <w:proofErr w:type="gramStart"/>
-      <w:r>
-        <w:rPr>
-          <w:lang w:val="en-US"/>
-        </w:rPr>
-        <w:t>cators</w:t>
-      </w:r>
-      <w:proofErr w:type="gramEnd"/>
-      <w:r>
-        <w:rPr>
-          <w:lang w:val="en-US"/>
-        </w:rPr>
-        <w:t xml:space="preserve"> of rain and fog, I decided to check if rain has a statistically significant influence over</w:t>
+        <w:t xml:space="preserve"> I tried to determine if weather conditions influence subway ridership. Dataset contained indicators of rain and fog, I decided to check if rain has a statistically significant influence over</w:t>
       </w:r>
       <w:r>
         <w:rPr>
@@ -326,21 +248,7 @@
         <w:rPr>
           <w:lang w:val="en-US"/>
         </w:rPr>
-        <w:t xml:space="preserve"> Testing if foggy weather influences ridership would be interesting as well, however the number of </w:t>
-      </w:r>
-      <w:proofErr w:type="spellStart"/>
-      <w:r>
-        <w:rPr>
-          <w:lang w:val="en-US"/>
-        </w:rPr>
-        <w:t>datapoints</w:t>
-      </w:r>
-      <w:proofErr w:type="spellEnd"/>
-      <w:r>
-        <w:rPr>
-          <w:lang w:val="en-US"/>
-        </w:rPr>
-        <w:t xml:space="preserve"> with fog is only 419, which around 1% of entire dataset.  </w:t>
+        <w:t xml:space="preserve"> Testing if foggy weather influences ridership would be interesting as well, however the number of datapoints with fog is only 419, which around 1% of entire dataset.  </w:t>
       </w:r>
     </w:p>
     <w:p>
@@ -649,37 +557,26 @@
         </w:rPr>
         <w:t xml:space="preserve">To answer the question above, I chose column </w:t>
       </w:r>
-      <w:proofErr w:type="spellStart"/>
       <w:r>
         <w:rPr>
           <w:b/>
           <w:lang w:val="en-US"/>
         </w:rPr>
+        <w:t xml:space="preserve">ENTRIESn_houry </w:t>
+      </w:r>
+      <w:r>
+        <w:rPr>
+          <w:lang w:val="en-US"/>
+        </w:rPr>
+        <w:t xml:space="preserve">as an indicator of number of passengers using subway. In order to decide which statistical test to use here, let’s try to determine the distribution of </w:t>
+      </w:r>
+      <w:r>
+        <w:rPr>
+          <w:b/>
+          <w:lang w:val="en-US"/>
+        </w:rPr>
         <w:t>ENTRIESn_houry</w:t>
       </w:r>
-      <w:proofErr w:type="spellEnd"/>
-      <w:r>
-        <w:rPr>
-          <w:b/>
-          <w:lang w:val="en-US"/>
-        </w:rPr>
-        <w:t xml:space="preserve"> </w:t>
-      </w:r>
-      <w:r>
-        <w:rPr>
-          <w:lang w:val="en-US"/>
-        </w:rPr>
-        <w:t xml:space="preserve">as an indicator of number of passengers using subway. In order to decide which statistical test to use here, let’s try to determine the distribution of </w:t>
-      </w:r>
-      <w:proofErr w:type="spellStart"/>
-      <w:r>
-        <w:rPr>
-          <w:b/>
-          <w:lang w:val="en-US"/>
-        </w:rPr>
-        <w:t>ENTRIESn_houry</w:t>
-      </w:r>
-      <w:proofErr w:type="spellEnd"/>
       <w:r>
         <w:rPr>
           <w:lang w:val="en-US"/>
@@ -868,7 +765,6 @@
         </w:rPr>
         <w:t xml:space="preserve">istribution of </w:t>
       </w:r>
-      <w:proofErr w:type="spellStart"/>
       <w:r>
         <w:rPr>
           <w:lang w:val="en-US"/>
@@ -879,14 +775,7 @@
         <w:rPr>
           <w:lang w:val="en-US"/>
         </w:rPr>
-        <w:t>_hourly</w:t>
-      </w:r>
-      <w:proofErr w:type="spellEnd"/>
-      <w:r>
-        <w:rPr>
-          <w:lang w:val="en-US"/>
-        </w:rPr>
-        <w:t xml:space="preserve"> variable</w:t>
+        <w:t>_hourly variable</w:t>
       </w:r>
       <w:r>
         <w:rPr>
@@ -1464,21 +1353,7 @@
         <w:rPr>
           <w:lang w:val="en-US"/>
         </w:rPr>
-        <w:t>'</w:t>
-      </w:r>
-      <w:proofErr w:type="spellStart"/>
-      <w:r>
-        <w:rPr>
-          <w:lang w:val="en-US"/>
-        </w:rPr>
-        <w:t>precipi</w:t>
-      </w:r>
-      <w:proofErr w:type="spellEnd"/>
-      <w:r>
-        <w:rPr>
-          <w:lang w:val="en-US"/>
-        </w:rPr>
-        <w:t>',</w:t>
+        <w:t>'precipi',</w:t>
       </w:r>
     </w:p>
     <w:p>
@@ -1514,21 +1389,7 @@
         <w:rPr>
           <w:lang w:val="en-US"/>
         </w:rPr>
-        <w:t>'</w:t>
-      </w:r>
-      <w:proofErr w:type="spellStart"/>
-      <w:r>
-        <w:rPr>
-          <w:lang w:val="en-US"/>
-        </w:rPr>
-        <w:t>meantempi</w:t>
-      </w:r>
-      <w:proofErr w:type="spellEnd"/>
-      <w:r>
-        <w:rPr>
-          <w:lang w:val="en-US"/>
-        </w:rPr>
-        <w:t>',</w:t>
+        <w:t>'meantempi',</w:t>
       </w:r>
     </w:p>
     <w:p>
@@ -1546,21 +1407,7 @@
         <w:rPr>
           <w:lang w:val="en-US"/>
         </w:rPr>
-        <w:t>'</w:t>
-      </w:r>
-      <w:proofErr w:type="spellStart"/>
-      <w:r>
-        <w:rPr>
-          <w:lang w:val="en-US"/>
-        </w:rPr>
-        <w:t>day_week</w:t>
-      </w:r>
-      <w:proofErr w:type="spellEnd"/>
-      <w:r>
-        <w:rPr>
-          <w:lang w:val="en-US"/>
-        </w:rPr>
-        <w:t>',</w:t>
+        <w:t>'day_week',</w:t>
       </w:r>
     </w:p>
     <w:p>
@@ -1596,21 +1443,7 @@
         <w:rPr>
           <w:lang w:val="en-US"/>
         </w:rPr>
-        <w:t>'</w:t>
-      </w:r>
-      <w:proofErr w:type="spellStart"/>
-      <w:r>
-        <w:rPr>
-          <w:lang w:val="en-US"/>
-        </w:rPr>
-        <w:t>wspdi</w:t>
-      </w:r>
-      <w:proofErr w:type="spellEnd"/>
-      <w:r>
-        <w:rPr>
-          <w:lang w:val="en-US"/>
-        </w:rPr>
-        <w:t>'</w:t>
+        <w:t>'wspdi'</w:t>
       </w:r>
     </w:p>
     <w:p>
@@ -2102,198 +1935,126 @@
           <w:rStyle w:val="c0"/>
           <w:lang w:val="en-US"/>
         </w:rPr>
-        <w:t xml:space="preserve">What approach did you use to compute the coefficients theta and produce prediction for </w:t>
-      </w:r>
-      <w:proofErr w:type="spellStart"/>
+        <w:t>What approach did you use to compute the coefficients theta and produce prediction for ENTRIESn_hourly in your regression model</w:t>
+      </w:r>
+    </w:p>
+    <w:p>
+      <w:pPr>
+        <w:rPr>
+          <w:lang w:val="en-US"/>
+        </w:rPr>
+      </w:pPr>
+      <w:r>
+        <w:rPr>
+          <w:lang w:val="en-US"/>
+        </w:rPr>
+        <w:t xml:space="preserve">Based on my findings above, I decided to choose ordinary least squares approach to predict ENTRIESn_hourly in my regression model. This approached yielded highest R-squared coefficient, compared to an alternative approach, which was gradient descent. </w:t>
+      </w:r>
+      <w:r>
+        <w:rPr>
+          <w:lang w:val="en-US"/>
+        </w:rPr>
+        <w:t xml:space="preserve">It is also worth noting that minimal absolute error was in a model with gradient decent </w:t>
+      </w:r>
+      <w:r>
+        <w:rPr>
+          <w:lang w:val="en-US"/>
+        </w:rPr>
+        <w:t>and three</w:t>
+      </w:r>
+      <w:r>
+        <w:rPr>
+          <w:lang w:val="en-US"/>
+        </w:rPr>
+        <w:t xml:space="preserve"> features, contrary to intuition that increased number of features improves prediction quality.</w:t>
+      </w:r>
+    </w:p>
+    <w:p>
+      <w:pPr>
+        <w:pStyle w:val="Heading2"/>
+        <w:rPr>
+          <w:lang w:val="en-US"/>
+        </w:rPr>
+      </w:pPr>
       <w:r>
         <w:rPr>
           <w:rStyle w:val="c0"/>
           <w:lang w:val="en-US"/>
         </w:rPr>
-        <w:t>ENTRIESn_hourly</w:t>
-      </w:r>
-      <w:proofErr w:type="spellEnd"/>
-      <w:r>
+        <w:t>What features (input variables) did you use in your model? Did you use any dummy variables as part of your features?</w:t>
+      </w:r>
+    </w:p>
+    <w:p>
+      <w:pPr>
+        <w:rPr>
+          <w:lang w:val="en-US"/>
+        </w:rPr>
+      </w:pPr>
+      <w:r>
+        <w:rPr>
+          <w:lang w:val="en-US"/>
+        </w:rPr>
+        <w:t xml:space="preserve">Largest R-squared coefficient was produced by Ordinary least squared model with  </w:t>
+      </w:r>
+      <w:r>
+        <w:rPr>
+          <w:lang w:val="en-US"/>
+        </w:rPr>
+        <w:t xml:space="preserve"> five parameters: </w:t>
+      </w:r>
+      <w:r>
+        <w:rPr>
+          <w:lang w:val="en-US"/>
+        </w:rPr>
+        <w:t xml:space="preserve">'rain', 'precipi', 'hour', 'meantempi', 'day_week'. </w:t>
+      </w:r>
+      <w:r>
+        <w:rPr>
+          <w:lang w:val="en-US"/>
+        </w:rPr>
+        <w:t>As suggested in exercises on linear regression in Intro do Data Science course, I added dummy feature</w:t>
+      </w:r>
+      <w:r>
+        <w:rPr>
+          <w:lang w:val="en-US"/>
+        </w:rPr>
+        <w:t xml:space="preserve"> ‘UNIT’</w:t>
+      </w:r>
+      <w:r>
+        <w:rPr>
+          <w:lang w:val="en-US"/>
+        </w:rPr>
+        <w:t xml:space="preserve"> in both OLS and gradient descent models. I used feature normalization for gradient descent, but not on OLS.   </w:t>
+      </w:r>
+    </w:p>
+    <w:p>
+      <w:pPr>
+        <w:pStyle w:val="Heading2"/>
         <w:rPr>
           <w:rStyle w:val="c0"/>
           <w:lang w:val="en-US"/>
         </w:rPr>
-        <w:t xml:space="preserve"> in your regression model</w:t>
-      </w:r>
-    </w:p>
-    <w:p>
-      <w:pPr>
-        <w:rPr>
-          <w:lang w:val="en-US"/>
-        </w:rPr>
-      </w:pPr>
-      <w:r>
-        <w:rPr>
-          <w:lang w:val="en-US"/>
-        </w:rPr>
-        <w:t xml:space="preserve">Based on my findings above, I decided to choose ordinary least squares approach to predict </w:t>
-      </w:r>
-      <w:proofErr w:type="spellStart"/>
-      <w:r>
-        <w:rPr>
-          <w:lang w:val="en-US"/>
-        </w:rPr>
-        <w:t>ENTRIESn_hourly</w:t>
-      </w:r>
-      <w:proofErr w:type="spellEnd"/>
-      <w:r>
-        <w:rPr>
-          <w:lang w:val="en-US"/>
-        </w:rPr>
-        <w:t xml:space="preserve"> in my regression model. This approached yielded highest R-squared coefficient, compared to an alternative approach, which was gradient descent. </w:t>
-      </w:r>
-      <w:r>
-        <w:rPr>
-          <w:lang w:val="en-US"/>
-        </w:rPr>
-        <w:t xml:space="preserve">It is also worth noting that minimal absolute error was in a model with gradient decent </w:t>
-      </w:r>
-      <w:r>
-        <w:rPr>
-          <w:lang w:val="en-US"/>
-        </w:rPr>
-        <w:t>and three</w:t>
-      </w:r>
-      <w:r>
-        <w:rPr>
-          <w:lang w:val="en-US"/>
-        </w:rPr>
-        <w:t xml:space="preserve"> features, contrary to intuition that increased number of features improves prediction quality.</w:t>
-      </w:r>
-    </w:p>
-    <w:p>
-      <w:pPr>
-        <w:pStyle w:val="Heading2"/>
-        <w:rPr>
-          <w:lang w:val="en-US"/>
-        </w:rPr>
-      </w:pPr>
+      </w:pPr>
+      <w:bookmarkStart w:id="8" w:name="_Ref422056041"/>
       <w:r>
         <w:rPr>
           <w:rStyle w:val="c0"/>
           <w:lang w:val="en-US"/>
         </w:rPr>
-        <w:t>What features (input variables) did you use in your model? Did you use any dummy variables as part of your features?</w:t>
-      </w:r>
-    </w:p>
-    <w:p>
-      <w:pPr>
-        <w:rPr>
-          <w:lang w:val="en-US"/>
-        </w:rPr>
-      </w:pPr>
-      <w:r>
-        <w:rPr>
-          <w:lang w:val="en-US"/>
-        </w:rPr>
-        <w:t xml:space="preserve">Largest R-squared coefficient was produced by Ordinary least squared model with  </w:t>
-      </w:r>
-      <w:r>
-        <w:rPr>
-          <w:lang w:val="en-US"/>
-        </w:rPr>
-        <w:t xml:space="preserve"> five parameters: </w:t>
-      </w:r>
-      <w:r>
-        <w:rPr>
-          <w:lang w:val="en-US"/>
-        </w:rPr>
-        <w:t>'rain', '</w:t>
-      </w:r>
-      <w:proofErr w:type="spellStart"/>
-      <w:r>
-        <w:rPr>
-          <w:lang w:val="en-US"/>
-        </w:rPr>
-        <w:t>precipi</w:t>
-      </w:r>
-      <w:proofErr w:type="spellEnd"/>
-      <w:r>
-        <w:rPr>
-          <w:lang w:val="en-US"/>
-        </w:rPr>
-        <w:t>', 'hour', '</w:t>
-      </w:r>
-      <w:proofErr w:type="spellStart"/>
-      <w:r>
-        <w:rPr>
-          <w:lang w:val="en-US"/>
-        </w:rPr>
-        <w:t>meantempi</w:t>
-      </w:r>
-      <w:proofErr w:type="spellEnd"/>
-      <w:r>
-        <w:rPr>
-          <w:lang w:val="en-US"/>
-        </w:rPr>
-        <w:t>', '</w:t>
-      </w:r>
-      <w:proofErr w:type="spellStart"/>
-      <w:r>
-        <w:rPr>
-          <w:lang w:val="en-US"/>
-        </w:rPr>
-        <w:t>day_week</w:t>
-      </w:r>
-      <w:proofErr w:type="spellEnd"/>
-      <w:r>
-        <w:rPr>
-          <w:lang w:val="en-US"/>
-        </w:rPr>
-        <w:t xml:space="preserve">'. </w:t>
-      </w:r>
-      <w:r>
-        <w:rPr>
-          <w:lang w:val="en-US"/>
-        </w:rPr>
-        <w:t>As suggested in exercises on linear regression in Intro do Data Science course, I added dummy feature</w:t>
-      </w:r>
-      <w:r>
-        <w:rPr>
-          <w:lang w:val="en-US"/>
-        </w:rPr>
-        <w:t xml:space="preserve"> ‘UNIT’</w:t>
-      </w:r>
-      <w:r>
-        <w:rPr>
-          <w:lang w:val="en-US"/>
-        </w:rPr>
-        <w:t xml:space="preserve"> in both OLS and gradient descent models. I used feature normalization for gradient descent, but not on OLS.   </w:t>
-      </w:r>
-    </w:p>
-    <w:p>
-      <w:pPr>
-        <w:pStyle w:val="Heading2"/>
+        <w:t xml:space="preserve">Why did you </w:t>
+      </w:r>
+      <w:r>
         <w:rPr>
           <w:rStyle w:val="c0"/>
           <w:lang w:val="en-US"/>
         </w:rPr>
-      </w:pPr>
-      <w:bookmarkStart w:id="8" w:name="_Ref422056041"/>
+        <w:t>select</w:t>
+      </w:r>
       <w:r>
         <w:rPr>
           <w:rStyle w:val="c0"/>
           <w:lang w:val="en-US"/>
         </w:rPr>
-        <w:t xml:space="preserve">Why did you </w:t>
-      </w:r>
-      <w:r>
-        <w:rPr>
-          <w:rStyle w:val="c0"/>
-          <w:lang w:val="en-US"/>
-        </w:rPr>
-        <w:t>select</w:t>
-      </w:r>
-      <w:r>
-        <w:rPr>
-          <w:rStyle w:val="c0"/>
-          <w:lang w:val="en-US"/>
-        </w:rPr>
         <w:t xml:space="preserve"> these features in your model?</w:t>
       </w:r>
       <w:bookmarkEnd w:id="8"/>
@@ -2308,35 +2069,7 @@
         <w:rPr>
           <w:lang w:val="en-US"/>
         </w:rPr>
-        <w:t xml:space="preserve">As I mentioned above, I used intuition to select initial features to test how selected features influence efficiency of regression model. These features are distinct from each other. For this reason I did not use mean daily parameters, like </w:t>
-      </w:r>
-      <w:proofErr w:type="spellStart"/>
-      <w:r>
-        <w:rPr>
-          <w:lang w:val="en-US"/>
-        </w:rPr>
-        <w:t>meanpressurei</w:t>
-      </w:r>
-      <w:proofErr w:type="spellEnd"/>
-      <w:r>
-        <w:rPr>
-          <w:lang w:val="en-US"/>
-        </w:rPr>
-        <w:t xml:space="preserve"> etc. I also did not use timestamp variables and categorical variables with large number of factors (ex. ‘</w:t>
-      </w:r>
-      <w:proofErr w:type="spellStart"/>
-      <w:r>
-        <w:rPr>
-          <w:lang w:val="en-US"/>
-        </w:rPr>
-        <w:t>conds</w:t>
-      </w:r>
-      <w:proofErr w:type="spellEnd"/>
-      <w:r>
-        <w:rPr>
-          <w:lang w:val="en-US"/>
-        </w:rPr>
-        <w:t>’ that contains different weather conditions). I also excluded station coordinates and coordinates of weather station, since their influence in ridership seems weak.</w:t>
+        <w:t>As I mentioned above, I used intuition to select initial features to test how selected features influence efficiency of regression model. These features are distinct from each other. For this reason I did not use mean daily parameters, like meanpressurei etc. I also did not use timestamp variables and categorical variables with large number of factors (ex. ‘conds’ that contains different weather conditions). I also excluded station coordinates and coordinates of weather station, since their influence in ridership seems weak.</w:t>
       </w:r>
     </w:p>
     <w:p>
@@ -2592,21 +2325,7 @@
               <w:rPr>
                 <w:lang w:val="en-US"/>
               </w:rPr>
-              <w:t>'</w:t>
-            </w:r>
-            <w:proofErr w:type="spellStart"/>
-            <w:r>
-              <w:rPr>
-                <w:lang w:val="en-US"/>
-              </w:rPr>
-              <w:t>precipi</w:t>
-            </w:r>
-            <w:proofErr w:type="spellEnd"/>
-            <w:r>
-              <w:rPr>
-                <w:lang w:val="en-US"/>
-              </w:rPr>
-              <w:t>'</w:t>
+              <w:t>'precipi'</w:t>
             </w:r>
           </w:p>
         </w:tc>
@@ -2686,21 +2405,7 @@
               <w:rPr>
                 <w:lang w:val="en-US"/>
               </w:rPr>
-              <w:t xml:space="preserve"> '</w:t>
-            </w:r>
-            <w:proofErr w:type="spellStart"/>
-            <w:r>
-              <w:rPr>
-                <w:lang w:val="en-US"/>
-              </w:rPr>
-              <w:t>meantempi</w:t>
-            </w:r>
-            <w:proofErr w:type="spellEnd"/>
-            <w:r>
-              <w:rPr>
-                <w:lang w:val="en-US"/>
-              </w:rPr>
-              <w:t>'</w:t>
+              <w:t xml:space="preserve"> 'meantempi'</w:t>
             </w:r>
           </w:p>
         </w:tc>
@@ -2740,21 +2445,7 @@
               <w:rPr>
                 <w:lang w:val="en-US"/>
               </w:rPr>
-              <w:t xml:space="preserve"> '</w:t>
-            </w:r>
-            <w:proofErr w:type="spellStart"/>
-            <w:r>
-              <w:rPr>
-                <w:lang w:val="en-US"/>
-              </w:rPr>
-              <w:t>day_week</w:t>
-            </w:r>
-            <w:proofErr w:type="spellEnd"/>
-            <w:r>
-              <w:rPr>
-                <w:lang w:val="en-US"/>
-              </w:rPr>
-              <w:t>'</w:t>
+              <w:t xml:space="preserve"> 'day_week'</w:t>
             </w:r>
           </w:p>
         </w:tc>
@@ -2871,41 +2562,13 @@
         <w:rPr>
           <w:lang w:val="en-US"/>
         </w:rPr>
-        <w:t>, '</w:t>
-      </w:r>
-      <w:proofErr w:type="spellStart"/>
-      <w:r>
-        <w:rPr>
-          <w:lang w:val="en-US"/>
-        </w:rPr>
-        <w:t>precipi</w:t>
-      </w:r>
-      <w:proofErr w:type="spellEnd"/>
-      <w:r>
-        <w:rPr>
-          <w:lang w:val="en-US"/>
-        </w:rPr>
-        <w:t xml:space="preserve">', 'hour', </w:t>
-      </w:r>
-      <w:r>
-        <w:rPr>
-          <w:lang w:val="en-US"/>
-        </w:rPr>
-        <w:t>'</w:t>
-      </w:r>
-      <w:proofErr w:type="spellStart"/>
-      <w:r>
-        <w:rPr>
-          <w:lang w:val="en-US"/>
-        </w:rPr>
-        <w:t>meantempi</w:t>
-      </w:r>
-      <w:proofErr w:type="spellEnd"/>
-      <w:r>
-        <w:rPr>
-          <w:lang w:val="en-US"/>
-        </w:rPr>
-        <w:t>'</w:t>
+        <w:t xml:space="preserve">, 'precipi', 'hour', </w:t>
+      </w:r>
+      <w:r>
+        <w:rPr>
+          <w:lang w:val="en-US"/>
+        </w:rPr>
+        <w:t>'meantempi'</w:t>
       </w:r>
       <w:r>
         <w:rPr>
@@ -2917,21 +2580,7 @@
         <w:rPr>
           <w:lang w:val="en-US"/>
         </w:rPr>
-        <w:t>'</w:t>
-      </w:r>
-      <w:proofErr w:type="spellStart"/>
-      <w:r>
-        <w:rPr>
-          <w:lang w:val="en-US"/>
-        </w:rPr>
-        <w:t>day_week</w:t>
-      </w:r>
-      <w:proofErr w:type="spellEnd"/>
-      <w:r>
-        <w:rPr>
-          <w:lang w:val="en-US"/>
-        </w:rPr>
-        <w:t>'</w:t>
+        <w:t>'day_week'</w:t>
       </w:r>
       <w:r>
         <w:rPr>
@@ -2993,42 +2642,20 @@
           <w:rStyle w:val="c0"/>
           <w:lang w:val="en-US"/>
         </w:rPr>
-        <w:t xml:space="preserve"> this linear model to predict ridership is appropriate for this dataset, given this R2</w:t>
-      </w:r>
-      <w:proofErr w:type="gramStart"/>
-      <w:r>
-        <w:rPr>
-          <w:rStyle w:val="c0"/>
-          <w:lang w:val="en-US"/>
-        </w:rPr>
-        <w:t>  value</w:t>
-      </w:r>
-      <w:proofErr w:type="gramEnd"/>
-      <w:r>
-        <w:rPr>
-          <w:rStyle w:val="c0"/>
-          <w:lang w:val="en-US"/>
-        </w:rPr>
-        <w:t>?</w:t>
-      </w:r>
-    </w:p>
-    <w:p>
-      <w:pPr>
-        <w:rPr>
-          <w:lang w:val="en-US"/>
-        </w:rPr>
-      </w:pPr>
-      <w:r>
-        <w:rPr>
-          <w:lang w:val="en-US"/>
-        </w:rPr>
-        <w:t>In order t</w:t>
-      </w:r>
-      <w:r>
-        <w:rPr>
-          <w:lang w:val="en-US"/>
-        </w:rPr>
-        <w:t xml:space="preserve">o assess whether </w:t>
+        <w:t xml:space="preserve"> this linear model to predict ridership is appropriate for this dataset, given this R2  value?</w:t>
+      </w:r>
+    </w:p>
+    <w:p>
+      <w:pPr>
+        <w:rPr>
+          <w:lang w:val="en-US"/>
+        </w:rPr>
+      </w:pPr>
+      <w:r>
+        <w:rPr>
+          <w:lang w:val="en-US"/>
+        </w:rPr>
+        <w:t xml:space="preserve">In order to assess whether </w:t>
       </w:r>
       <w:r>
         <w:rPr>
@@ -3123,561 +2750,78 @@
         <w:rPr>
           <w:lang w:val="en-US"/>
         </w:rPr>
-        <w:t xml:space="preserve">We can see that residual errors follow pattern of normal distribution. This suggests that linear model may be appropriate for this dataset. Let’s look at R-squared and mean absolute error to </w:t>
-      </w:r>
-      <w:r>
-        <w:rPr>
-          <w:lang w:val="en-US"/>
-        </w:rPr>
-        <w:t>estimate how effective is selected regression model.</w:t>
-      </w:r>
-      <w:bookmarkStart w:id="9" w:name="_GoBack"/>
-      <w:bookmarkEnd w:id="9"/>
-    </w:p>
-    <w:p>
-      <w:pPr>
-        <w:rPr>
-          <w:lang w:val="en-US"/>
-        </w:rPr>
-      </w:pPr>
-      <w:r>
-        <w:rPr>
-          <w:lang w:val="en-US"/>
-        </w:rPr>
-        <w:t>The R-squared value in my regression model is small</w:t>
-      </w:r>
-      <w:r>
-        <w:rPr>
-          <w:lang w:val="en-US"/>
-        </w:rPr>
-        <w:t xml:space="preserve">, </w:t>
-      </w:r>
-      <w:r>
-        <w:rPr>
-          <w:b/>
-          <w:lang w:val="en-US"/>
-        </w:rPr>
-        <w:t>0,</w:t>
-      </w:r>
-      <w:r>
-        <w:rPr>
-          <w:b/>
-          <w:lang w:val="en-US"/>
-        </w:rPr>
-        <w:t>471</w:t>
-      </w:r>
-      <w:r>
-        <w:rPr>
-          <w:b/>
-          <w:lang w:val="en-US"/>
-        </w:rPr>
-        <w:t xml:space="preserve"> </w:t>
-      </w:r>
-      <w:r>
-        <w:rPr>
-          <w:lang w:val="en-US"/>
-        </w:rPr>
-        <w:t>to be precise</w:t>
-      </w:r>
-      <w:r>
-        <w:rPr>
-          <w:lang w:val="en-US"/>
-        </w:rPr>
-        <w:t xml:space="preserve">. </w:t>
-      </w:r>
-      <w:r>
-        <w:rPr>
-          <w:lang w:val="en-US"/>
-        </w:rPr>
-        <w:t xml:space="preserve">It means that less than half of response variable variation is explained by current regression model. </w:t>
-      </w:r>
-      <w:r>
-        <w:rPr>
-          <w:lang w:val="en-US"/>
-        </w:rPr>
-        <w:t>Thus, r</w:t>
-      </w:r>
-      <w:r>
-        <w:rPr>
-          <w:lang w:val="en-US"/>
-        </w:rPr>
-        <w:t xml:space="preserve">egression model designed in this </w:t>
-      </w:r>
-      <w:r>
-        <w:rPr>
-          <w:lang w:val="en-US"/>
-        </w:rPr>
-        <w:lastRenderedPageBreak/>
-        <w:t xml:space="preserve">paper is not </w:t>
-      </w:r>
-      <w:r>
-        <w:rPr>
-          <w:lang w:val="en-US"/>
-        </w:rPr>
-        <w:t xml:space="preserve">appropriate for this dataset. This is supported by mean absolute error of this model, </w:t>
-      </w:r>
-      <w:r>
-        <w:rPr>
-          <w:b/>
-          <w:lang w:val="en-US"/>
-        </w:rPr>
-        <w:t>1268</w:t>
-      </w:r>
-      <w:r>
-        <w:rPr>
-          <w:lang w:val="en-US"/>
-        </w:rPr>
-        <w:t xml:space="preserve">, which is </w:t>
-      </w:r>
-      <w:r>
-        <w:rPr>
-          <w:lang w:val="en-US"/>
-        </w:rPr>
-        <w:t xml:space="preserve">67% of mean hourly entries. </w:t>
-      </w:r>
-    </w:p>
-    <w:p>
-      <w:pPr>
-        <w:pStyle w:val="Heading1"/>
-      </w:pPr>
-      <w:r>
-        <w:rPr>
-          <w:rStyle w:val="c6"/>
-        </w:rPr>
-        <w:t>Visualization</w:t>
-      </w:r>
-    </w:p>
-    <w:p>
-      <w:pPr>
-        <w:rPr>
-          <w:rStyle w:val="c8"/>
-          <w:lang w:val="en-US"/>
-        </w:rPr>
-      </w:pPr>
-      <w:r>
-        <w:rPr>
-          <w:lang w:val="en-US"/>
-        </w:rPr>
-        <w:t>In this part I was required to make two visualizations.</w:t>
-      </w:r>
-      <w:r>
-        <w:rPr>
-          <w:lang w:val="en-US"/>
-        </w:rPr>
-        <w:t xml:space="preserve"> One</w:t>
-      </w:r>
-      <w:r>
-        <w:rPr>
-          <w:lang w:val="en-US"/>
-        </w:rPr>
-        <w:t xml:space="preserve"> </w:t>
-      </w:r>
-      <w:r>
-        <w:rPr>
-          <w:rStyle w:val="c8"/>
-          <w:lang w:val="en-US"/>
-        </w:rPr>
-        <w:t xml:space="preserve">should contain two histograms: one </w:t>
-      </w:r>
-      <w:proofErr w:type="gramStart"/>
-      <w:r>
-        <w:rPr>
-          <w:rStyle w:val="c8"/>
-          <w:lang w:val="en-US"/>
-        </w:rPr>
-        <w:t>of  </w:t>
-      </w:r>
-      <w:proofErr w:type="spellStart"/>
-      <w:r>
-        <w:rPr>
-          <w:rStyle w:val="c8"/>
-          <w:lang w:val="en-US"/>
-        </w:rPr>
-        <w:t>ENTRIESn</w:t>
-      </w:r>
-      <w:proofErr w:type="gramEnd"/>
-      <w:r>
-        <w:rPr>
-          <w:rStyle w:val="c8"/>
-          <w:lang w:val="en-US"/>
-        </w:rPr>
-        <w:t>_hourly</w:t>
-      </w:r>
-      <w:proofErr w:type="spellEnd"/>
-      <w:r>
-        <w:rPr>
-          <w:rStyle w:val="c8"/>
-          <w:lang w:val="en-US"/>
-        </w:rPr>
-        <w:t xml:space="preserve"> for rainy days and one of </w:t>
-      </w:r>
-      <w:proofErr w:type="spellStart"/>
-      <w:r>
-        <w:rPr>
-          <w:rStyle w:val="c8"/>
-          <w:lang w:val="en-US"/>
-        </w:rPr>
-        <w:t>ENTRIESn_hourly</w:t>
-      </w:r>
-      <w:proofErr w:type="spellEnd"/>
-      <w:r>
-        <w:rPr>
-          <w:rStyle w:val="c8"/>
-          <w:lang w:val="en-US"/>
-        </w:rPr>
-        <w:t xml:space="preserve"> for non-rainy days. I decided to make one plot with two histograms, colored by rain indicator. </w:t>
-      </w:r>
-      <w:r>
-        <w:rPr>
-          <w:rStyle w:val="c8"/>
-          <w:lang w:val="en-US"/>
-        </w:rPr>
-        <w:t xml:space="preserve">This visualization is displayed in </w:t>
-      </w:r>
-      <w:r>
-        <w:rPr>
-          <w:rStyle w:val="c8"/>
-          <w:lang w:val="en-US"/>
-        </w:rPr>
+        <w:t xml:space="preserve">We can see that residual errors </w:t>
+      </w:r>
+      <w:r>
+        <w:rPr>
+          <w:lang w:val="en-US"/>
+        </w:rPr>
+        <w:t>look like it follows</w:t>
+      </w:r>
+      <w:r>
+        <w:rPr>
+          <w:lang w:val="en-US"/>
+        </w:rPr>
+        <w:t xml:space="preserve"> normal distribution. </w:t>
+      </w:r>
+      <w:r>
+        <w:rPr>
+          <w:lang w:val="en-US"/>
+        </w:rPr>
+        <w:t>We might be tempted to determine that the distribution is normal. However this distribution has very long tails since it has a few very large residuals. Q-Q plot of residual errors looks like this:</w:t>
+      </w:r>
+    </w:p>
+    <w:p>
+      <w:pPr>
+        <w:rPr>
+          <w:lang w:val="en-US"/>
+        </w:rPr>
+      </w:pPr>
+    </w:p>
+    <w:p>
+      <w:pPr>
+        <w:pStyle w:val="Caption"/>
+        <w:rPr>
+          <w:lang w:val="en-US"/>
+        </w:rPr>
+      </w:pPr>
+      <w:r>
+        <w:rPr>
+          <w:lang w:val="en-US"/>
+        </w:rPr>
+        <w:t xml:space="preserve">Figure </w:t>
+      </w:r>
+      <w:r>
         <w:fldChar w:fldCharType="begin"/>
       </w:r>
       <w:r>
         <w:rPr>
-          <w:rStyle w:val="c8"/>
-          <w:lang w:val="en-US"/>
-        </w:rPr>
-        <w:instrText xml:space="preserve"> REF _Ref421653894 \h </w:instrText>
-      </w:r>
-      <w:r>
-        <w:rPr>
-          <w:rStyle w:val="c8"/>
-          <w:lang w:val="en-US"/>
-        </w:rPr>
-      </w:r>
-      <w:r>
-        <w:rPr>
-          <w:rStyle w:val="c8"/>
-          <w:lang w:val="en-US"/>
-        </w:rPr>
+          <w:lang w:val="en-US"/>
+        </w:rPr>
+        <w:instrText xml:space="preserve"> SEQ Figure \* ARABIC </w:instrText>
+      </w:r>
+      <w:r>
         <w:fldChar w:fldCharType="separate"/>
       </w:r>
       <w:r>
         <w:rPr>
-          <w:lang w:val="en-US"/>
-        </w:rPr>
-        <w:t xml:space="preserve">Figure </w:t>
-      </w:r>
-      <w:r>
-        <w:rPr>
           <w:noProof/>
           <w:lang w:val="en-US"/>
         </w:rPr>
-        <w:t>4</w:t>
-      </w:r>
-      <w:r>
-        <w:rPr>
-          <w:rStyle w:val="c8"/>
-          <w:lang w:val="en-US"/>
-        </w:rPr>
+        <w:t>5</w:t>
+      </w:r>
+      <w:r>
         <w:fldChar w:fldCharType="end"/>
       </w:r>
       <w:r>
         <w:rPr>
-          <w:rStyle w:val="c8"/>
-          <w:lang w:val="en-US"/>
-        </w:rPr>
-        <w:t>.</w:t>
-      </w:r>
-    </w:p>
-    <w:p>
-      <w:pPr>
-        <w:rPr>
-          <w:rStyle w:val="c8"/>
-          <w:lang w:val="en-US"/>
-        </w:rPr>
-      </w:pPr>
-      <w:r>
-        <w:rPr>
-          <w:lang w:val="en-US"/>
-        </w:rPr>
-        <w:t>From</w:t>
-      </w:r>
-      <w:r>
-        <w:rPr>
-          <w:lang w:val="en-US"/>
-        </w:rPr>
-        <w:t xml:space="preserve"> </w:t>
-      </w:r>
-      <w:r>
-        <w:rPr>
-          <w:lang w:val="en-US"/>
-        </w:rPr>
-        <w:t>this histogram</w:t>
-      </w:r>
-      <w:r>
-        <w:rPr>
-          <w:lang w:val="en-US"/>
-        </w:rPr>
-        <w:t xml:space="preserve"> we can clearly see that number of data points </w:t>
-      </w:r>
-      <w:r>
-        <w:rPr>
-          <w:lang w:val="en-US"/>
-        </w:rPr>
-        <w:t>when it’s not raining</w:t>
-      </w:r>
-      <w:r>
-        <w:rPr>
-          <w:lang w:val="en-US"/>
-        </w:rPr>
-        <w:t xml:space="preserve"> is significantly more than </w:t>
-      </w:r>
-      <w:r>
-        <w:rPr>
-          <w:lang w:val="en-US"/>
-        </w:rPr>
-        <w:t>on</w:t>
-      </w:r>
-      <w:r>
-        <w:rPr>
-          <w:lang w:val="en-US"/>
-        </w:rPr>
-        <w:t xml:space="preserve"> rainy days. However from this plot only it is hard to estimate which days have more ridership. More appropriate plot would be a line plot of average ridership by hour, grouped by rainy and non-rainy days.</w:t>
-      </w:r>
-      <w:r>
-        <w:rPr>
-          <w:lang w:val="en-US"/>
-        </w:rPr>
-        <w:t xml:space="preserve"> A more rigorous attempt to determine how rain influences subway usage is described in section </w:t>
-      </w:r>
-      <w:r>
-        <w:rPr>
-          <w:lang w:val="en-US"/>
-        </w:rPr>
-        <w:fldChar w:fldCharType="begin"/>
-      </w:r>
-      <w:r>
-        <w:rPr>
-          <w:lang w:val="en-US"/>
-        </w:rPr>
-        <w:instrText xml:space="preserve"> REF _Ref422056309 \r \h </w:instrText>
-      </w:r>
-      <w:r>
-        <w:rPr>
-          <w:lang w:val="en-US"/>
-        </w:rPr>
-      </w:r>
-      <w:r>
-        <w:rPr>
-          <w:lang w:val="en-US"/>
-        </w:rPr>
-        <w:fldChar w:fldCharType="separate"/>
-      </w:r>
-      <w:r>
-        <w:rPr>
-          <w:lang w:val="en-US"/>
-        </w:rPr>
-        <w:t>1</w:t>
-      </w:r>
-      <w:r>
-        <w:rPr>
-          <w:lang w:val="en-US"/>
-        </w:rPr>
-        <w:fldChar w:fldCharType="end"/>
-      </w:r>
-      <w:r>
-        <w:rPr>
-          <w:lang w:val="en-US"/>
-        </w:rPr>
-        <w:t xml:space="preserve"> </w:t>
-      </w:r>
-      <w:r>
-        <w:rPr>
-          <w:lang w:val="en-US"/>
-        </w:rPr>
-        <w:fldChar w:fldCharType="begin"/>
-      </w:r>
-      <w:r>
-        <w:rPr>
-          <w:lang w:val="en-US"/>
-        </w:rPr>
-        <w:instrText xml:space="preserve"> REF _Ref422056309 \p \h </w:instrText>
-      </w:r>
-      <w:r>
-        <w:rPr>
-          <w:lang w:val="en-US"/>
-        </w:rPr>
-      </w:r>
-      <w:r>
-        <w:rPr>
-          <w:lang w:val="en-US"/>
-        </w:rPr>
-        <w:fldChar w:fldCharType="separate"/>
-      </w:r>
-      <w:r>
-        <w:rPr>
-          <w:lang w:val="en-US"/>
-        </w:rPr>
-        <w:t>above</w:t>
-      </w:r>
-      <w:r>
-        <w:rPr>
-          <w:lang w:val="en-US"/>
-        </w:rPr>
-        <w:fldChar w:fldCharType="end"/>
-      </w:r>
-      <w:r>
-        <w:rPr>
-          <w:lang w:val="en-US"/>
-        </w:rPr>
-        <w:t>.</w:t>
-      </w:r>
-    </w:p>
-    <w:p>
-      <w:pPr>
-        <w:rPr>
-          <w:rStyle w:val="c8"/>
-          <w:lang w:val="en-US"/>
-        </w:rPr>
-      </w:pPr>
-      <w:r>
-        <w:rPr>
-          <w:rStyle w:val="c8"/>
-          <w:lang w:val="en-US"/>
-        </w:rPr>
-        <w:t>Second visualization was up to a student. I decided to plot average daily passenger turnover of New York subway on a map of New York City.</w:t>
-      </w:r>
-      <w:r>
-        <w:rPr>
-          <w:rStyle w:val="c8"/>
-          <w:lang w:val="en-US"/>
-        </w:rPr>
-        <w:t xml:space="preserve"> </w:t>
-      </w:r>
-      <w:r>
-        <w:rPr>
-          <w:rStyle w:val="c8"/>
-          <w:lang w:val="en-US"/>
-        </w:rPr>
-        <w:t xml:space="preserve">I defined passenger turnover as a sum of columns </w:t>
-      </w:r>
-      <w:proofErr w:type="spellStart"/>
-      <w:r>
-        <w:rPr>
-          <w:rStyle w:val="c8"/>
-          <w:lang w:val="en-US"/>
-        </w:rPr>
-        <w:t>ENTRIESn_hourly</w:t>
-      </w:r>
-      <w:proofErr w:type="spellEnd"/>
-      <w:r>
-        <w:rPr>
-          <w:rStyle w:val="c8"/>
-          <w:lang w:val="en-US"/>
-        </w:rPr>
-        <w:t xml:space="preserve"> and </w:t>
-      </w:r>
-      <w:proofErr w:type="spellStart"/>
-      <w:r>
-        <w:rPr>
-          <w:rStyle w:val="c8"/>
-          <w:lang w:val="en-US"/>
-        </w:rPr>
-        <w:t>EXITSn_hourly</w:t>
-      </w:r>
-      <w:proofErr w:type="spellEnd"/>
-      <w:r>
-        <w:rPr>
-          <w:rStyle w:val="c8"/>
-          <w:lang w:val="en-US"/>
-        </w:rPr>
-        <w:t xml:space="preserve">. </w:t>
-      </w:r>
-      <w:r>
-        <w:rPr>
-          <w:rStyle w:val="c8"/>
-          <w:lang w:val="en-US"/>
-        </w:rPr>
-        <w:t xml:space="preserve">This visualization is displayed in </w:t>
-      </w:r>
-      <w:r>
-        <w:rPr>
-          <w:rStyle w:val="c8"/>
-          <w:lang w:val="en-US"/>
-        </w:rPr>
-        <w:fldChar w:fldCharType="begin"/>
-      </w:r>
-      <w:r>
-        <w:rPr>
-          <w:rStyle w:val="c8"/>
-          <w:lang w:val="en-US"/>
-        </w:rPr>
-        <w:instrText xml:space="preserve"> REF _Ref421654226 \h </w:instrText>
-      </w:r>
-      <w:r>
-        <w:rPr>
-          <w:rStyle w:val="c8"/>
-          <w:lang w:val="en-US"/>
-        </w:rPr>
-      </w:r>
-      <w:r>
-        <w:rPr>
-          <w:rStyle w:val="c8"/>
-          <w:lang w:val="en-US"/>
-        </w:rPr>
-        <w:fldChar w:fldCharType="separate"/>
-      </w:r>
-      <w:r>
-        <w:rPr>
-          <w:lang w:val="en-US"/>
-        </w:rPr>
-        <w:t xml:space="preserve">Figure </w:t>
-      </w:r>
-      <w:r>
-        <w:rPr>
-          <w:noProof/>
-          <w:lang w:val="en-US"/>
-        </w:rPr>
-        <w:t>5</w:t>
-      </w:r>
-      <w:r>
-        <w:rPr>
-          <w:rStyle w:val="c8"/>
-          <w:lang w:val="en-US"/>
-        </w:rPr>
-        <w:fldChar w:fldCharType="end"/>
-      </w:r>
-      <w:r>
-        <w:rPr>
-          <w:rStyle w:val="c8"/>
-          <w:lang w:val="en-US"/>
-        </w:rPr>
-        <w:t>.</w:t>
-      </w:r>
-    </w:p>
-    <w:p>
-      <w:pPr>
-        <w:rPr>
-          <w:rStyle w:val="c8"/>
-          <w:lang w:val="en-US"/>
-        </w:rPr>
-      </w:pPr>
-      <w:r>
-        <w:rPr>
-          <w:lang w:val="en-US"/>
-        </w:rPr>
-        <w:t>This map</w:t>
-      </w:r>
-      <w:r>
-        <w:rPr>
-          <w:lang w:val="en-US"/>
-        </w:rPr>
-        <w:t xml:space="preserve"> shows broad ridership patterns in NYC subway. Largest passenger turnover have stations in mid-Manhattan, close to Central park. There are also several stations with large passenger turnover on end stations, especially north of Bronx. These stations can be transit stations to popular sub-urban train lines. </w:t>
-      </w:r>
-    </w:p>
-    <w:p>
-      <w:pPr>
-        <w:keepNext/>
+          <w:lang w:val="en-US"/>
+        </w:rPr>
+        <w:t xml:space="preserve"> – Q-Q plot of residual errors in linear prediction model of subway entries</w:t>
+      </w:r>
+    </w:p>
+    <w:p>
+      <w:pPr>
         <w:rPr>
           <w:lang w:val="en-US"/>
         </w:rPr>
@@ -3687,10 +2831,638 @@
           <w:noProof/>
           <w:lang w:eastAsia="da-DK"/>
         </w:rPr>
+        <w:lastRenderedPageBreak/>
         <w:drawing>
-          <wp:inline distT="0" distB="0" distL="0" distR="0" wp14:anchorId="5728917B" wp14:editId="4A61F1DA">
-            <wp:extent cx="6120130" cy="3959860"/>
+          <wp:inline distT="0" distB="0" distL="0" distR="0">
+            <wp:extent cx="4899804" cy="3655522"/>
             <wp:effectExtent l="0" t="0" r="0" b="2540"/>
+            <wp:docPr id="1" name="Picture 1" descr="C:\Users\nikita_barsukov\AppData\Local\Microsoft\Windows\INetCache\Content.Word\qq_plot.png"/>
+            <wp:cNvGraphicFramePr>
+              <a:graphicFrameLocks xmlns:a="http://schemas.openxmlformats.org/drawingml/2006/main" noChangeAspect="1"/>
+            </wp:cNvGraphicFramePr>
+            <a:graphic xmlns:a="http://schemas.openxmlformats.org/drawingml/2006/main">
+              <a:graphicData uri="http://schemas.openxmlformats.org/drawingml/2006/picture">
+                <pic:pic xmlns:pic="http://schemas.openxmlformats.org/drawingml/2006/picture">
+                  <pic:nvPicPr>
+                    <pic:cNvPr id="0" name="Picture 5" descr="C:\Users\nikita_barsukov\AppData\Local\Microsoft\Windows\INetCache\Content.Word\qq_plot.png"/>
+                    <pic:cNvPicPr>
+                      <a:picLocks noChangeAspect="1" noChangeArrowheads="1"/>
+                    </pic:cNvPicPr>
+                  </pic:nvPicPr>
+                  <pic:blipFill>
+                    <a:blip r:embed="rId12">
+                      <a:extLst>
+                        <a:ext uri="{28A0092B-C50C-407E-A947-70E740481C1C}">
+                          <a14:useLocalDpi xmlns:a14="http://schemas.microsoft.com/office/drawing/2010/main" val="0"/>
+                        </a:ext>
+                      </a:extLst>
+                    </a:blip>
+                    <a:srcRect/>
+                    <a:stretch>
+                      <a:fillRect/>
+                    </a:stretch>
+                  </pic:blipFill>
+                  <pic:spPr bwMode="auto">
+                    <a:xfrm>
+                      <a:off x="0" y="0"/>
+                      <a:ext cx="4920394" cy="3670883"/>
+                    </a:xfrm>
+                    <a:prstGeom prst="rect">
+                      <a:avLst/>
+                    </a:prstGeom>
+                    <a:noFill/>
+                    <a:ln>
+                      <a:noFill/>
+                    </a:ln>
+                  </pic:spPr>
+                </pic:pic>
+              </a:graphicData>
+            </a:graphic>
+          </wp:inline>
+        </w:drawing>
+      </w:r>
+    </w:p>
+    <w:p>
+      <w:pPr>
+        <w:pStyle w:val="Caption"/>
+        <w:rPr>
+          <w:lang w:val="en-US"/>
+        </w:rPr>
+      </w:pPr>
+      <w:r>
+        <w:rPr>
+          <w:lang w:val="en-US"/>
+        </w:rPr>
+        <w:t xml:space="preserve">Figure </w:t>
+      </w:r>
+      <w:r>
+        <w:fldChar w:fldCharType="begin"/>
+      </w:r>
+      <w:r>
+        <w:rPr>
+          <w:lang w:val="en-US"/>
+        </w:rPr>
+        <w:instrText xml:space="preserve"> SEQ Figure \* ARABIC </w:instrText>
+      </w:r>
+      <w:r>
+        <w:fldChar w:fldCharType="separate"/>
+      </w:r>
+      <w:r>
+        <w:rPr>
+          <w:noProof/>
+          <w:lang w:val="en-US"/>
+        </w:rPr>
+        <w:t>6</w:t>
+      </w:r>
+      <w:r>
+        <w:fldChar w:fldCharType="end"/>
+      </w:r>
+      <w:r>
+        <w:rPr>
+          <w:lang w:val="en-US"/>
+        </w:rPr>
+        <w:t xml:space="preserve"> – Q-Q plot of residual errors in linear prediction model of subway entries</w:t>
+      </w:r>
+    </w:p>
+    <w:p>
+      <w:pPr>
+        <w:rPr>
+          <w:lang w:val="en-US"/>
+        </w:rPr>
+      </w:pPr>
+      <w:r>
+        <w:rPr>
+          <w:lang w:val="en-US"/>
+        </w:rPr>
+        <w:t xml:space="preserve">It shows that although residual error of chosen model look like they </w:t>
+      </w:r>
+      <w:r>
+        <w:rPr>
+          <w:lang w:val="en-US"/>
+        </w:rPr>
+        <w:t>have a</w:t>
+      </w:r>
+      <w:r>
+        <w:rPr>
+          <w:lang w:val="en-US"/>
+        </w:rPr>
+        <w:t xml:space="preserve"> normal distribution, in fact </w:t>
+      </w:r>
+      <w:r>
+        <w:rPr>
+          <w:lang w:val="en-US"/>
+        </w:rPr>
+        <w:t xml:space="preserve">this </w:t>
+      </w:r>
+      <w:r>
+        <w:rPr>
+          <w:lang w:val="en-US"/>
+        </w:rPr>
+        <w:t xml:space="preserve">distribution is not normal. </w:t>
+      </w:r>
+      <w:r>
+        <w:rPr>
+          <w:lang w:val="en-US"/>
+        </w:rPr>
+        <w:t>Thus we can see that linear model with selected variables is not a good choice for this dataset.</w:t>
+      </w:r>
+    </w:p>
+    <w:p>
+      <w:pPr>
+        <w:rPr>
+          <w:lang w:val="en-US"/>
+        </w:rPr>
+      </w:pPr>
+      <w:r>
+        <w:rPr>
+          <w:lang w:val="en-US"/>
+        </w:rPr>
+        <w:t>Now l</w:t>
+      </w:r>
+      <w:r>
+        <w:rPr>
+          <w:lang w:val="en-US"/>
+        </w:rPr>
+        <w:t xml:space="preserve">et’s look at R-squared and mean absolute error to </w:t>
+      </w:r>
+      <w:r>
+        <w:rPr>
+          <w:lang w:val="en-US"/>
+        </w:rPr>
+        <w:t>estimate how effective is selected regression model.</w:t>
+      </w:r>
+    </w:p>
+    <w:p>
+      <w:pPr>
+        <w:rPr>
+          <w:lang w:val="en-US"/>
+        </w:rPr>
+      </w:pPr>
+      <w:r>
+        <w:rPr>
+          <w:lang w:val="en-US"/>
+        </w:rPr>
+        <w:t>The R-squared value in my regression model is small</w:t>
+      </w:r>
+      <w:r>
+        <w:rPr>
+          <w:lang w:val="en-US"/>
+        </w:rPr>
+        <w:t xml:space="preserve">, </w:t>
+      </w:r>
+      <w:r>
+        <w:rPr>
+          <w:b/>
+          <w:lang w:val="en-US"/>
+        </w:rPr>
+        <w:t>0,</w:t>
+      </w:r>
+      <w:r>
+        <w:rPr>
+          <w:b/>
+          <w:lang w:val="en-US"/>
+        </w:rPr>
+        <w:t>471</w:t>
+      </w:r>
+      <w:r>
+        <w:rPr>
+          <w:b/>
+          <w:lang w:val="en-US"/>
+        </w:rPr>
+        <w:t xml:space="preserve"> </w:t>
+      </w:r>
+      <w:r>
+        <w:rPr>
+          <w:lang w:val="en-US"/>
+        </w:rPr>
+        <w:t>to be precise</w:t>
+      </w:r>
+      <w:r>
+        <w:rPr>
+          <w:lang w:val="en-US"/>
+        </w:rPr>
+        <w:t xml:space="preserve">. </w:t>
+      </w:r>
+      <w:r>
+        <w:rPr>
+          <w:lang w:val="en-US"/>
+        </w:rPr>
+        <w:t xml:space="preserve">It means that less than half of response variable variation is explained by current regression model. </w:t>
+      </w:r>
+      <w:r>
+        <w:rPr>
+          <w:lang w:val="en-US"/>
+        </w:rPr>
+        <w:t>Thus, r</w:t>
+      </w:r>
+      <w:r>
+        <w:rPr>
+          <w:lang w:val="en-US"/>
+        </w:rPr>
+        <w:t xml:space="preserve">egression model designed in this paper is not </w:t>
+      </w:r>
+      <w:r>
+        <w:rPr>
+          <w:lang w:val="en-US"/>
+        </w:rPr>
+        <w:t xml:space="preserve">appropriate for this dataset. This is supported by mean absolute error of this model, </w:t>
+      </w:r>
+      <w:r>
+        <w:rPr>
+          <w:b/>
+          <w:lang w:val="en-US"/>
+        </w:rPr>
+        <w:t>1268</w:t>
+      </w:r>
+      <w:r>
+        <w:rPr>
+          <w:lang w:val="en-US"/>
+        </w:rPr>
+        <w:t xml:space="preserve">, which is </w:t>
+      </w:r>
+      <w:r>
+        <w:rPr>
+          <w:lang w:val="en-US"/>
+        </w:rPr>
+        <w:t xml:space="preserve">67% of mean hourly entries. </w:t>
+      </w:r>
+    </w:p>
+    <w:p>
+      <w:pPr>
+        <w:pStyle w:val="Heading1"/>
+      </w:pPr>
+      <w:r>
+        <w:rPr>
+          <w:rStyle w:val="c6"/>
+        </w:rPr>
+        <w:t>Visualization</w:t>
+      </w:r>
+    </w:p>
+    <w:p>
+      <w:pPr>
+        <w:rPr>
+          <w:rStyle w:val="c8"/>
+          <w:lang w:val="en-US"/>
+        </w:rPr>
+      </w:pPr>
+      <w:r>
+        <w:rPr>
+          <w:lang w:val="en-US"/>
+        </w:rPr>
+        <w:t>In this part I was required to make two visualizations.</w:t>
+      </w:r>
+      <w:r>
+        <w:rPr>
+          <w:lang w:val="en-US"/>
+        </w:rPr>
+        <w:t xml:space="preserve"> One</w:t>
+      </w:r>
+      <w:r>
+        <w:rPr>
+          <w:lang w:val="en-US"/>
+        </w:rPr>
+        <w:t xml:space="preserve"> </w:t>
+      </w:r>
+      <w:r>
+        <w:rPr>
+          <w:rStyle w:val="c8"/>
+          <w:lang w:val="en-US"/>
+        </w:rPr>
+        <w:t xml:space="preserve">should contain two histograms: one of  ENTRIESn_hourly for rainy days and one of ENTRIESn_hourly for non-rainy days. I decided to make one plot with two histograms, colored by rain indicator. </w:t>
+      </w:r>
+      <w:r>
+        <w:rPr>
+          <w:rStyle w:val="c8"/>
+          <w:lang w:val="en-US"/>
+        </w:rPr>
+        <w:t xml:space="preserve">This visualization is displayed in </w:t>
+      </w:r>
+      <w:r>
+        <w:rPr>
+          <w:rStyle w:val="c8"/>
+          <w:lang w:val="en-US"/>
+        </w:rPr>
+        <w:fldChar w:fldCharType="begin"/>
+      </w:r>
+      <w:r>
+        <w:rPr>
+          <w:rStyle w:val="c8"/>
+          <w:lang w:val="en-US"/>
+        </w:rPr>
+        <w:instrText xml:space="preserve"> REF _Ref421653894 \h </w:instrText>
+      </w:r>
+      <w:r>
+        <w:rPr>
+          <w:rStyle w:val="c8"/>
+          <w:lang w:val="en-US"/>
+        </w:rPr>
+      </w:r>
+      <w:r>
+        <w:rPr>
+          <w:rStyle w:val="c8"/>
+          <w:lang w:val="en-US"/>
+        </w:rPr>
+        <w:fldChar w:fldCharType="separate"/>
+      </w:r>
+      <w:r>
+        <w:rPr>
+          <w:lang w:val="en-US"/>
+        </w:rPr>
+        <w:t xml:space="preserve">Figure </w:t>
+      </w:r>
+      <w:r>
+        <w:rPr>
+          <w:noProof/>
+          <w:lang w:val="en-US"/>
+        </w:rPr>
+        <w:t>7</w:t>
+      </w:r>
+      <w:r>
+        <w:rPr>
+          <w:rStyle w:val="c8"/>
+          <w:lang w:val="en-US"/>
+        </w:rPr>
+        <w:fldChar w:fldCharType="end"/>
+      </w:r>
+      <w:r>
+        <w:rPr>
+          <w:rStyle w:val="c8"/>
+          <w:lang w:val="en-US"/>
+        </w:rPr>
+        <w:t>.</w:t>
+      </w:r>
+    </w:p>
+    <w:p>
+      <w:pPr>
+        <w:rPr>
+          <w:rStyle w:val="c8"/>
+          <w:lang w:val="en-US"/>
+        </w:rPr>
+      </w:pPr>
+      <w:r>
+        <w:rPr>
+          <w:lang w:val="en-US"/>
+        </w:rPr>
+        <w:t>From</w:t>
+      </w:r>
+      <w:r>
+        <w:rPr>
+          <w:lang w:val="en-US"/>
+        </w:rPr>
+        <w:t xml:space="preserve"> </w:t>
+      </w:r>
+      <w:r>
+        <w:rPr>
+          <w:lang w:val="en-US"/>
+        </w:rPr>
+        <w:t>this histogram</w:t>
+      </w:r>
+      <w:r>
+        <w:rPr>
+          <w:lang w:val="en-US"/>
+        </w:rPr>
+        <w:t xml:space="preserve"> we can clearly see that number of data points </w:t>
+      </w:r>
+      <w:r>
+        <w:rPr>
+          <w:lang w:val="en-US"/>
+        </w:rPr>
+        <w:t>when it’s not raining</w:t>
+      </w:r>
+      <w:r>
+        <w:rPr>
+          <w:lang w:val="en-US"/>
+        </w:rPr>
+        <w:t xml:space="preserve"> is significantly more than </w:t>
+      </w:r>
+      <w:r>
+        <w:rPr>
+          <w:lang w:val="en-US"/>
+        </w:rPr>
+        <w:t>on</w:t>
+      </w:r>
+      <w:r>
+        <w:rPr>
+          <w:lang w:val="en-US"/>
+        </w:rPr>
+        <w:t xml:space="preserve"> rainy days. However from this plot only it is hard to estimate which days have more ridership. More appropriate plot would be a line plot of average ridership by hour, grouped by rainy and non-rainy days.</w:t>
+      </w:r>
+      <w:r>
+        <w:rPr>
+          <w:lang w:val="en-US"/>
+        </w:rPr>
+        <w:t xml:space="preserve"> A more rigorous attempt to determine how rain influences subway usage is described in section </w:t>
+      </w:r>
+      <w:r>
+        <w:rPr>
+          <w:lang w:val="en-US"/>
+        </w:rPr>
+        <w:fldChar w:fldCharType="begin"/>
+      </w:r>
+      <w:r>
+        <w:rPr>
+          <w:lang w:val="en-US"/>
+        </w:rPr>
+        <w:instrText xml:space="preserve"> REF _Ref422056309 \r \h </w:instrText>
+      </w:r>
+      <w:r>
+        <w:rPr>
+          <w:lang w:val="en-US"/>
+        </w:rPr>
+      </w:r>
+      <w:r>
+        <w:rPr>
+          <w:lang w:val="en-US"/>
+        </w:rPr>
+        <w:fldChar w:fldCharType="separate"/>
+      </w:r>
+      <w:r>
+        <w:rPr>
+          <w:lang w:val="en-US"/>
+        </w:rPr>
+        <w:t>1</w:t>
+      </w:r>
+      <w:r>
+        <w:rPr>
+          <w:lang w:val="en-US"/>
+        </w:rPr>
+        <w:fldChar w:fldCharType="end"/>
+      </w:r>
+      <w:r>
+        <w:rPr>
+          <w:lang w:val="en-US"/>
+        </w:rPr>
+        <w:t xml:space="preserve"> </w:t>
+      </w:r>
+      <w:r>
+        <w:rPr>
+          <w:lang w:val="en-US"/>
+        </w:rPr>
+        <w:fldChar w:fldCharType="begin"/>
+      </w:r>
+      <w:r>
+        <w:rPr>
+          <w:lang w:val="en-US"/>
+        </w:rPr>
+        <w:instrText xml:space="preserve"> REF _Ref422056309 \p \h </w:instrText>
+      </w:r>
+      <w:r>
+        <w:rPr>
+          <w:lang w:val="en-US"/>
+        </w:rPr>
+      </w:r>
+      <w:r>
+        <w:rPr>
+          <w:lang w:val="en-US"/>
+        </w:rPr>
+        <w:fldChar w:fldCharType="separate"/>
+      </w:r>
+      <w:r>
+        <w:rPr>
+          <w:lang w:val="en-US"/>
+        </w:rPr>
+        <w:t>above</w:t>
+      </w:r>
+      <w:r>
+        <w:rPr>
+          <w:lang w:val="en-US"/>
+        </w:rPr>
+        <w:fldChar w:fldCharType="end"/>
+      </w:r>
+      <w:r>
+        <w:rPr>
+          <w:lang w:val="en-US"/>
+        </w:rPr>
+        <w:t>.</w:t>
+      </w:r>
+    </w:p>
+    <w:p>
+      <w:pPr>
+        <w:rPr>
+          <w:rStyle w:val="c8"/>
+          <w:lang w:val="en-US"/>
+        </w:rPr>
+      </w:pPr>
+      <w:r>
+        <w:rPr>
+          <w:rStyle w:val="c8"/>
+          <w:lang w:val="en-US"/>
+        </w:rPr>
+        <w:t>Second visualization was up to a student. I decided to plot average daily passenger turnover of New York subway on a map of New York City.</w:t>
+      </w:r>
+      <w:r>
+        <w:rPr>
+          <w:rStyle w:val="c8"/>
+          <w:lang w:val="en-US"/>
+        </w:rPr>
+        <w:t xml:space="preserve"> </w:t>
+      </w:r>
+      <w:r>
+        <w:rPr>
+          <w:rStyle w:val="c8"/>
+          <w:lang w:val="en-US"/>
+        </w:rPr>
+        <w:t xml:space="preserve">I defined passenger turnover as a sum of columns ENTRIESn_hourly and EXITSn_hourly. </w:t>
+      </w:r>
+      <w:r>
+        <w:rPr>
+          <w:rStyle w:val="c8"/>
+          <w:lang w:val="en-US"/>
+        </w:rPr>
+        <w:t xml:space="preserve">This visualization is displayed in </w:t>
+      </w:r>
+      <w:r>
+        <w:rPr>
+          <w:rStyle w:val="c8"/>
+          <w:lang w:val="en-US"/>
+        </w:rPr>
+        <w:fldChar w:fldCharType="begin"/>
+      </w:r>
+      <w:r>
+        <w:rPr>
+          <w:rStyle w:val="c8"/>
+          <w:lang w:val="en-US"/>
+        </w:rPr>
+        <w:instrText xml:space="preserve"> REF _Ref421654226 \h </w:instrText>
+      </w:r>
+      <w:r>
+        <w:rPr>
+          <w:rStyle w:val="c8"/>
+          <w:lang w:val="en-US"/>
+        </w:rPr>
+      </w:r>
+      <w:r>
+        <w:rPr>
+          <w:rStyle w:val="c8"/>
+          <w:lang w:val="en-US"/>
+        </w:rPr>
+        <w:fldChar w:fldCharType="separate"/>
+      </w:r>
+      <w:r>
+        <w:rPr>
+          <w:lang w:val="en-US"/>
+        </w:rPr>
+        <w:t xml:space="preserve">Figure </w:t>
+      </w:r>
+      <w:r>
+        <w:rPr>
+          <w:noProof/>
+          <w:lang w:val="en-US"/>
+        </w:rPr>
+        <w:t>8</w:t>
+      </w:r>
+      <w:r>
+        <w:rPr>
+          <w:rStyle w:val="c8"/>
+          <w:lang w:val="en-US"/>
+        </w:rPr>
+        <w:fldChar w:fldCharType="end"/>
+      </w:r>
+      <w:r>
+        <w:rPr>
+          <w:rStyle w:val="c8"/>
+          <w:lang w:val="en-US"/>
+        </w:rPr>
+        <w:t>.</w:t>
+      </w:r>
+    </w:p>
+    <w:p>
+      <w:pPr>
+        <w:rPr>
+          <w:rStyle w:val="c8"/>
+          <w:lang w:val="en-US"/>
+        </w:rPr>
+      </w:pPr>
+      <w:r>
+        <w:rPr>
+          <w:lang w:val="en-US"/>
+        </w:rPr>
+        <w:lastRenderedPageBreak/>
+        <w:t>This map</w:t>
+      </w:r>
+      <w:r>
+        <w:rPr>
+          <w:lang w:val="en-US"/>
+        </w:rPr>
+        <w:t xml:space="preserve"> shows broad ridership patterns in NYC subway. Largest passenger turnover have stations in mid-Manhattan, close to Central park. There are also several stations with large passenger turnover on end stations, especially north of Bronx. These stations can be transit stations to popular sub-urban train lines. </w:t>
+      </w:r>
+    </w:p>
+    <w:p>
+      <w:pPr>
+        <w:keepNext/>
+        <w:rPr>
+          <w:lang w:val="en-US"/>
+        </w:rPr>
+      </w:pPr>
+      <w:r>
+        <w:rPr>
+          <w:noProof/>
+          <w:lang w:eastAsia="da-DK"/>
+        </w:rPr>
+        <w:drawing>
+          <wp:inline distT="0" distB="0" distL="0" distR="0" wp14:anchorId="40C36839" wp14:editId="23822CD9">
+            <wp:extent cx="5357004" cy="3466101"/>
+            <wp:effectExtent l="0" t="0" r="0" b="1270"/>
             <wp:docPr id="5" name="Picture 5"/>
             <wp:cNvGraphicFramePr>
               <a:graphicFrameLocks xmlns:a="http://schemas.openxmlformats.org/drawingml/2006/main" noChangeAspect="1"/>
@@ -3703,7 +3475,7 @@
                     <pic:cNvPicPr/>
                   </pic:nvPicPr>
                   <pic:blipFill>
-                    <a:blip r:embed="rId12">
+                    <a:blip r:embed="rId13">
                       <a:extLst>
                         <a:ext uri="{28A0092B-C50C-407E-A947-70E740481C1C}">
                           <a14:useLocalDpi xmlns:a14="http://schemas.microsoft.com/office/drawing/2010/main" val="0"/>
@@ -3717,7 +3489,7 @@
                   <pic:spPr>
                     <a:xfrm>
                       <a:off x="0" y="0"/>
-                      <a:ext cx="6120130" cy="3959860"/>
+                      <a:ext cx="5370519" cy="3474846"/>
                     </a:xfrm>
                     <a:prstGeom prst="rect">
                       <a:avLst/>
@@ -3737,8 +3509,8 @@
           <w:lang w:val="en-US"/>
         </w:rPr>
       </w:pPr>
-      <w:bookmarkStart w:id="10" w:name="_Ref421653894"/>
-      <w:bookmarkStart w:id="11" w:name="_Ref421653889"/>
+      <w:bookmarkStart w:id="9" w:name="_Ref421653894"/>
+      <w:bookmarkStart w:id="10" w:name="_Ref421653889"/>
       <w:r>
         <w:rPr>
           <w:lang w:val="en-US"/>
@@ -3768,7 +3540,7 @@
           <w:noProof/>
           <w:lang w:val="en-US"/>
         </w:rPr>
-        <w:t>5</w:t>
+        <w:t>7</w:t>
       </w:r>
       <w:r>
         <w:rPr>
@@ -3776,20 +3548,20 @@
         </w:rPr>
         <w:fldChar w:fldCharType="end"/>
       </w:r>
+      <w:bookmarkEnd w:id="9"/>
+      <w:r>
+        <w:rPr>
+          <w:lang w:val="en-US"/>
+        </w:rPr>
+        <w:t xml:space="preserve"> –</w:t>
+      </w:r>
+      <w:r>
+        <w:rPr>
+          <w:lang w:val="en-US"/>
+        </w:rPr>
+        <w:t xml:space="preserve"> Distribution of entries to subway stations in New York City</w:t>
+      </w:r>
       <w:bookmarkEnd w:id="10"/>
-      <w:r>
-        <w:rPr>
-          <w:lang w:val="en-US"/>
-        </w:rPr>
-        <w:t xml:space="preserve"> –</w:t>
-      </w:r>
-      <w:r>
-        <w:rPr>
-          <w:lang w:val="en-US"/>
-        </w:rPr>
-        <w:t xml:space="preserve"> Distribution of entries to subway stations in New York City</w:t>
-      </w:r>
-      <w:bookmarkEnd w:id="11"/>
     </w:p>
     <w:p>
       <w:pPr>
@@ -3803,9 +3575,8 @@
           <w:noProof/>
           <w:lang w:eastAsia="da-DK"/>
         </w:rPr>
-        <w:lastRenderedPageBreak/>
         <w:drawing>
-          <wp:inline distT="0" distB="0" distL="0" distR="0" wp14:anchorId="2A880DB1" wp14:editId="4081FC71">
+          <wp:inline distT="0" distB="0" distL="0" distR="0" wp14:anchorId="53FF4803" wp14:editId="037A8A5D">
             <wp:extent cx="4680000" cy="3738245"/>
             <wp:effectExtent l="0" t="0" r="6350" b="0"/>
             <wp:docPr id="6" name="Picture 6"/>
@@ -3820,7 +3591,7 @@
                     <pic:cNvPicPr/>
                   </pic:nvPicPr>
                   <pic:blipFill rotWithShape="1">
-                    <a:blip r:embed="rId13">
+                    <a:blip r:embed="rId14">
                       <a:extLst>
                         <a:ext uri="{28A0092B-C50C-407E-A947-70E740481C1C}">
                           <a14:useLocalDpi xmlns:a14="http://schemas.microsoft.com/office/drawing/2010/main" val="0"/>
@@ -3862,7 +3633,7 @@
           <w:lang w:val="en-US"/>
         </w:rPr>
       </w:pPr>
-      <w:bookmarkStart w:id="12" w:name="_Ref421654226"/>
+      <w:bookmarkStart w:id="11" w:name="_Ref421654226"/>
       <w:r>
         <w:rPr>
           <w:lang w:val="en-US"/>
@@ -3892,7 +3663,7 @@
           <w:noProof/>
           <w:lang w:val="en-US"/>
         </w:rPr>
-        <w:t>6</w:t>
+        <w:t>8</w:t>
       </w:r>
       <w:r>
         <w:rPr>
@@ -3900,164 +3671,185 @@
         </w:rPr>
         <w:fldChar w:fldCharType="end"/>
       </w:r>
+      <w:bookmarkEnd w:id="11"/>
+      <w:r>
+        <w:rPr>
+          <w:lang w:val="en-US"/>
+        </w:rPr>
+        <w:t xml:space="preserve"> - Daily passenger turnover</w:t>
+      </w:r>
+      <w:r>
+        <w:rPr>
+          <w:noProof/>
+          <w:lang w:val="en-US"/>
+        </w:rPr>
+        <w:t xml:space="preserve"> in New York City subway stations</w:t>
+      </w:r>
+    </w:p>
+    <w:p>
+      <w:pPr>
+        <w:pStyle w:val="Heading1"/>
+      </w:pPr>
+      <w:r>
+        <w:rPr>
+          <w:rStyle w:val="c6"/>
+        </w:rPr>
+        <w:lastRenderedPageBreak/>
+        <w:t>Conclusion</w:t>
+      </w:r>
+    </w:p>
+    <w:p>
+      <w:pPr>
+        <w:rPr>
+          <w:lang w:val="en-US"/>
+        </w:rPr>
+      </w:pPr>
+      <w:r>
+        <w:rPr>
+          <w:lang w:val="en-US"/>
+        </w:rPr>
+        <w:t xml:space="preserve">In this paper I have found several insights to ridership patterns in New York City subway. </w:t>
+      </w:r>
+      <w:r>
+        <w:rPr>
+          <w:lang w:val="en-US"/>
+        </w:rPr>
+        <w:t>In particular, rain</w:t>
+      </w:r>
+      <w:r>
+        <w:rPr>
+          <w:lang w:val="en-US"/>
+        </w:rPr>
+        <w:t xml:space="preserve"> influence</w:t>
+      </w:r>
+      <w:r>
+        <w:rPr>
+          <w:lang w:val="en-US"/>
+        </w:rPr>
+        <w:t>s</w:t>
+      </w:r>
+      <w:r>
+        <w:rPr>
+          <w:lang w:val="en-US"/>
+        </w:rPr>
+        <w:t xml:space="preserve"> </w:t>
+      </w:r>
+      <w:r>
+        <w:rPr>
+          <w:lang w:val="en-US"/>
+        </w:rPr>
+        <w:t>significantly</w:t>
+      </w:r>
+      <w:r>
+        <w:rPr>
+          <w:lang w:val="en-US"/>
+        </w:rPr>
+        <w:t xml:space="preserve"> on num</w:t>
+      </w:r>
+      <w:r>
+        <w:rPr>
+          <w:lang w:val="en-US"/>
+        </w:rPr>
+        <w:t xml:space="preserve">ber of passengers using subway: subway usage </w:t>
+      </w:r>
+      <w:r>
+        <w:rPr>
+          <w:lang w:val="en-US"/>
+        </w:rPr>
+        <w:t xml:space="preserve">increases on rainy </w:t>
+      </w:r>
+      <w:r>
+        <w:rPr>
+          <w:lang w:val="en-US"/>
+        </w:rPr>
+        <w:t>days</w:t>
+      </w:r>
+      <w:r>
+        <w:rPr>
+          <w:lang w:val="en-US"/>
+        </w:rPr>
+        <w:t xml:space="preserve">. </w:t>
+      </w:r>
+    </w:p>
+    <w:p>
+      <w:pPr>
+        <w:rPr>
+          <w:lang w:val="en-US"/>
+        </w:rPr>
+      </w:pPr>
+      <w:r>
+        <w:rPr>
+          <w:lang w:val="en-US"/>
+        </w:rPr>
+        <w:t xml:space="preserve">I have also tried to develop a prediction model of number of entries bases on various features in the dataset. I tried several models with various number of features, using ordinary least squares algorithm and linear gradient descent algorithm. </w:t>
+      </w:r>
+      <w:r>
+        <w:rPr>
+          <w:lang w:val="en-US"/>
+        </w:rPr>
+        <w:t>Regression model u</w:t>
+      </w:r>
+      <w:r>
+        <w:rPr>
+          <w:lang w:val="en-US"/>
+        </w:rPr>
+        <w:t xml:space="preserve">sing </w:t>
+      </w:r>
+      <w:r>
+        <w:rPr>
+          <w:lang w:val="en-US"/>
+        </w:rPr>
+        <w:t xml:space="preserve">5 </w:t>
+      </w:r>
+      <w:r>
+        <w:rPr>
+          <w:lang w:val="en-US"/>
+        </w:rPr>
+        <w:t xml:space="preserve">features </w:t>
+      </w:r>
+      <w:r>
+        <w:rPr>
+          <w:lang w:val="en-US"/>
+        </w:rPr>
+        <w:t xml:space="preserve">with ordinary least squares had </w:t>
+      </w:r>
+      <w:r>
+        <w:rPr>
+          <w:lang w:val="en-US"/>
+        </w:rPr>
+        <w:t>largest</w:t>
+      </w:r>
+      <w:r>
+        <w:rPr>
+          <w:lang w:val="en-US"/>
+        </w:rPr>
+        <w:t xml:space="preserve"> R-squared coefficient.</w:t>
+      </w:r>
+      <w:r>
+        <w:rPr>
+          <w:lang w:val="en-US"/>
+        </w:rPr>
+        <w:t xml:space="preserve"> However quality of that prediction model was not sufficient: </w:t>
+      </w:r>
+      <w:bookmarkStart w:id="12" w:name="_GoBack"/>
       <w:bookmarkEnd w:id="12"/>
       <w:r>
         <w:rPr>
           <w:lang w:val="en-US"/>
         </w:rPr>
-        <w:t xml:space="preserve"> - Daily passenger turnover</w:t>
-      </w:r>
-      <w:r>
-        <w:rPr>
-          <w:noProof/>
-          <w:lang w:val="en-US"/>
-        </w:rPr>
-        <w:t xml:space="preserve"> in New York City subway stations</w:t>
-      </w:r>
-    </w:p>
-    <w:p>
-      <w:pPr>
-        <w:pStyle w:val="Heading1"/>
-      </w:pPr>
-      <w:r>
-        <w:rPr>
-          <w:rStyle w:val="c6"/>
-        </w:rPr>
-        <w:t>Conclusion</w:t>
-      </w:r>
-    </w:p>
-    <w:p>
-      <w:pPr>
-        <w:rPr>
-          <w:lang w:val="en-US"/>
-        </w:rPr>
-      </w:pPr>
-      <w:r>
-        <w:rPr>
-          <w:lang w:val="en-US"/>
-        </w:rPr>
-        <w:t xml:space="preserve">In this paper I have found several insights to ridership patterns in New York City subway. </w:t>
-      </w:r>
-      <w:r>
-        <w:rPr>
-          <w:lang w:val="en-US"/>
-        </w:rPr>
-        <w:t>In particular, rain</w:t>
-      </w:r>
-      <w:r>
-        <w:rPr>
-          <w:lang w:val="en-US"/>
-        </w:rPr>
-        <w:t xml:space="preserve"> influence</w:t>
-      </w:r>
-      <w:r>
-        <w:rPr>
-          <w:lang w:val="en-US"/>
-        </w:rPr>
-        <w:t>s</w:t>
-      </w:r>
-      <w:r>
-        <w:rPr>
-          <w:lang w:val="en-US"/>
-        </w:rPr>
-        <w:t xml:space="preserve"> </w:t>
-      </w:r>
-      <w:r>
-        <w:rPr>
-          <w:lang w:val="en-US"/>
-        </w:rPr>
-        <w:t>significantly</w:t>
-      </w:r>
-      <w:r>
-        <w:rPr>
-          <w:lang w:val="en-US"/>
-        </w:rPr>
-        <w:t xml:space="preserve"> on num</w:t>
-      </w:r>
-      <w:r>
-        <w:rPr>
-          <w:lang w:val="en-US"/>
-        </w:rPr>
-        <w:t xml:space="preserve">ber of passengers using subway: subway usage </w:t>
-      </w:r>
-      <w:r>
-        <w:rPr>
-          <w:lang w:val="en-US"/>
-        </w:rPr>
-        <w:t xml:space="preserve">increases on rainy </w:t>
-      </w:r>
-      <w:r>
-        <w:rPr>
-          <w:lang w:val="en-US"/>
-        </w:rPr>
-        <w:t>days</w:t>
-      </w:r>
-      <w:r>
-        <w:rPr>
-          <w:lang w:val="en-US"/>
-        </w:rPr>
-        <w:t xml:space="preserve">. </w:t>
-      </w:r>
-    </w:p>
-    <w:p>
-      <w:pPr>
-        <w:rPr>
-          <w:lang w:val="en-US"/>
-        </w:rPr>
-      </w:pPr>
-      <w:r>
-        <w:rPr>
-          <w:lang w:val="en-US"/>
-        </w:rPr>
-        <w:t xml:space="preserve">I have also tried to develop a prediction model of number of entries bases on various features in the dataset. I tried several models with various number of features, using ordinary least squares algorithm and linear gradient descent algorithm. </w:t>
-      </w:r>
-      <w:r>
-        <w:rPr>
-          <w:lang w:val="en-US"/>
-        </w:rPr>
-        <w:t>Regression model u</w:t>
-      </w:r>
-      <w:r>
-        <w:rPr>
-          <w:lang w:val="en-US"/>
-        </w:rPr>
-        <w:t xml:space="preserve">sing </w:t>
-      </w:r>
-      <w:r>
-        <w:rPr>
-          <w:lang w:val="en-US"/>
-        </w:rPr>
-        <w:t xml:space="preserve">5 </w:t>
-      </w:r>
-      <w:r>
-        <w:rPr>
-          <w:lang w:val="en-US"/>
-        </w:rPr>
-        <w:t xml:space="preserve">features </w:t>
-      </w:r>
-      <w:r>
-        <w:rPr>
-          <w:lang w:val="en-US"/>
-        </w:rPr>
-        <w:t xml:space="preserve">with ordinary least squares had </w:t>
-      </w:r>
-      <w:r>
-        <w:rPr>
-          <w:lang w:val="en-US"/>
-        </w:rPr>
-        <w:t>largest</w:t>
-      </w:r>
-      <w:r>
-        <w:rPr>
-          <w:lang w:val="en-US"/>
-        </w:rPr>
-        <w:t xml:space="preserve"> R-squared coefficient.</w:t>
-      </w:r>
-      <w:r>
-        <w:rPr>
-          <w:lang w:val="en-US"/>
-        </w:rPr>
-        <w:t xml:space="preserve"> However quality of that prediction model was not sufficient: mean square error was more than 60% of median, and R-squared coefficient was around 47%.</w:t>
+        <w:t xml:space="preserve">mean </w:t>
+      </w:r>
+      <w:r>
+        <w:rPr>
+          <w:lang w:val="en-US"/>
+        </w:rPr>
+        <w:t>absolute</w:t>
+      </w:r>
+      <w:r>
+        <w:rPr>
+          <w:lang w:val="en-US"/>
+        </w:rPr>
+        <w:t xml:space="preserve"> error was more than 60% of median, and R-squared coefficient was around 47%.</w:t>
       </w:r>
     </w:p>
     <w:p>
@@ -4233,21 +4025,7 @@
         <w:rPr>
           <w:lang w:val="en-US"/>
         </w:rPr>
-        <w:t>Mann-</w:t>
-      </w:r>
-      <w:proofErr w:type="spellStart"/>
-      <w:r>
-        <w:rPr>
-          <w:lang w:val="en-US"/>
-        </w:rPr>
-        <w:t>Witney</w:t>
-      </w:r>
-      <w:proofErr w:type="spellEnd"/>
-      <w:r>
-        <w:rPr>
-          <w:lang w:val="en-US"/>
-        </w:rPr>
-        <w:t xml:space="preserve"> U test performed in section </w:t>
+        <w:t xml:space="preserve">Mann-Witney U test performed in section </w:t>
       </w:r>
       <w:r>
         <w:rPr>
@@ -4361,223 +4139,164 @@
         <w:rPr>
           <w:rStyle w:val="c6"/>
         </w:rPr>
+        <w:t>Reflection</w:t>
+      </w:r>
+    </w:p>
+    <w:p>
+      <w:pPr>
+        <w:rPr>
+          <w:lang w:val="en-US"/>
+        </w:rPr>
+      </w:pPr>
+      <w:r>
+        <w:rPr>
+          <w:lang w:val="en-US"/>
+        </w:rPr>
+        <w:t>When I developed linear regression model, I tried to see which of two approaches, OLS or linear regression, produces better results. I also wanted to determine if adding more features to the model increases model efficiency.</w:t>
+      </w:r>
+    </w:p>
+    <w:p>
+      <w:pPr>
+        <w:rPr>
+          <w:lang w:val="en-US"/>
+        </w:rPr>
+      </w:pPr>
+      <w:r>
+        <w:rPr>
+          <w:lang w:val="en-US"/>
+        </w:rPr>
+        <w:t xml:space="preserve">Not surprisingly, </w:t>
+      </w:r>
+      <w:r>
+        <w:rPr>
+          <w:lang w:val="en-US"/>
+        </w:rPr>
+        <w:t>regression</w:t>
+      </w:r>
+      <w:r>
+        <w:rPr>
+          <w:lang w:val="en-US"/>
+        </w:rPr>
+        <w:t xml:space="preserve"> models perform differently, based on </w:t>
+      </w:r>
+      <w:r>
+        <w:rPr>
+          <w:lang w:val="en-US"/>
+        </w:rPr>
+        <w:t>selected approach</w:t>
+      </w:r>
+      <w:r>
+        <w:rPr>
+          <w:lang w:val="en-US"/>
+        </w:rPr>
+        <w:t xml:space="preserve">. Models with gradient descent have significantly lower mean absolute errors. That means that predictions of hourly entries differ less on average from actual hourly entries. However R-squared coefficient, which shows how close data is fitted to regression line, is visibly better for OLS models. </w:t>
+      </w:r>
+    </w:p>
+    <w:p>
+      <w:pPr>
+        <w:rPr>
+          <w:lang w:val="en-US"/>
+        </w:rPr>
+      </w:pPr>
+      <w:r>
+        <w:rPr>
+          <w:lang w:val="en-US"/>
+        </w:rPr>
+        <w:t>There are several shortcomings in this research, relating both to the research itself and to dataset used.</w:t>
+      </w:r>
+    </w:p>
+    <w:p>
+      <w:pPr>
+        <w:rPr>
+          <w:lang w:val="en-US"/>
+        </w:rPr>
+      </w:pPr>
+      <w:r>
+        <w:rPr>
+          <w:lang w:val="en-US"/>
+        </w:rPr>
+        <w:t xml:space="preserve">Dataset contains ridership information from November 2011, which is almost four years old as of date of writing. </w:t>
+      </w:r>
+      <w:r>
+        <w:rPr>
+          <w:lang w:val="en-US"/>
+        </w:rPr>
+        <w:t xml:space="preserve">Updating this dataset would add new stations built during these years. Ridership patterns might change as well. Having larger timespan, perhaps several months or even a year, would greatly improve quality </w:t>
+      </w:r>
+      <w:r>
+        <w:rPr>
+          <w:lang w:val="en-US"/>
+        </w:rPr>
+        <w:t>of dataset. We will see not only temporal</w:t>
+      </w:r>
+      <w:r>
+        <w:rPr>
+          <w:lang w:val="en-US"/>
+        </w:rPr>
+        <w:t xml:space="preserve"> patterns within a day or week, but withi</w:t>
+      </w:r>
+      <w:r>
+        <w:rPr>
+          <w:lang w:val="en-US"/>
+        </w:rPr>
+        <w:t>n whole</w:t>
+      </w:r>
+      <w:r>
+        <w:rPr>
+          <w:lang w:val="en-US"/>
+        </w:rPr>
+        <w:t xml:space="preserve"> year as well. </w:t>
+      </w:r>
+    </w:p>
+    <w:p>
+      <w:pPr>
+        <w:rPr>
+          <w:lang w:val="en-US"/>
+        </w:rPr>
+      </w:pPr>
+      <w:r>
+        <w:rPr>
+          <w:lang w:val="en-US"/>
+        </w:rPr>
+        <w:t>My research has several potential shortcomings too. For example, I did not test linear gradient descent with larger number of iterations, this can yield better performance of my regression model.</w:t>
+      </w:r>
+      <w:r>
+        <w:rPr>
+          <w:lang w:val="en-US"/>
+        </w:rPr>
+        <w:t xml:space="preserve"> Using non-linear function in gradient descent could produce more effective model too.</w:t>
+      </w:r>
+      <w:r>
+        <w:rPr>
+          <w:lang w:val="en-US"/>
+        </w:rPr>
+        <w:t xml:space="preserve"> </w:t>
+      </w:r>
+      <w:r>
+        <w:rPr>
+          <w:lang w:val="en-US"/>
+        </w:rPr>
+        <w:t>Also I chose features based purely on intuition. Using more formal methods for feature selection would add rigor to my regression model.</w:t>
+      </w:r>
+    </w:p>
+    <w:p>
+      <w:pPr>
+        <w:rPr>
+          <w:lang w:val="en-US"/>
+        </w:rPr>
+      </w:pPr>
+      <w:r>
+        <w:rPr>
+          <w:lang w:val="en-US"/>
+        </w:rPr>
+        <w:t xml:space="preserve">Topics for further analysis might include elements of spatial analysis. For example we could try to find turnover not just by station, but by route, and answer questions like “Where do passengers go in the morning on a weekday”. We can also juxtapose the dataset with other publicly available data. Using ridership data with, </w:t>
+      </w:r>
+      <w:r>
+        <w:rPr>
+          <w:lang w:val="en-US"/>
+        </w:rPr>
         <w:lastRenderedPageBreak/>
-        <w:t>Reflection</w:t>
-      </w:r>
-    </w:p>
-    <w:p>
-      <w:pPr>
-        <w:rPr>
-          <w:lang w:val="en-US"/>
-        </w:rPr>
-      </w:pPr>
-      <w:r>
-        <w:rPr>
-          <w:lang w:val="en-US"/>
-        </w:rPr>
-        <w:t>When I developed linear regression model, I tried to see which of two approaches, OLS or linear regression, produces better results. I also wanted to determine if adding more features to the model increases model efficiency.</w:t>
-      </w:r>
-    </w:p>
-    <w:p>
-      <w:pPr>
-        <w:rPr>
-          <w:lang w:val="en-US"/>
-        </w:rPr>
-      </w:pPr>
-      <w:r>
-        <w:rPr>
-          <w:lang w:val="en-US"/>
-        </w:rPr>
-        <w:t xml:space="preserve">Not surprisingly, </w:t>
-      </w:r>
-      <w:r>
-        <w:rPr>
-          <w:lang w:val="en-US"/>
-        </w:rPr>
-        <w:t>regression</w:t>
-      </w:r>
-      <w:r>
-        <w:rPr>
-          <w:lang w:val="en-US"/>
-        </w:rPr>
-        <w:t xml:space="preserve"> models perform differently, based on </w:t>
-      </w:r>
-      <w:r>
-        <w:rPr>
-          <w:lang w:val="en-US"/>
-        </w:rPr>
-        <w:t>selected approach</w:t>
-      </w:r>
-      <w:r>
-        <w:rPr>
-          <w:lang w:val="en-US"/>
-        </w:rPr>
-        <w:t xml:space="preserve">. Models with gradient descent have significantly lower mean absolute errors. That means that predictions of hourly entries differ less on average from actual hourly entries. However R-squared coefficient, which shows how close data is fitted to regression line, is visibly better for OLS models. </w:t>
-      </w:r>
-    </w:p>
-    <w:p>
-      <w:pPr>
-        <w:rPr>
-          <w:lang w:val="en-US"/>
-        </w:rPr>
-      </w:pPr>
-      <w:r>
-        <w:rPr>
-          <w:lang w:val="en-US"/>
-        </w:rPr>
-        <w:t xml:space="preserve"> Generally, adding more features increases model performance. It is </w:t>
-      </w:r>
-      <w:r>
-        <w:rPr>
-          <w:lang w:val="en-US"/>
-        </w:rPr>
-        <w:t xml:space="preserve">also </w:t>
-      </w:r>
-      <w:r>
-        <w:rPr>
-          <w:lang w:val="en-US"/>
-        </w:rPr>
-        <w:t>important to note that the improving rate is not even. Both OLS and gradient descent models had a leap in efficiency after adding thir</w:t>
-      </w:r>
-      <w:r>
-        <w:rPr>
-          <w:lang w:val="en-US"/>
-        </w:rPr>
-        <w:t xml:space="preserve">d variable. </w:t>
-      </w:r>
-      <w:r>
-        <w:rPr>
-          <w:lang w:val="en-US"/>
-        </w:rPr>
-        <w:t>Also it worth noting that adding two last parameters, ‘fog’ and ‘</w:t>
-      </w:r>
-      <w:proofErr w:type="spellStart"/>
-      <w:r>
-        <w:rPr>
-          <w:lang w:val="en-US"/>
-        </w:rPr>
-        <w:t>wspdi</w:t>
-      </w:r>
-      <w:proofErr w:type="spellEnd"/>
-      <w:r>
-        <w:rPr>
-          <w:lang w:val="en-US"/>
-        </w:rPr>
-        <w:t>’ had almost no effect on our fitness parameters.</w:t>
-      </w:r>
-    </w:p>
-    <w:p>
-      <w:pPr>
-        <w:rPr>
-          <w:lang w:val="en-US"/>
-        </w:rPr>
-      </w:pPr>
-      <w:r>
-        <w:rPr>
-          <w:lang w:val="en-US"/>
-        </w:rPr>
-        <w:t>There are several shortcomings in this research, relating both to the research itself and to dataset used.</w:t>
-      </w:r>
-    </w:p>
-    <w:p>
-      <w:pPr>
-        <w:rPr>
-          <w:lang w:val="en-US"/>
-        </w:rPr>
-      </w:pPr>
-      <w:r>
-        <w:rPr>
-          <w:lang w:val="en-US"/>
-        </w:rPr>
-        <w:t xml:space="preserve">Dataset contains ridership information from November 2011, which is almost four years old as of date of writing. </w:t>
-      </w:r>
-      <w:r>
-        <w:rPr>
-          <w:lang w:val="en-US"/>
-        </w:rPr>
-        <w:t xml:space="preserve">Updating this dataset would add new stations built during these years. Ridership patterns might change as well. Having larger timespan, perhaps several months or even a year, would greatly improve quality </w:t>
-      </w:r>
-      <w:r>
-        <w:rPr>
-          <w:lang w:val="en-US"/>
-        </w:rPr>
-        <w:t>of dataset. We will see not only temporal</w:t>
-      </w:r>
-      <w:r>
-        <w:rPr>
-          <w:lang w:val="en-US"/>
-        </w:rPr>
-        <w:t xml:space="preserve"> patterns within a day or week, but withi</w:t>
-      </w:r>
-      <w:r>
-        <w:rPr>
-          <w:lang w:val="en-US"/>
-        </w:rPr>
-        <w:t>n whole</w:t>
-      </w:r>
-      <w:r>
-        <w:rPr>
-          <w:lang w:val="en-US"/>
-        </w:rPr>
-        <w:t xml:space="preserve"> year as well. </w:t>
-      </w:r>
-    </w:p>
-    <w:p>
-      <w:pPr>
-        <w:rPr>
-          <w:lang w:val="en-US"/>
-        </w:rPr>
-      </w:pPr>
-      <w:r>
-        <w:rPr>
-          <w:lang w:val="en-US"/>
-        </w:rPr>
-        <w:t>My research has several potential shortcomings too. For example, I did not test linear gradient descent with larger number of iterations, this can yield even better performance of my regression model.</w:t>
-      </w:r>
-      <w:r>
-        <w:rPr>
-          <w:lang w:val="en-US"/>
-        </w:rPr>
-        <w:t xml:space="preserve"> Using non-linear function in gradient descent could produce more effective model too.</w:t>
-      </w:r>
-      <w:r>
-        <w:rPr>
-          <w:lang w:val="en-US"/>
-        </w:rPr>
-        <w:t xml:space="preserve"> </w:t>
-      </w:r>
-      <w:r>
-        <w:rPr>
-          <w:lang w:val="en-US"/>
-        </w:rPr>
-        <w:t>Also I chose features based purely on intuition. Using more formal methods for feature selection, like principal component analysis would add rigor to my regression model.</w:t>
-      </w:r>
-    </w:p>
-    <w:p>
-      <w:pPr>
-        <w:rPr>
-          <w:lang w:val="en-US"/>
-        </w:rPr>
-      </w:pPr>
-      <w:r>
-        <w:rPr>
-          <w:lang w:val="en-US"/>
-        </w:rPr>
-        <w:t xml:space="preserve">Topics for further analysis might include elements of spatial analysis. For example we could try to find turnover not just by station, but by route, and answer questions like “Where do passengers go in the morning on a weekday”. We can also juxtapose the dataset with other publicly available data. Using ridership data with, for example, crime rate in the area, residential density or average income might give us  interesting insights into how new </w:t>
-      </w:r>
-      <w:proofErr w:type="spellStart"/>
-      <w:r>
-        <w:rPr>
-          <w:lang w:val="en-US"/>
-        </w:rPr>
-        <w:t>yorkers</w:t>
-      </w:r>
-      <w:proofErr w:type="spellEnd"/>
-      <w:r>
-        <w:rPr>
-          <w:lang w:val="en-US"/>
-        </w:rPr>
-        <w:t xml:space="preserve"> use subway.</w:t>
+        <w:t>for example, crime rate in the area, residential density or average income might give us  interesting insights into how new yorkers use subway.</w:t>
       </w:r>
     </w:p>
     <w:p>
@@ -4605,82 +4324,30 @@
           <w:lang w:val="en-US" w:eastAsia="da-DK"/>
         </w:rPr>
       </w:pPr>
-      <w:proofErr w:type="spellStart"/>
-      <w:r>
-        <w:rPr>
-          <w:lang w:val="en-US"/>
-        </w:rPr>
-        <w:t>Stéfan</w:t>
-      </w:r>
-      <w:proofErr w:type="spellEnd"/>
-      <w:r>
-        <w:rPr>
-          <w:lang w:val="en-US"/>
-        </w:rPr>
-        <w:t xml:space="preserve"> van der Walt, S. Chris Colbert and </w:t>
-      </w:r>
-      <w:proofErr w:type="spellStart"/>
-      <w:r>
-        <w:rPr>
-          <w:lang w:val="en-US"/>
-        </w:rPr>
-        <w:t>Gaël</w:t>
-      </w:r>
-      <w:proofErr w:type="spellEnd"/>
-      <w:r>
-        <w:rPr>
-          <w:lang w:val="en-US"/>
-        </w:rPr>
-        <w:t xml:space="preserve"> </w:t>
-      </w:r>
-      <w:proofErr w:type="spellStart"/>
-      <w:r>
-        <w:rPr>
-          <w:lang w:val="en-US"/>
-        </w:rPr>
-        <w:t>Varoquaux</w:t>
-      </w:r>
-      <w:proofErr w:type="spellEnd"/>
-      <w:r>
-        <w:rPr>
-          <w:lang w:val="en-US"/>
-        </w:rPr>
-        <w:t xml:space="preserve">. </w:t>
+      <w:r>
+        <w:rPr>
+          <w:lang w:val="en-US"/>
+        </w:rPr>
+        <w:t xml:space="preserve">Stéfan van der Walt, S. Chris Colbert and Gaël Varoquaux. </w:t>
       </w:r>
       <w:r>
         <w:rPr>
           <w:rStyle w:val="Strong"/>
           <w:lang w:val="en-US"/>
         </w:rPr>
-        <w:t xml:space="preserve">The </w:t>
-      </w:r>
-      <w:proofErr w:type="spellStart"/>
+        <w:t>The NumPy Array: A Structure for Efficient Numerical Computation</w:t>
+      </w:r>
+      <w:r>
+        <w:rPr>
+          <w:lang w:val="en-US"/>
+        </w:rPr>
+        <w:t xml:space="preserve">, Computing in Science &amp; Engineering, </w:t>
+      </w:r>
       <w:r>
         <w:rPr>
           <w:rStyle w:val="Strong"/>
           <w:lang w:val="en-US"/>
         </w:rPr>
-        <w:t>NumPy</w:t>
-      </w:r>
-      <w:proofErr w:type="spellEnd"/>
-      <w:r>
-        <w:rPr>
-          <w:rStyle w:val="Strong"/>
-          <w:lang w:val="en-US"/>
-        </w:rPr>
-        <w:t xml:space="preserve"> Array: A Structure for Efficient Numerical Computation</w:t>
-      </w:r>
-      <w:r>
-        <w:rPr>
-          <w:lang w:val="en-US"/>
-        </w:rPr>
-        <w:t xml:space="preserve">, Computing in Science &amp; Engineering, </w:t>
-      </w:r>
-      <w:r>
-        <w:rPr>
-          <w:rStyle w:val="Strong"/>
-          <w:lang w:val="en-US"/>
-        </w:rPr>
         <w:t>13</w:t>
       </w:r>
       <w:r>
@@ -4689,7 +4356,7 @@
         </w:rPr>
         <w:t xml:space="preserve">, 22-30 (2011), </w:t>
       </w:r>
-      <w:hyperlink r:id="rId14" w:history="1">
+      <w:hyperlink r:id="rId15" w:history="1">
         <w:r>
           <w:rPr>
             <w:rStyle w:val="Hyperlink"/>
@@ -4763,37 +4430,7 @@
         <w:rPr>
           <w:lang w:val="en-US"/>
         </w:rPr>
-        <w:t xml:space="preserve">D. </w:t>
-      </w:r>
-      <w:proofErr w:type="spellStart"/>
-      <w:r>
-        <w:rPr>
-          <w:lang w:val="en-US"/>
-        </w:rPr>
-        <w:t>Kahle</w:t>
-      </w:r>
-      <w:proofErr w:type="spellEnd"/>
-      <w:r>
-        <w:rPr>
-          <w:lang w:val="en-US"/>
-        </w:rPr>
-        <w:t xml:space="preserve"> and H. Wickham. </w:t>
-      </w:r>
-      <w:proofErr w:type="spellStart"/>
-      <w:proofErr w:type="gramStart"/>
-      <w:r>
-        <w:rPr>
-          <w:lang w:val="en-US"/>
-        </w:rPr>
-        <w:t>ggmap</w:t>
-      </w:r>
-      <w:proofErr w:type="spellEnd"/>
-      <w:proofErr w:type="gramEnd"/>
-      <w:r>
-        <w:rPr>
-          <w:lang w:val="en-US"/>
-        </w:rPr>
-        <w:t>: Spatial Visualization with ggplot2. The R Journal, 5(1),</w:t>
+        <w:t>D. Kahle and H. Wickham. ggmap: Spatial Visualization with ggplot2. The R Journal, 5(1),</w:t>
       </w:r>
       <w:r>
         <w:rPr>
@@ -4807,7 +4444,7 @@
         </w:rPr>
         <w:t xml:space="preserve">144-161. URL </w:t>
       </w:r>
-      <w:hyperlink r:id="rId15" w:history="1">
+      <w:hyperlink r:id="rId16" w:history="1">
         <w:r>
           <w:rPr>
             <w:rStyle w:val="Hyperlink"/>
@@ -4914,7 +4551,7 @@
       </w:r>
     </w:p>
     <w:sectPr>
-      <w:footerReference w:type="default" r:id="rId16"/>
+      <w:footerReference w:type="default" r:id="rId17"/>
       <w:pgSz w:w="11906" w:h="16838"/>
       <w:pgMar w:top="1701" w:right="1134" w:bottom="1701" w:left="1134" w:header="708" w:footer="708" w:gutter="0"/>
       <w:cols w:space="708"/>
@@ -4983,7 +4620,7 @@
           <w:rPr>
             <w:noProof/>
           </w:rPr>
-          <w:t>8</w:t>
+          <w:t>9</w:t>
         </w:r>
         <w:r>
           <w:rPr>
@@ -7929,7 +7566,7 @@
 </file>
 
 <file path=customXml/itemProps1.xml><?xml version="1.0" encoding="utf-8"?>
-<ds:datastoreItem xmlns:ds="http://schemas.openxmlformats.org/officeDocument/2006/customXml" ds:itemID="{E50C9B0F-DD3D-4286-97EC-730A336BC30F}">
+<ds:datastoreItem xmlns:ds="http://schemas.openxmlformats.org/officeDocument/2006/customXml" ds:itemID="{A293DD75-ED30-4E6D-822B-3DACE7B1F68C}">
   <ds:schemaRefs>
     <ds:schemaRef ds:uri="http://schemas.openxmlformats.org/officeDocument/2006/bibliography"/>
   </ds:schemaRefs>

</xml_diff>